<commit_message>
Reorganized BIC data structure
</commit_message>
<xml_diff>
--- a/static/resume/Resume.docx
+++ b/static/resume/Resume.docx
@@ -748,6 +748,266 @@
                 <w:b/>
                 <w:szCs w:val="19"/>
               </w:rPr>
+              <w:t>Tier 3</w:t>
+            </w:r>
+            <w:r>
+              <w:rPr>
+                <w:rFonts w:ascii="Corbel" w:hAnsi="Corbel"/>
+                <w:b/>
+                <w:szCs w:val="19"/>
+              </w:rPr>
+              <w:t xml:space="preserve"> Technical Support </w:t>
+            </w:r>
+            <w:r>
+              <w:rPr>
+                <w:rFonts w:ascii="Corbel" w:hAnsi="Corbel"/>
+                <w:b/>
+                <w:szCs w:val="19"/>
+              </w:rPr>
+              <w:t>Engineer</w:t>
+            </w:r>
+            <w:r>
+              <w:rPr>
+                <w:rFonts w:ascii="Corbel" w:hAnsi="Corbel"/>
+                <w:szCs w:val="19"/>
+              </w:rPr>
+              <w:t xml:space="preserve">, </w:t>
+            </w:r>
+            <w:r>
+              <w:rPr>
+                <w:rFonts w:ascii="Corbel" w:hAnsi="Corbel"/>
+                <w:szCs w:val="19"/>
+              </w:rPr>
+              <w:t>Smartly.io</w:t>
+            </w:r>
+            <w:r>
+              <w:rPr>
+                <w:rFonts w:ascii="Corbel" w:hAnsi="Corbel"/>
+                <w:szCs w:val="19"/>
+              </w:rPr>
+              <w:t xml:space="preserve">, </w:t>
+            </w:r>
+            <w:r>
+              <w:rPr>
+                <w:rFonts w:ascii="Corbel" w:hAnsi="Corbel"/>
+                <w:szCs w:val="19"/>
+              </w:rPr>
+              <w:t>Helsinki</w:t>
+            </w:r>
+            <w:r>
+              <w:rPr>
+                <w:rFonts w:ascii="Corbel" w:hAnsi="Corbel"/>
+                <w:szCs w:val="21"/>
+              </w:rPr>
+              <w:t xml:space="preserve"> </w:t>
+            </w:r>
+            <w:r>
+              <w:rPr>
+                <w:rFonts w:ascii="Corbel" w:hAnsi="Corbel"/>
+                <w:szCs w:val="19"/>
+              </w:rPr>
+              <w:t>(</w:t>
+            </w:r>
+            <w:r>
+              <w:rPr>
+                <w:rFonts w:ascii="Corbel" w:hAnsi="Corbel"/>
+                <w:szCs w:val="19"/>
+              </w:rPr>
+              <w:t>9</w:t>
+            </w:r>
+            <w:r>
+              <w:rPr>
+                <w:rFonts w:ascii="Corbel" w:hAnsi="Corbel"/>
+                <w:szCs w:val="19"/>
+              </w:rPr>
+              <w:t>/20</w:t>
+            </w:r>
+            <w:r>
+              <w:rPr>
+                <w:rFonts w:ascii="Corbel" w:hAnsi="Corbel"/>
+                <w:szCs w:val="19"/>
+              </w:rPr>
+              <w:t>21</w:t>
+            </w:r>
+            <w:r>
+              <w:rPr>
+                <w:rFonts w:ascii="Corbel" w:hAnsi="Corbel"/>
+                <w:szCs w:val="19"/>
+              </w:rPr>
+              <w:t xml:space="preserve"> to </w:t>
+            </w:r>
+            <w:r>
+              <w:rPr>
+                <w:rFonts w:ascii="Corbel" w:hAnsi="Corbel"/>
+                <w:szCs w:val="19"/>
+              </w:rPr>
+              <w:t>current</w:t>
+            </w:r>
+            <w:r>
+              <w:rPr>
+                <w:rFonts w:ascii="Corbel" w:hAnsi="Corbel"/>
+                <w:szCs w:val="19"/>
+              </w:rPr>
+              <w:t>)</w:t>
+            </w:r>
+          </w:p>
+          <w:p>
+            <w:pPr>
+              <w:tabs>
+                <w:tab w:val="right" w:pos="8730"/>
+                <w:tab w:val="right" w:pos="10800"/>
+              </w:tabs>
+              <w:spacing w:line="300" w:lineRule="auto"/>
+              <w:rPr>
+                <w:rFonts w:ascii="Corbel" w:hAnsi="Corbel"/>
+                <w:szCs w:val="19"/>
+              </w:rPr>
+            </w:pPr>
+            <w:r>
+              <w:rPr>
+                <w:rFonts w:ascii="Corbel" w:hAnsi="Corbel"/>
+                <w:szCs w:val="19"/>
+              </w:rPr>
+              <w:t>Ensure best-in-class technical support and distinguished customer service</w:t>
+            </w:r>
+            <w:r>
+              <w:rPr>
+                <w:rFonts w:ascii="Corbel" w:hAnsi="Corbel"/>
+                <w:szCs w:val="19"/>
+              </w:rPr>
+              <w:t xml:space="preserve">. </w:t>
+            </w:r>
+            <w:r>
+              <w:rPr>
+                <w:rFonts w:ascii="Corbel" w:hAnsi="Corbel"/>
+                <w:szCs w:val="19"/>
+              </w:rPr>
+              <w:t>Solve technological challenges of the world's largest online advertisers, helping them to solve issues in an expedient and affable manner</w:t>
+            </w:r>
+            <w:r>
+              <w:rPr>
+                <w:rFonts w:ascii="Corbel" w:hAnsi="Corbel"/>
+                <w:szCs w:val="19"/>
+              </w:rPr>
+              <w:t xml:space="preserve">. </w:t>
+            </w:r>
+            <w:r>
+              <w:rPr>
+                <w:rFonts w:ascii="Corbel" w:hAnsi="Corbel"/>
+                <w:szCs w:val="19"/>
+              </w:rPr>
+              <w:t>Help to launch products, including supporting alpha and beta features</w:t>
+            </w:r>
+            <w:r>
+              <w:rPr>
+                <w:rFonts w:ascii="Corbel" w:hAnsi="Corbel"/>
+                <w:szCs w:val="19"/>
+              </w:rPr>
+              <w:t xml:space="preserve">. </w:t>
+            </w:r>
+            <w:r>
+              <w:rPr>
+                <w:rFonts w:ascii="Corbel" w:hAnsi="Corbel"/>
+                <w:szCs w:val="19"/>
+              </w:rPr>
+              <w:t>Resolve advertisers' issues and identify product bugs using internal troubleshooting tools</w:t>
+            </w:r>
+            <w:r>
+              <w:rPr>
+                <w:rFonts w:ascii="Corbel" w:hAnsi="Corbel"/>
+                <w:szCs w:val="19"/>
+              </w:rPr>
+              <w:t xml:space="preserve">. </w:t>
+            </w:r>
+            <w:r>
+              <w:rPr>
+                <w:rFonts w:ascii="Corbel" w:hAnsi="Corbel"/>
+                <w:szCs w:val="19"/>
+              </w:rPr>
+              <w:t>Perform tech-heavy investigations and resolve sophisticated support critical issues</w:t>
+            </w:r>
+            <w:r>
+              <w:rPr>
+                <w:rFonts w:ascii="Corbel" w:hAnsi="Corbel"/>
+                <w:szCs w:val="19"/>
+              </w:rPr>
+              <w:t xml:space="preserve">. </w:t>
+            </w:r>
+            <w:r>
+              <w:rPr>
+                <w:rFonts w:ascii="Corbel" w:hAnsi="Corbel"/>
+                <w:szCs w:val="19"/>
+              </w:rPr>
+              <w:t>Analyze, reproduce, prioritize, and document platform bugs</w:t>
+            </w:r>
+            <w:r>
+              <w:rPr>
+                <w:rFonts w:ascii="Corbel" w:hAnsi="Corbel"/>
+                <w:szCs w:val="19"/>
+              </w:rPr>
+              <w:t xml:space="preserve">. </w:t>
+            </w:r>
+            <w:r>
+              <w:rPr>
+                <w:rFonts w:ascii="Corbel" w:hAnsi="Corbel"/>
+                <w:szCs w:val="19"/>
+              </w:rPr>
+              <w:t>Work quickly to identify and fix the root causes of problems</w:t>
+            </w:r>
+            <w:r>
+              <w:rPr>
+                <w:rFonts w:ascii="Corbel" w:hAnsi="Corbel"/>
+                <w:szCs w:val="19"/>
+              </w:rPr>
+              <w:t xml:space="preserve">. </w:t>
+            </w:r>
+            <w:r>
+              <w:rPr>
+                <w:rFonts w:ascii="Corbel" w:hAnsi="Corbel"/>
+                <w:szCs w:val="19"/>
+              </w:rPr>
+              <w:t>Assist and train teammates</w:t>
+            </w:r>
+            <w:r>
+              <w:rPr>
+                <w:rFonts w:ascii="Corbel" w:hAnsi="Corbel"/>
+                <w:szCs w:val="19"/>
+              </w:rPr>
+              <w:t>.</w:t>
+            </w:r>
+          </w:p>
+          <w:p>
+            <w:pPr>
+              <w:tabs>
+                <w:tab w:val="right" w:pos="8730"/>
+                <w:tab w:val="right" w:pos="10800"/>
+              </w:tabs>
+              <w:spacing w:line="300" w:lineRule="auto"/>
+              <w:rPr>
+                <w:rFonts w:ascii="Corbel" w:hAnsi="Corbel"/>
+                <w:b/>
+                <w:szCs w:val="19"/>
+              </w:rPr>
+            </w:pPr>
+          </w:p>
+          <w:p>
+            <w:pPr>
+              <w:tabs>
+                <w:tab w:val="right" w:pos="8730"/>
+                <w:tab w:val="right" w:pos="10800"/>
+              </w:tabs>
+              <w:spacing w:line="300" w:lineRule="auto"/>
+              <w:rPr>
+                <w:rFonts w:ascii="Corbel" w:hAnsi="Corbel"/>
+                <w:szCs w:val="21"/>
+              </w:rPr>
+            </w:pPr>
+            <w:r>
+              <w:rPr>
+                <w:rFonts w:ascii="Corbel" w:hAnsi="Corbel"/>
+                <w:b/>
+                <w:szCs w:val="19"/>
+              </w:rPr>
               <w:t>Senior Technical Support Analyst</w:t>
             </w:r>
             <w:r>
@@ -1133,6 +1393,7 @@
                 <w:rFonts w:ascii="Corbel" w:hAnsi="Corbel"/>
                 <w:szCs w:val="21"/>
               </w:rPr>
+              <w:lastRenderedPageBreak/>
               <w:t>Successfully</w:t>
             </w:r>
             <w:r>
@@ -2179,6 +2440,7 @@
                 <w:spacing w:val="30"/>
                 <w:szCs w:val="20"/>
               </w:rPr>
+              <w:lastRenderedPageBreak/>
               <w:t>EDUCATION</w:t>
             </w:r>
           </w:p>

</xml_diff>

<commit_message>
Back-to-top buttons to custom element
</commit_message>
<xml_diff>
--- a/static/resume/Resume.docx
+++ b/static/resume/Resume.docx
@@ -390,12 +390,21 @@
                       <w:szCs w:val="19"/>
                     </w:rPr>
                   </w:pPr>
+                  <w:proofErr w:type="spellStart"/>
                   <w:r>
                     <w:rPr>
                       <w:rFonts w:ascii="Corbel" w:hAnsi="Corbel"/>
                       <w:szCs w:val="19"/>
                     </w:rPr>
-                    <w:t>Fullstack Development</w:t>
+                    <w:t>Fullstack</w:t>
+                  </w:r>
+                  <w:proofErr w:type="spellEnd"/>
+                  <w:r>
+                    <w:rPr>
+                      <w:rFonts w:ascii="Corbel" w:hAnsi="Corbel"/>
+                      <w:szCs w:val="19"/>
+                    </w:rPr>
+                    <w:t xml:space="preserve"> Development</w:t>
                   </w:r>
                 </w:p>
               </w:tc>
@@ -649,8 +658,17 @@
                 <w:rFonts w:ascii="Corbel" w:hAnsi="Corbel"/>
                 <w:szCs w:val="19"/>
               </w:rPr>
-              <w:t>| Adobe Premiere | FontCreator</w:t>
-            </w:r>
+              <w:t xml:space="preserve">| Adobe Premiere | </w:t>
+            </w:r>
+            <w:proofErr w:type="spellStart"/>
+            <w:r>
+              <w:rPr>
+                <w:rFonts w:ascii="Corbel" w:hAnsi="Corbel"/>
+                <w:szCs w:val="19"/>
+              </w:rPr>
+              <w:t>FontCreator</w:t>
+            </w:r>
+            <w:proofErr w:type="spellEnd"/>
             <w:r>
               <w:rPr>
                 <w:rFonts w:ascii="Corbel" w:hAnsi="Corbel"/>
@@ -663,7 +681,23 @@
                 <w:rFonts w:ascii="Corbel" w:hAnsi="Corbel"/>
                 <w:szCs w:val="19"/>
               </w:rPr>
-              <w:t xml:space="preserve">IBM ConnectDirect </w:t>
+              <w:t xml:space="preserve">IBM </w:t>
+            </w:r>
+            <w:proofErr w:type="spellStart"/>
+            <w:r>
+              <w:rPr>
+                <w:rFonts w:ascii="Corbel" w:hAnsi="Corbel"/>
+                <w:szCs w:val="19"/>
+              </w:rPr>
+              <w:t>ConnectDirect</w:t>
+            </w:r>
+            <w:proofErr w:type="spellEnd"/>
+            <w:r>
+              <w:rPr>
+                <w:rFonts w:ascii="Corbel" w:hAnsi="Corbel"/>
+                <w:szCs w:val="19"/>
+              </w:rPr>
+              <w:t xml:space="preserve"> </w:t>
             </w:r>
             <w:r>
               <w:rPr>
@@ -1489,42 +1523,6 @@
           <w:p>
             <w:pPr>
               <w:tabs>
-                <w:tab w:val="left" w:pos="435"/>
-              </w:tabs>
-              <w:spacing w:before="120" w:line="300" w:lineRule="auto"/>
-              <w:rPr>
-                <w:rFonts w:ascii="Corbel" w:hAnsi="Corbel"/>
-                <w:szCs w:val="21"/>
-              </w:rPr>
-            </w:pPr>
-          </w:p>
-          <w:p>
-            <w:pPr>
-              <w:tabs>
-                <w:tab w:val="left" w:pos="435"/>
-              </w:tabs>
-              <w:spacing w:before="120" w:line="300" w:lineRule="auto"/>
-              <w:rPr>
-                <w:rFonts w:ascii="Corbel" w:hAnsi="Corbel"/>
-                <w:szCs w:val="21"/>
-              </w:rPr>
-            </w:pPr>
-          </w:p>
-          <w:p>
-            <w:pPr>
-              <w:tabs>
-                <w:tab w:val="left" w:pos="435"/>
-              </w:tabs>
-              <w:spacing w:before="120" w:line="300" w:lineRule="auto"/>
-              <w:rPr>
-                <w:rFonts w:ascii="Corbel" w:hAnsi="Corbel"/>
-                <w:szCs w:val="21"/>
-              </w:rPr>
-            </w:pPr>
-          </w:p>
-          <w:p>
-            <w:pPr>
-              <w:tabs>
                 <w:tab w:val="right" w:pos="8730"/>
                 <w:tab w:val="right" w:pos="10800"/>
               </w:tabs>
@@ -1565,6 +1563,7 @@
               </w:rPr>
               <w:t xml:space="preserve">, </w:t>
             </w:r>
+            <w:proofErr w:type="spellStart"/>
             <w:r>
               <w:rPr>
                 <w:rFonts w:ascii="Corbel" w:hAnsi="Corbel"/>
@@ -1572,6 +1571,7 @@
               </w:rPr>
               <w:t>Simbiat</w:t>
             </w:r>
+            <w:proofErr w:type="spellEnd"/>
             <w:r>
               <w:rPr>
                 <w:rFonts w:ascii="Corbel" w:hAnsi="Corbel"/>
@@ -1967,7 +1967,23 @@
                 <w:rFonts w:ascii="Corbel" w:hAnsi="Corbel"/>
                 <w:szCs w:val="19"/>
               </w:rPr>
-              <w:t>Automated payments and donations via PayPal using vBulletin plugins.</w:t>
+              <w:t xml:space="preserve">Automated payments and donations via PayPal using </w:t>
+            </w:r>
+            <w:proofErr w:type="spellStart"/>
+            <w:r>
+              <w:rPr>
+                <w:rFonts w:ascii="Corbel" w:hAnsi="Corbel"/>
+                <w:szCs w:val="19"/>
+              </w:rPr>
+              <w:t>vBulletin</w:t>
+            </w:r>
+            <w:proofErr w:type="spellEnd"/>
+            <w:r>
+              <w:rPr>
+                <w:rFonts w:ascii="Corbel" w:hAnsi="Corbel"/>
+                <w:szCs w:val="19"/>
+              </w:rPr>
+              <w:t xml:space="preserve"> plugins.</w:t>
             </w:r>
           </w:p>
           <w:p>
@@ -2205,8 +2221,18 @@
                   <w:rFonts w:ascii="Corbel" w:hAnsi="Corbel"/>
                   <w:szCs w:val="19"/>
                 </w:rPr>
-                <w:t>Aqua Chronica</w:t>
+                <w:t xml:space="preserve">Aqua </w:t>
               </w:r>
+              <w:proofErr w:type="spellStart"/>
+              <w:r>
+                <w:rPr>
+                  <w:rStyle w:val="Hyperlink"/>
+                  <w:rFonts w:ascii="Corbel" w:hAnsi="Corbel"/>
+                  <w:szCs w:val="19"/>
+                </w:rPr>
+                <w:t>Chronica</w:t>
+              </w:r>
+              <w:proofErr w:type="spellEnd"/>
             </w:hyperlink>
             <w:r>
               <w:rPr>
@@ -2435,7 +2461,6 @@
                 <w:spacing w:val="30"/>
                 <w:szCs w:val="20"/>
               </w:rPr>
-              <w:lastRenderedPageBreak/>
               <w:t>EDUCATION</w:t>
             </w:r>
           </w:p>
@@ -2550,12 +2575,21 @@
                 <w:szCs w:val="19"/>
               </w:rPr>
             </w:pPr>
-            <w:r>
-              <w:rPr>
-                <w:rFonts w:ascii="Corbel" w:hAnsi="Corbel"/>
-                <w:szCs w:val="19"/>
-              </w:rPr>
-              <w:t>Luxoft Training</w:t>
+            <w:proofErr w:type="spellStart"/>
+            <w:r>
+              <w:rPr>
+                <w:rFonts w:ascii="Corbel" w:hAnsi="Corbel"/>
+                <w:szCs w:val="19"/>
+              </w:rPr>
+              <w:t>Luxoft</w:t>
+            </w:r>
+            <w:proofErr w:type="spellEnd"/>
+            <w:r>
+              <w:rPr>
+                <w:rFonts w:ascii="Corbel" w:hAnsi="Corbel"/>
+                <w:szCs w:val="19"/>
+              </w:rPr>
+              <w:t xml:space="preserve"> Training</w:t>
             </w:r>
             <w:r>
               <w:rPr>
@@ -2642,6 +2676,41 @@
               </w:rPr>
               <w:t xml:space="preserve">Russian (Native) | English (C2 – Proficient) | German (A1 – Basic) </w:t>
             </w:r>
+            <w:r>
+              <w:rPr>
+                <w:rFonts w:ascii="Corbel" w:hAnsi="Corbel"/>
+                <w:szCs w:val="19"/>
+              </w:rPr>
+              <w:t xml:space="preserve">| </w:t>
+            </w:r>
+            <w:r>
+              <w:rPr>
+                <w:rFonts w:ascii="Corbel" w:hAnsi="Corbel"/>
+                <w:szCs w:val="19"/>
+              </w:rPr>
+              <w:t>Finnish</w:t>
+            </w:r>
+            <w:r>
+              <w:rPr>
+                <w:rFonts w:ascii="Corbel" w:hAnsi="Corbel"/>
+                <w:szCs w:val="19"/>
+              </w:rPr>
+              <w:t xml:space="preserve"> (A</w:t>
+            </w:r>
+            <w:r>
+              <w:rPr>
+                <w:rFonts w:ascii="Corbel" w:hAnsi="Corbel"/>
+                <w:szCs w:val="19"/>
+              </w:rPr>
+              <w:t>0</w:t>
+            </w:r>
+            <w:r>
+              <w:rPr>
+                <w:rFonts w:ascii="Corbel" w:hAnsi="Corbel"/>
+                <w:szCs w:val="19"/>
+              </w:rPr>
+              <w:t xml:space="preserve"> – Basic)</w:t>
+            </w:r>
           </w:p>
           <w:p>
             <w:pPr>
@@ -2656,7 +2725,23 @@
                 <w:rFonts w:ascii="Corbel" w:hAnsi="Corbel"/>
                 <w:szCs w:val="19"/>
               </w:rPr>
-              <w:t>Script Development | Algorithms/Concepts | Fullstack Development | Backend Development</w:t>
+              <w:t xml:space="preserve">Script Development | Algorithms/Concepts | </w:t>
+            </w:r>
+            <w:proofErr w:type="spellStart"/>
+            <w:r>
+              <w:rPr>
+                <w:rFonts w:ascii="Corbel" w:hAnsi="Corbel"/>
+                <w:szCs w:val="19"/>
+              </w:rPr>
+              <w:t>Fullstack</w:t>
+            </w:r>
+            <w:proofErr w:type="spellEnd"/>
+            <w:r>
+              <w:rPr>
+                <w:rFonts w:ascii="Corbel" w:hAnsi="Corbel"/>
+                <w:szCs w:val="19"/>
+              </w:rPr>
+              <w:t xml:space="preserve"> Development | Backend Development</w:t>
             </w:r>
             <w:r>
               <w:rPr>

</xml_diff>

<commit_message>
Updated domain to .dev
</commit_message>
<xml_diff>
--- a/static/resume/Resume.docx
+++ b/static/resume/Resume.docx
@@ -1563,22 +1563,26 @@
               </w:rPr>
               <w:t xml:space="preserve">, </w:t>
             </w:r>
-            <w:proofErr w:type="spellStart"/>
-            <w:r>
-              <w:rPr>
-                <w:rFonts w:ascii="Corbel" w:hAnsi="Corbel"/>
-                <w:szCs w:val="19"/>
-              </w:rPr>
-              <w:t>Simbiat</w:t>
-            </w:r>
-            <w:proofErr w:type="spellEnd"/>
-            <w:r>
-              <w:rPr>
-                <w:rFonts w:ascii="Corbel" w:hAnsi="Corbel"/>
-                <w:szCs w:val="19"/>
-              </w:rPr>
-              <w:t xml:space="preserve"> Software</w:t>
-            </w:r>
+            <w:hyperlink r:id="rId10" w:history="1">
+              <w:proofErr w:type="spellStart"/>
+              <w:r>
+                <w:rPr>
+                  <w:rStyle w:val="Hyperlink"/>
+                  <w:rFonts w:ascii="Corbel" w:hAnsi="Corbel"/>
+                  <w:szCs w:val="19"/>
+                </w:rPr>
+                <w:t>Simbiat</w:t>
+              </w:r>
+              <w:proofErr w:type="spellEnd"/>
+              <w:r>
+                <w:rPr>
+                  <w:rStyle w:val="Hyperlink"/>
+                  <w:rFonts w:ascii="Corbel" w:hAnsi="Corbel"/>
+                  <w:szCs w:val="19"/>
+                </w:rPr>
+                <w:t xml:space="preserve"> Software</w:t>
+              </w:r>
+            </w:hyperlink>
             <w:r>
               <w:rPr>
                 <w:rFonts w:ascii="Corbel" w:hAnsi="Corbel"/>
@@ -1773,7 +1777,7 @@
               </w:rPr>
               <w:t xml:space="preserve"> publish on </w:t>
             </w:r>
-            <w:hyperlink r:id="rId10" w:history="1">
+            <w:hyperlink r:id="rId11" w:history="1">
               <w:r>
                 <w:rPr>
                   <w:rStyle w:val="Hyperlink"/>
@@ -1823,7 +1827,7 @@
               </w:rPr>
               <w:t xml:space="preserve">Controlled optimization processes and served as the main developer of the </w:t>
             </w:r>
-            <w:hyperlink r:id="rId11" w:history="1">
+            <w:hyperlink r:id="rId12" w:history="1">
               <w:r>
                 <w:rPr>
                   <w:rStyle w:val="Hyperlink"/>
@@ -2078,7 +2082,7 @@
               </w:rPr>
               <w:t xml:space="preserve">Write </w:t>
             </w:r>
-            <w:hyperlink r:id="rId12" w:history="1">
+            <w:hyperlink r:id="rId13" w:history="1">
               <w:r>
                 <w:rPr>
                   <w:rStyle w:val="Hyperlink"/>
@@ -2095,7 +2099,7 @@
               </w:rPr>
               <w:t xml:space="preserve"> and </w:t>
             </w:r>
-            <w:hyperlink r:id="rId13" w:history="1">
+            <w:hyperlink r:id="rId14" w:history="1">
               <w:r>
                 <w:rPr>
                   <w:rStyle w:val="Hyperlink"/>
@@ -2119,7 +2123,7 @@
               </w:rPr>
               <w:t xml:space="preserve"> Write small reviews on </w:t>
             </w:r>
-            <w:hyperlink r:id="rId14" w:history="1">
+            <w:hyperlink r:id="rId15" w:history="1">
               <w:r>
                 <w:rPr>
                   <w:rStyle w:val="Hyperlink"/>
@@ -2136,7 +2140,7 @@
               </w:rPr>
               <w:t xml:space="preserve"> and </w:t>
             </w:r>
-            <w:hyperlink r:id="rId15" w:history="1">
+            <w:hyperlink r:id="rId16" w:history="1">
               <w:r>
                 <w:rPr>
                   <w:rStyle w:val="Hyperlink"/>
@@ -2181,7 +2185,7 @@
               </w:rPr>
               <w:t>: “</w:t>
             </w:r>
-            <w:hyperlink r:id="rId16" w:history="1">
+            <w:hyperlink r:id="rId17" w:history="1">
               <w:r>
                 <w:rPr>
                   <w:rStyle w:val="Hyperlink"/>
@@ -2214,7 +2218,7 @@
               </w:rPr>
               <w:t>” and “</w:t>
             </w:r>
-            <w:hyperlink r:id="rId17" w:history="1">
+            <w:hyperlink r:id="rId18" w:history="1">
               <w:r>
                 <w:rPr>
                   <w:rStyle w:val="Hyperlink"/>
@@ -2267,7 +2271,7 @@
               </w:rPr>
               <w:t xml:space="preserve">Shared page-flip sample on </w:t>
             </w:r>
-            <w:hyperlink r:id="rId18" w:history="1">
+            <w:hyperlink r:id="rId19" w:history="1">
               <w:r>
                 <w:rPr>
                   <w:rStyle w:val="Hyperlink"/>
@@ -2310,7 +2314,7 @@
               </w:rPr>
               <w:t xml:space="preserve">Analyzed inconsistencies in narrative of </w:t>
             </w:r>
-            <w:hyperlink r:id="rId19" w:history="1">
+            <w:hyperlink r:id="rId20" w:history="1">
               <w:r>
                 <w:rPr>
                   <w:rStyle w:val="Hyperlink"/>
@@ -2327,7 +2331,7 @@
               </w:rPr>
               <w:t xml:space="preserve"> and </w:t>
             </w:r>
-            <w:hyperlink r:id="rId20" w:history="1">
+            <w:hyperlink r:id="rId21" w:history="1">
               <w:r>
                 <w:rPr>
                   <w:rStyle w:val="Hyperlink"/>
@@ -2542,7 +2546,7 @@
               </w:rPr>
               <w:t xml:space="preserve"> </w:t>
             </w:r>
-            <w:hyperlink r:id="rId21" w:history="1">
+            <w:hyperlink r:id="rId22" w:history="1">
               <w:r>
                 <w:rPr>
                   <w:rStyle w:val="Hyperlink"/>
@@ -2681,35 +2685,7 @@
                 <w:rFonts w:ascii="Corbel" w:hAnsi="Corbel"/>
                 <w:szCs w:val="19"/>
               </w:rPr>
-              <w:t xml:space="preserve">| </w:t>
-            </w:r>
-            <w:r>
-              <w:rPr>
-                <w:rFonts w:ascii="Corbel" w:hAnsi="Corbel"/>
-                <w:szCs w:val="19"/>
-              </w:rPr>
-              <w:t>Finnish</w:t>
-            </w:r>
-            <w:r>
-              <w:rPr>
-                <w:rFonts w:ascii="Corbel" w:hAnsi="Corbel"/>
-                <w:szCs w:val="19"/>
-              </w:rPr>
-              <w:t xml:space="preserve"> (A</w:t>
-            </w:r>
-            <w:r>
-              <w:rPr>
-                <w:rFonts w:ascii="Corbel" w:hAnsi="Corbel"/>
-                <w:szCs w:val="19"/>
-              </w:rPr>
-              <w:t>0</w:t>
-            </w:r>
-            <w:r>
-              <w:rPr>
-                <w:rFonts w:ascii="Corbel" w:hAnsi="Corbel"/>
-                <w:szCs w:val="19"/>
-              </w:rPr>
-              <w:t xml:space="preserve"> – Basic)</w:t>
+              <w:t>| Finnish (A0 – Basic)</w:t>
             </w:r>
           </w:p>
           <w:p>
@@ -2750,7 +2726,7 @@
               </w:rPr>
               <w:br/>
             </w:r>
-            <w:hyperlink r:id="rId22" w:history="1">
+            <w:hyperlink r:id="rId23" w:history="1">
               <w:r>
                 <w:rPr>
                   <w:rStyle w:val="Hyperlink"/>
@@ -2767,7 +2743,7 @@
               </w:rPr>
               <w:t xml:space="preserve"> | </w:t>
             </w:r>
-            <w:hyperlink r:id="rId23" w:history="1">
+            <w:hyperlink r:id="rId24" w:history="1">
               <w:r>
                 <w:rPr>
                   <w:rStyle w:val="Hyperlink"/>
@@ -2784,7 +2760,7 @@
               </w:rPr>
               <w:t xml:space="preserve"> &amp; </w:t>
             </w:r>
-            <w:hyperlink r:id="rId24" w:history="1">
+            <w:hyperlink r:id="rId25" w:history="1">
               <w:r>
                 <w:rPr>
                   <w:rStyle w:val="Hyperlink"/>
@@ -2816,7 +2792,7 @@
               </w:rPr>
               <w:t xml:space="preserve">| Facebook </w:t>
             </w:r>
-            <w:hyperlink r:id="rId25" w:history="1">
+            <w:hyperlink r:id="rId26" w:history="1">
               <w:r>
                 <w:rPr>
                   <w:rStyle w:val="Hyperlink"/>
@@ -2843,7 +2819,7 @@
             <w:r>
               <w:t xml:space="preserve">Pluralsight skill </w:t>
             </w:r>
-            <w:hyperlink r:id="rId26" w:history="1">
+            <w:hyperlink r:id="rId27" w:history="1">
               <w:r>
                 <w:rPr>
                   <w:rStyle w:val="Hyperlink"/>
@@ -2873,9 +2849,9 @@
       </w:r>
     </w:p>
     <w:sectPr>
-      <w:headerReference w:type="default" r:id="rId27"/>
-      <w:footerReference w:type="default" r:id="rId28"/>
-      <w:footerReference w:type="first" r:id="rId29"/>
+      <w:headerReference w:type="default" r:id="rId28"/>
+      <w:footerReference w:type="default" r:id="rId29"/>
+      <w:footerReference w:type="first" r:id="rId30"/>
       <w:pgSz w:w="12240" w:h="15840"/>
       <w:pgMar w:top="720" w:right="720" w:bottom="720" w:left="720" w:header="720" w:footer="720" w:gutter="0"/>
       <w:cols w:space="720"/>

</xml_diff>

<commit_message>
Adjusted resume for application management
</commit_message>
<xml_diff>
--- a/static/resume/Resume.docx
+++ b/static/resume/Resume.docx
@@ -1451,7 +1451,21 @@
                 <w:rFonts w:ascii="Corbel" w:hAnsi="Corbel"/>
                 <w:szCs w:val="21"/>
               </w:rPr>
-              <w:t xml:space="preserve">0 applications simultaneously, closing decade-long backlog for a handful of them. </w:t>
+              <w:t>0 applications simultaneously, closing decade-long backlog for a handful of them</w:t>
+            </w:r>
+            <w:r>
+              <w:rPr>
+                <w:rFonts w:ascii="Corbel" w:hAnsi="Corbel"/>
+                <w:szCs w:val="21"/>
+              </w:rPr>
+              <w:t xml:space="preserve"> (this was a mix of product ownership, project management, business analysis, quality assurance and some other roles)</w:t>
+            </w:r>
+            <w:r>
+              <w:rPr>
+                <w:rFonts w:ascii="Corbel" w:hAnsi="Corbel"/>
+                <w:szCs w:val="21"/>
+              </w:rPr>
+              <w:t xml:space="preserve">. </w:t>
             </w:r>
           </w:p>
           <w:p>
@@ -2585,6 +2599,7 @@
                 <w:rFonts w:ascii="Corbel" w:hAnsi="Corbel"/>
                 <w:szCs w:val="19"/>
               </w:rPr>
+              <w:lastRenderedPageBreak/>
               <w:t>Luxoft</w:t>
             </w:r>
             <w:proofErr w:type="spellEnd"/>

</xml_diff>

<commit_message>
Minor updates in resume
</commit_message>
<xml_diff>
--- a/static/resume/Resume.docx
+++ b/static/resume/Resume.docx
@@ -67,14 +67,14 @@
                 <w:rFonts w:ascii="Corbel" w:hAnsi="Corbel"/>
                 <w:lang w:val="fi-FI"/>
               </w:rPr>
-              <w:t>+35804</w:t>
+              <w:t>+3584</w:t>
             </w:r>
             <w:r>
               <w:rPr>
                 <w:rFonts w:ascii="Corbel" w:hAnsi="Corbel"/>
                 <w:lang w:val="fi-FI"/>
               </w:rPr>
-              <w:t>4979</w:t>
+              <w:t>497</w:t>
             </w:r>
             <w:r>
               <w:rPr>
@@ -390,21 +390,12 @@
                       <w:szCs w:val="19"/>
                     </w:rPr>
                   </w:pPr>
-                  <w:proofErr w:type="spellStart"/>
                   <w:r>
                     <w:rPr>
                       <w:rFonts w:ascii="Corbel" w:hAnsi="Corbel"/>
                       <w:szCs w:val="19"/>
                     </w:rPr>
-                    <w:t>Fullstack</w:t>
-                  </w:r>
-                  <w:proofErr w:type="spellEnd"/>
-                  <w:r>
-                    <w:rPr>
-                      <w:rFonts w:ascii="Corbel" w:hAnsi="Corbel"/>
-                      <w:szCs w:val="19"/>
-                    </w:rPr>
-                    <w:t xml:space="preserve"> Development</w:t>
+                    <w:t>Fullstack Development</w:t>
                   </w:r>
                 </w:p>
               </w:tc>
@@ -658,17 +649,8 @@
                 <w:rFonts w:ascii="Corbel" w:hAnsi="Corbel"/>
                 <w:szCs w:val="19"/>
               </w:rPr>
-              <w:t xml:space="preserve">| Adobe Premiere | </w:t>
-            </w:r>
-            <w:proofErr w:type="spellStart"/>
-            <w:r>
-              <w:rPr>
-                <w:rFonts w:ascii="Corbel" w:hAnsi="Corbel"/>
-                <w:szCs w:val="19"/>
-              </w:rPr>
-              <w:t>FontCreator</w:t>
-            </w:r>
-            <w:proofErr w:type="spellEnd"/>
+              <w:t>| Adobe Premiere | FontCreator</w:t>
+            </w:r>
             <w:r>
               <w:rPr>
                 <w:rFonts w:ascii="Corbel" w:hAnsi="Corbel"/>
@@ -681,23 +663,7 @@
                 <w:rFonts w:ascii="Corbel" w:hAnsi="Corbel"/>
                 <w:szCs w:val="19"/>
               </w:rPr>
-              <w:t xml:space="preserve">IBM </w:t>
-            </w:r>
-            <w:proofErr w:type="spellStart"/>
-            <w:r>
-              <w:rPr>
-                <w:rFonts w:ascii="Corbel" w:hAnsi="Corbel"/>
-                <w:szCs w:val="19"/>
-              </w:rPr>
-              <w:t>ConnectDirect</w:t>
-            </w:r>
-            <w:proofErr w:type="spellEnd"/>
-            <w:r>
-              <w:rPr>
-                <w:rFonts w:ascii="Corbel" w:hAnsi="Corbel"/>
-                <w:szCs w:val="19"/>
-              </w:rPr>
-              <w:t xml:space="preserve"> </w:t>
+              <w:t xml:space="preserve">IBM ConnectDirect </w:t>
             </w:r>
             <w:r>
               <w:rPr>
@@ -1578,7 +1544,6 @@
               <w:t xml:space="preserve">, </w:t>
             </w:r>
             <w:hyperlink r:id="rId10" w:history="1">
-              <w:proofErr w:type="spellStart"/>
               <w:r>
                 <w:rPr>
                   <w:rStyle w:val="Hyperlink"/>
@@ -1587,7 +1552,6 @@
                 </w:rPr>
                 <w:t>Simbiat</w:t>
               </w:r>
-              <w:proofErr w:type="spellEnd"/>
               <w:r>
                 <w:rPr>
                   <w:rStyle w:val="Hyperlink"/>
@@ -1985,23 +1949,7 @@
                 <w:rFonts w:ascii="Corbel" w:hAnsi="Corbel"/>
                 <w:szCs w:val="19"/>
               </w:rPr>
-              <w:t xml:space="preserve">Automated payments and donations via PayPal using </w:t>
-            </w:r>
-            <w:proofErr w:type="spellStart"/>
-            <w:r>
-              <w:rPr>
-                <w:rFonts w:ascii="Corbel" w:hAnsi="Corbel"/>
-                <w:szCs w:val="19"/>
-              </w:rPr>
-              <w:t>vBulletin</w:t>
-            </w:r>
-            <w:proofErr w:type="spellEnd"/>
-            <w:r>
-              <w:rPr>
-                <w:rFonts w:ascii="Corbel" w:hAnsi="Corbel"/>
-                <w:szCs w:val="19"/>
-              </w:rPr>
-              <w:t xml:space="preserve"> plugins.</w:t>
+              <w:t>Automated payments and donations via PayPal using vBulletin plugins.</w:t>
             </w:r>
           </w:p>
           <w:p>
@@ -2239,18 +2187,8 @@
                   <w:rFonts w:ascii="Corbel" w:hAnsi="Corbel"/>
                   <w:szCs w:val="19"/>
                 </w:rPr>
-                <w:t xml:space="preserve">Aqua </w:t>
+                <w:t>Aqua Chronica</w:t>
               </w:r>
-              <w:proofErr w:type="spellStart"/>
-              <w:r>
-                <w:rPr>
-                  <w:rStyle w:val="Hyperlink"/>
-                  <w:rFonts w:ascii="Corbel" w:hAnsi="Corbel"/>
-                  <w:szCs w:val="19"/>
-                </w:rPr>
-                <w:t>Chronica</w:t>
-              </w:r>
-              <w:proofErr w:type="spellEnd"/>
             </w:hyperlink>
             <w:r>
               <w:rPr>
@@ -2593,22 +2531,13 @@
                 <w:szCs w:val="19"/>
               </w:rPr>
             </w:pPr>
-            <w:proofErr w:type="spellStart"/>
             <w:r>
               <w:rPr>
                 <w:rFonts w:ascii="Corbel" w:hAnsi="Corbel"/>
                 <w:szCs w:val="19"/>
               </w:rPr>
               <w:lastRenderedPageBreak/>
-              <w:t>Luxoft</w:t>
-            </w:r>
-            <w:proofErr w:type="spellEnd"/>
-            <w:r>
-              <w:rPr>
-                <w:rFonts w:ascii="Corbel" w:hAnsi="Corbel"/>
-                <w:szCs w:val="19"/>
-              </w:rPr>
-              <w:t xml:space="preserve"> Training</w:t>
+              <w:t>Luxoft Training</w:t>
             </w:r>
             <w:r>
               <w:rPr>
@@ -2716,23 +2645,7 @@
                 <w:rFonts w:ascii="Corbel" w:hAnsi="Corbel"/>
                 <w:szCs w:val="19"/>
               </w:rPr>
-              <w:t xml:space="preserve">Script Development | Algorithms/Concepts | </w:t>
-            </w:r>
-            <w:proofErr w:type="spellStart"/>
-            <w:r>
-              <w:rPr>
-                <w:rFonts w:ascii="Corbel" w:hAnsi="Corbel"/>
-                <w:szCs w:val="19"/>
-              </w:rPr>
-              <w:t>Fullstack</w:t>
-            </w:r>
-            <w:proofErr w:type="spellEnd"/>
-            <w:r>
-              <w:rPr>
-                <w:rFonts w:ascii="Corbel" w:hAnsi="Corbel"/>
-                <w:szCs w:val="19"/>
-              </w:rPr>
-              <w:t xml:space="preserve"> Development | Backend Development</w:t>
+              <w:t>Script Development | Algorithms/Concepts | Fullstack Development | Backend Development</w:t>
             </w:r>
             <w:r>
               <w:rPr>

</xml_diff>

<commit_message>
Changed layout of the homepage
</commit_message>
<xml_diff>
--- a/static/resume/Resume.docx
+++ b/static/resume/Resume.docx
@@ -129,7 +129,7 @@
                 <v:shape id="_x0000_i1025" type="#_x0000_t75" style="width:14.25pt;height:9.75pt" o:ole="">
                   <v:imagedata r:id="rId7" o:title=""/>
                 </v:shape>
-                <o:OLEObject Type="Embed" ProgID="Unknown" ShapeID="_x0000_i1025" DrawAspect="Content" ObjectID="_1739277652" r:id="rId8"/>
+                <o:OLEObject Type="Embed" ProgID="Unknown" ShapeID="_x0000_i1025" DrawAspect="Content" ObjectID="_1740497300" r:id="rId8"/>
               </w:object>
             </w:r>
             <w:r>
@@ -212,7 +212,7 @@
                   <v:shape id="_x0000_i1026" type="#_x0000_t75" style="width:12.75pt;height:12.75pt" o:ole="">
                     <v:imagedata r:id="rId11" o:title=""/>
                   </v:shape>
-                  <o:OLEObject Type="Embed" ProgID="Unknown" ShapeID="_x0000_i1026" DrawAspect="Content" ObjectID="_1739277653" r:id="rId12"/>
+                  <o:OLEObject Type="Embed" ProgID="Unknown" ShapeID="_x0000_i1026" DrawAspect="Content" ObjectID="_1740497301" r:id="rId12"/>
                 </w:object>
               </w:r>
             </w:hyperlink>
@@ -225,7 +225,7 @@
                   <v:shape id="_x0000_i1027" type="#_x0000_t75" style="width:12.75pt;height:12pt" o:ole="">
                     <v:imagedata r:id="rId14" o:title=""/>
                   </v:shape>
-                  <o:OLEObject Type="Embed" ProgID="Unknown" ShapeID="_x0000_i1027" DrawAspect="Content" ObjectID="_1739277654" r:id="rId15"/>
+                  <o:OLEObject Type="Embed" ProgID="Unknown" ShapeID="_x0000_i1027" DrawAspect="Content" ObjectID="_1740497302" r:id="rId15"/>
                 </w:object>
               </w:r>
             </w:hyperlink>
@@ -244,7 +244,7 @@
                   <v:shape id="_x0000_i1028" type="#_x0000_t75" style="width:6.75pt;height:11.25pt" o:ole="">
                     <v:imagedata r:id="rId17" o:title=""/>
                   </v:shape>
-                  <o:OLEObject Type="Embed" ProgID="Unknown" ShapeID="_x0000_i1028" DrawAspect="Content" ObjectID="_1739277655" r:id="rId18"/>
+                  <o:OLEObject Type="Embed" ProgID="Unknown" ShapeID="_x0000_i1028" DrawAspect="Content" ObjectID="_1740497303" r:id="rId18"/>
                 </w:object>
               </w:r>
             </w:hyperlink>
@@ -272,7 +272,7 @@
             <v:imagedata r:id="rId19" o:title=""/>
             <w10:wrap type="tight"/>
           </v:shape>
-          <o:OLEObject Type="Embed" ProgID="Unknown" ShapeID="_x0000_s1027" DrawAspect="Content" ObjectID="_1739277666" r:id="rId20"/>
+          <o:OLEObject Type="Embed" ProgID="Unknown" ShapeID="_x0000_s1027" DrawAspect="Content" ObjectID="_1740497314" r:id="rId20"/>
         </w:object>
       </w:r>
       <w:r>
@@ -295,7 +295,6 @@
         </w:rPr>
         <w:t xml:space="preserve">Looking for my way into narrative design in </w:t>
       </w:r>
-      <w:proofErr w:type="spellStart"/>
       <w:r>
         <w:rPr>
           <w:rFonts w:cstheme="minorHAnsi"/>
@@ -304,7 +303,6 @@
         </w:rPr>
         <w:t>gamedev</w:t>
       </w:r>
-      <w:proofErr w:type="spellEnd"/>
       <w:r>
         <w:rPr>
           <w:rFonts w:cstheme="minorHAnsi"/>
@@ -1261,25 +1259,7 @@
           <w:sz w:val="24"/>
           <w:szCs w:val="24"/>
         </w:rPr>
-        <w:t xml:space="preserve"> | </w:t>
-      </w:r>
-      <w:proofErr w:type="spellStart"/>
-      <w:r>
-        <w:rPr>
-          <w:rFonts w:cstheme="minorHAnsi"/>
-          <w:sz w:val="24"/>
-          <w:szCs w:val="24"/>
-        </w:rPr>
-        <w:t>PHPStorm</w:t>
-      </w:r>
-      <w:proofErr w:type="spellEnd"/>
-      <w:r>
-        <w:rPr>
-          <w:rFonts w:cstheme="minorHAnsi"/>
-          <w:sz w:val="24"/>
-          <w:szCs w:val="24"/>
-        </w:rPr>
-        <w:t xml:space="preserve"> | MySQL</w:t>
+        <w:t xml:space="preserve"> | PHPStorm | MySQL</w:t>
       </w:r>
       <w:r>
         <w:rPr>
@@ -1498,7 +1478,6 @@
         </w:rPr>
         <w:t xml:space="preserve"> | </w:t>
       </w:r>
-      <w:proofErr w:type="spellStart"/>
       <w:r>
         <w:rPr>
           <w:rFonts w:cstheme="minorHAnsi"/>
@@ -1507,7 +1486,6 @@
         </w:rPr>
         <w:t>LiteSpeed</w:t>
       </w:r>
-      <w:proofErr w:type="spellEnd"/>
       <w:r>
         <w:rPr>
           <w:rFonts w:cstheme="minorHAnsi"/>
@@ -1530,18 +1508,8 @@
           <w:sz w:val="24"/>
           <w:szCs w:val="24"/>
         </w:rPr>
-        <w:t xml:space="preserve"> | </w:t>
-      </w:r>
-      <w:proofErr w:type="spellStart"/>
-      <w:r>
-        <w:rPr>
-          <w:rFonts w:cstheme="minorHAnsi"/>
-          <w:sz w:val="24"/>
-          <w:szCs w:val="24"/>
-        </w:rPr>
-        <w:t>GameMaker</w:t>
-      </w:r>
-      <w:proofErr w:type="spellEnd"/>
+        <w:t xml:space="preserve"> | GameMaker</w:t>
+      </w:r>
     </w:p>
     <w:p>
       <w:pPr>
@@ -1585,7 +1553,7 @@
             <v:shape id="_x0000_i1030" type="#_x0000_t75" style="width:12pt;height:12pt" o:ole="">
               <v:imagedata r:id="rId22" o:title=""/>
             </v:shape>
-            <o:OLEObject Type="Embed" ProgID="Unknown" ShapeID="_x0000_i1030" DrawAspect="Content" ObjectID="_1739277656" r:id="rId23"/>
+            <o:OLEObject Type="Embed" ProgID="Unknown" ShapeID="_x0000_i1030" DrawAspect="Content" ObjectID="_1740497304" r:id="rId23"/>
           </w:object>
         </w:r>
         <w:r>
@@ -1657,29 +1625,19 @@
           <v:shape id="_x0000_i1031" type="#_x0000_t75" style="width:13.5pt;height:12pt" o:ole="">
             <v:imagedata r:id="rId24" o:title=""/>
           </v:shape>
-          <o:OLEObject Type="Embed" ProgID="Unknown" ShapeID="_x0000_i1031" DrawAspect="Content" ObjectID="_1739277657" r:id="rId25"/>
+          <o:OLEObject Type="Embed" ProgID="Unknown" ShapeID="_x0000_i1031" DrawAspect="Content" ObjectID="_1740497305" r:id="rId25"/>
         </w:object>
       </w:r>
       <w:r>
         <w:t xml:space="preserve"> </w:t>
       </w:r>
-      <w:proofErr w:type="spellStart"/>
-      <w:r>
-        <w:rPr>
-          <w:rFonts w:cstheme="minorHAnsi"/>
-          <w:sz w:val="24"/>
-          <w:szCs w:val="24"/>
-        </w:rPr>
-        <w:t>Arcada</w:t>
-      </w:r>
-      <w:proofErr w:type="spellEnd"/>
-      <w:r>
-        <w:rPr>
-          <w:rFonts w:cstheme="minorHAnsi"/>
-          <w:sz w:val="24"/>
-          <w:szCs w:val="24"/>
-        </w:rPr>
-        <w:t>, Game Design and Production</w:t>
+      <w:r>
+        <w:rPr>
+          <w:rFonts w:cstheme="minorHAnsi"/>
+          <w:sz w:val="24"/>
+          <w:szCs w:val="24"/>
+        </w:rPr>
+        <w:t>Arcada, Game Design and Production</w:t>
       </w:r>
     </w:p>
     <w:p>
@@ -1714,7 +1672,7 @@
           <v:shape id="_x0000_i1032" type="#_x0000_t75" style="width:15pt;height:15pt" o:ole="">
             <v:imagedata r:id="rId26" o:title=""/>
           </v:shape>
-          <o:OLEObject Type="Embed" ProgID="Unknown" ShapeID="_x0000_i1032" DrawAspect="Content" ObjectID="_1739277658" r:id="rId27"/>
+          <o:OLEObject Type="Embed" ProgID="Unknown" ShapeID="_x0000_i1032" DrawAspect="Content" ObjectID="_1740497306" r:id="rId27"/>
         </w:object>
       </w:r>
       <w:r>
@@ -1761,7 +1719,7 @@
           <v:shape id="_x0000_i1033" type="#_x0000_t75" style="width:24.75pt;height:12.75pt" o:ole="">
             <v:imagedata r:id="rId28" o:title=""/>
           </v:shape>
-          <o:OLEObject Type="Embed" ProgID="Unknown" ShapeID="_x0000_i1033" DrawAspect="Content" ObjectID="_1739277659" r:id="rId29"/>
+          <o:OLEObject Type="Embed" ProgID="Unknown" ShapeID="_x0000_i1033" DrawAspect="Content" ObjectID="_1740497307" r:id="rId29"/>
         </w:object>
       </w:r>
       <w:r>
@@ -1808,7 +1766,7 @@
           <v:shape id="_x0000_i1034" type="#_x0000_t75" style="width:11.25pt;height:12.75pt" o:ole="">
             <v:imagedata r:id="rId30" o:title=""/>
           </v:shape>
-          <o:OLEObject Type="Embed" ProgID="Unknown" ShapeID="_x0000_i1034" DrawAspect="Content" ObjectID="_1739277660" r:id="rId31"/>
+          <o:OLEObject Type="Embed" ProgID="Unknown" ShapeID="_x0000_i1034" DrawAspect="Content" ObjectID="_1740497308" r:id="rId31"/>
         </w:object>
       </w:r>
       <w:r>
@@ -1903,7 +1861,7 @@
           <v:shape id="_x0000_i1035" type="#_x0000_t75" style="width:14.25pt;height:14.25pt" o:ole="">
             <v:imagedata r:id="rId32" o:title=""/>
           </v:shape>
-          <o:OLEObject Type="Embed" ProgID="Unknown" ShapeID="_x0000_i1035" DrawAspect="Content" ObjectID="_1739277661" r:id="rId33"/>
+          <o:OLEObject Type="Embed" ProgID="Unknown" ShapeID="_x0000_i1035" DrawAspect="Content" ObjectID="_1740497309" r:id="rId33"/>
         </w:object>
       </w:r>
       <w:r>
@@ -2011,7 +1969,7 @@
             <v:shape id="_x0000_i1036" type="#_x0000_t75" style="width:28.5pt;height:11.25pt" o:ole="">
               <v:imagedata r:id="rId35" o:title=""/>
             </v:shape>
-            <o:OLEObject Type="Embed" ProgID="Unknown" ShapeID="_x0000_i1036" DrawAspect="Content" ObjectID="_1739277662" r:id="rId36"/>
+            <o:OLEObject Type="Embed" ProgID="Unknown" ShapeID="_x0000_i1036" DrawAspect="Content" ObjectID="_1740497310" r:id="rId36"/>
           </w:object>
         </w:r>
         <w:r>
@@ -2368,7 +2326,7 @@
                 <v:shape id="_x0000_i1037" type="#_x0000_t75" style="width:11.25pt;height:10.5pt" o:ole="">
                   <v:imagedata r:id="rId37" o:title=""/>
                 </v:shape>
-                <o:OLEObject Type="Embed" ProgID="Unknown" ShapeID="_x0000_i1037" DrawAspect="Content" ObjectID="_1739277663" r:id="rId38"/>
+                <o:OLEObject Type="Embed" ProgID="Unknown" ShapeID="_x0000_i1037" DrawAspect="Content" ObjectID="_1740497311" r:id="rId38"/>
               </w:object>
             </w:r>
             <w:r>
@@ -2560,7 +2518,7 @@
             <v:shape id="_x0000_i1038" type="#_x0000_t75" style="width:24.75pt;height:16.5pt" o:ole="">
               <v:imagedata r:id="rId42" o:title=""/>
             </v:shape>
-            <o:OLEObject Type="Embed" ProgID="Unknown" ShapeID="_x0000_i1038" DrawAspect="Content" ObjectID="_1739277664" r:id="rId43"/>
+            <o:OLEObject Type="Embed" ProgID="Unknown" ShapeID="_x0000_i1038" DrawAspect="Content" ObjectID="_1740497312" r:id="rId43"/>
           </w:object>
         </w:r>
       </w:hyperlink>
@@ -2844,35 +2802,17 @@
               </w:rPr>
               <w:t>Transferred paper-based checklist used by support operators to MS Excel, while automating some functions for ease of use, traceability, reporting, and statistics gathering (</w:t>
             </w:r>
-            <w:proofErr w:type="spellStart"/>
-            <w:r>
-              <w:fldChar w:fldCharType="begin"/>
-            </w:r>
-            <w:r>
-              <w:instrText>HYPERLINK "https://github.com/Simbiat/AutomatedRunSheet"</w:instrText>
-            </w:r>
-            <w:r>
-              <w:fldChar w:fldCharType="separate"/>
-            </w:r>
-            <w:r>
-              <w:rPr>
-                <w:rStyle w:val="Hyperlink"/>
-                <w:rFonts w:cstheme="minorHAnsi"/>
-                <w:sz w:val="24"/>
-                <w:szCs w:val="24"/>
-              </w:rPr>
-              <w:t>AutomatedRunSheet</w:t>
-            </w:r>
-            <w:proofErr w:type="spellEnd"/>
-            <w:r>
-              <w:rPr>
-                <w:rStyle w:val="Hyperlink"/>
-                <w:rFonts w:cstheme="minorHAnsi"/>
-                <w:sz w:val="24"/>
-                <w:szCs w:val="24"/>
-              </w:rPr>
-              <w:fldChar w:fldCharType="end"/>
-            </w:r>
+            <w:hyperlink r:id="rId44" w:history="1">
+              <w:r>
+                <w:rPr>
+                  <w:rStyle w:val="Hyperlink"/>
+                  <w:rFonts w:cstheme="minorHAnsi"/>
+                  <w:sz w:val="24"/>
+                  <w:szCs w:val="24"/>
+                </w:rPr>
+                <w:t>AutomatedRunSheet</w:t>
+              </w:r>
+            </w:hyperlink>
             <w:r>
               <w:rPr>
                 <w:rFonts w:cstheme="minorHAnsi"/>
@@ -2969,7 +2909,7 @@
               </w:rPr>
               <w:t xml:space="preserve">Pioneered huge refactoring of a client-facing application, to implement </w:t>
             </w:r>
-            <w:hyperlink r:id="rId44" w:history="1">
+            <w:hyperlink r:id="rId45" w:history="1">
               <w:r>
                 <w:rPr>
                   <w:rStyle w:val="Hyperlink"/>
@@ -3130,16 +3070,16 @@
         </w:rPr>
         <w:t xml:space="preserve">, </w:t>
       </w:r>
-      <w:hyperlink r:id="rId45" w:history="1">
+      <w:hyperlink r:id="rId46" w:history="1">
         <w:r>
           <w:rPr>
             <w:rStyle w:val="Hyperlink"/>
           </w:rPr>
           <w:object w:dxaOrig="5745" w:dyaOrig="5742" w14:anchorId="469E5BEF">
             <v:shape id="_x0000_i1039" type="#_x0000_t75" style="width:18.75pt;height:18.75pt" o:ole="">
-              <v:imagedata r:id="rId46" o:title=""/>
+              <v:imagedata r:id="rId47" o:title=""/>
             </v:shape>
-            <o:OLEObject Type="Embed" ProgID="Unknown" ShapeID="_x0000_i1039" DrawAspect="Content" ObjectID="_1739277665" r:id="rId47"/>
+            <o:OLEObject Type="Embed" ProgID="Unknown" ShapeID="_x0000_i1039" DrawAspect="Content" ObjectID="_1740497313" r:id="rId48"/>
           </w:object>
         </w:r>
         <w:r>
@@ -3263,143 +3203,6 @@
       <w:r>
         <w:lastRenderedPageBreak/>
         <w:t>Personal projects</w:t>
-      </w:r>
-    </w:p>
-    <w:p>
-      <w:pPr>
-        <w:ind w:left="567"/>
-        <w:rPr>
-          <w:rFonts w:cstheme="minorHAnsi"/>
-          <w:sz w:val="28"/>
-          <w:szCs w:val="28"/>
-        </w:rPr>
-      </w:pPr>
-      <w:r>
-        <w:rPr>
-          <w:rFonts w:cstheme="minorHAnsi"/>
-          <w:b/>
-          <w:bCs/>
-          <w:sz w:val="24"/>
-          <w:szCs w:val="24"/>
-        </w:rPr>
-        <w:t>0</w:t>
-      </w:r>
-      <w:r>
-        <w:rPr>
-          <w:rFonts w:cstheme="minorHAnsi"/>
-          <w:b/>
-          <w:bCs/>
-          <w:sz w:val="24"/>
-          <w:szCs w:val="24"/>
-        </w:rPr>
-        <w:t>2</w:t>
-      </w:r>
-      <w:r>
-        <w:rPr>
-          <w:rFonts w:cstheme="minorHAnsi"/>
-          <w:b/>
-          <w:bCs/>
-          <w:sz w:val="24"/>
-          <w:szCs w:val="24"/>
-        </w:rPr>
-        <w:t>/20</w:t>
-      </w:r>
-      <w:r>
-        <w:rPr>
-          <w:rFonts w:cstheme="minorHAnsi"/>
-          <w:b/>
-          <w:bCs/>
-          <w:sz w:val="24"/>
-          <w:szCs w:val="24"/>
-        </w:rPr>
-        <w:t>23</w:t>
-      </w:r>
-      <w:r>
-        <w:rPr>
-          <w:rFonts w:cstheme="minorHAnsi"/>
-          <w:b/>
-          <w:bCs/>
-          <w:sz w:val="24"/>
-          <w:szCs w:val="24"/>
-        </w:rPr>
-        <w:t xml:space="preserve"> – </w:t>
-      </w:r>
-      <w:r>
-        <w:rPr>
-          <w:rFonts w:cstheme="minorHAnsi"/>
-          <w:b/>
-          <w:bCs/>
-          <w:sz w:val="24"/>
-          <w:szCs w:val="24"/>
-        </w:rPr>
-        <w:t>current</w:t>
-      </w:r>
-      <w:r>
-        <w:rPr>
-          <w:rFonts w:cstheme="minorHAnsi"/>
-          <w:sz w:val="28"/>
-          <w:szCs w:val="28"/>
-        </w:rPr>
-        <w:t xml:space="preserve">: </w:t>
-      </w:r>
-      <w:hyperlink r:id="rId48" w:history="1">
-        <w:proofErr w:type="spellStart"/>
-        <w:r>
-          <w:rPr>
-            <w:rStyle w:val="Hyperlink"/>
-            <w:rFonts w:cstheme="minorHAnsi"/>
-            <w:b/>
-            <w:bCs/>
-            <w:sz w:val="28"/>
-            <w:szCs w:val="28"/>
-          </w:rPr>
-          <w:t>Jiangshi</w:t>
-        </w:r>
-        <w:proofErr w:type="spellEnd"/>
-      </w:hyperlink>
-    </w:p>
-    <w:p>
-      <w:pPr>
-        <w:ind w:left="851"/>
-        <w:rPr>
-          <w:rFonts w:cstheme="minorHAnsi"/>
-          <w:sz w:val="24"/>
-          <w:szCs w:val="24"/>
-        </w:rPr>
-      </w:pPr>
-      <w:r>
-        <w:rPr>
-          <w:rFonts w:cstheme="minorHAnsi"/>
-          <w:sz w:val="24"/>
-          <w:szCs w:val="24"/>
-        </w:rPr>
-        <w:t xml:space="preserve">A </w:t>
-      </w:r>
-      <w:r>
-        <w:t>game</w:t>
-      </w:r>
-      <w:r>
-        <w:t xml:space="preserve"> done as part of retheming </w:t>
-      </w:r>
-      <w:r>
-        <w:t>game jam</w:t>
-      </w:r>
-      <w:r>
-        <w:t xml:space="preserve"> for</w:t>
-      </w:r>
-      <w:r>
-        <w:t xml:space="preserve"> </w:t>
-      </w:r>
-      <w:proofErr w:type="spellStart"/>
-      <w:r>
-        <w:t>Arcada's</w:t>
-      </w:r>
-      <w:proofErr w:type="spellEnd"/>
-      <w:r>
-        <w:t xml:space="preserve"> </w:t>
-      </w:r>
-      <w:r>
-        <w:t>Game Design and Production course.</w:t>
       </w:r>
     </w:p>
     <w:p>
@@ -3677,7 +3480,6 @@
         <w:t xml:space="preserve">: </w:t>
       </w:r>
       <w:hyperlink r:id="rId51" w:history="1">
-        <w:proofErr w:type="spellStart"/>
         <w:r>
           <w:rPr>
             <w:rStyle w:val="Hyperlink"/>
@@ -3687,19 +3489,7 @@
             <w:sz w:val="28"/>
             <w:szCs w:val="28"/>
           </w:rPr>
-          <w:t>Simbiat</w:t>
-        </w:r>
-        <w:proofErr w:type="spellEnd"/>
-        <w:r>
-          <w:rPr>
-            <w:rStyle w:val="Hyperlink"/>
-            <w:rFonts w:cstheme="minorHAnsi"/>
-            <w:b/>
-            <w:bCs/>
-            <w:sz w:val="28"/>
-            <w:szCs w:val="28"/>
-          </w:rPr>
-          <w:t xml:space="preserve"> Software</w:t>
+          <w:t>Simbiat Software</w:t>
         </w:r>
       </w:hyperlink>
     </w:p>
@@ -3895,7 +3685,7 @@
           <w:sz w:val="24"/>
           <w:szCs w:val="24"/>
         </w:rPr>
-        <w:t xml:space="preserve">3/2020 – </w:t>
+        <w:t>2</w:t>
       </w:r>
       <w:r>
         <w:rPr>
@@ -3905,7 +3695,7 @@
           <w:sz w:val="24"/>
           <w:szCs w:val="24"/>
         </w:rPr>
-        <w:t>0</w:t>
+        <w:t>/20</w:t>
       </w:r>
       <w:r>
         <w:rPr>
@@ -3915,7 +3705,27 @@
           <w:sz w:val="24"/>
           <w:szCs w:val="24"/>
         </w:rPr>
-        <w:t>9/2021</w:t>
+        <w:t>23</w:t>
+      </w:r>
+      <w:r>
+        <w:rPr>
+          <w:rFonts w:cstheme="minorHAnsi"/>
+          <w:b/>
+          <w:bCs/>
+          <w:sz w:val="24"/>
+          <w:szCs w:val="24"/>
+        </w:rPr>
+        <w:t xml:space="preserve"> – </w:t>
+      </w:r>
+      <w:r>
+        <w:rPr>
+          <w:rFonts w:cstheme="minorHAnsi"/>
+          <w:b/>
+          <w:bCs/>
+          <w:sz w:val="24"/>
+          <w:szCs w:val="24"/>
+        </w:rPr>
+        <w:t>03/2023</w:t>
       </w:r>
       <w:r>
         <w:rPr>
@@ -3935,9 +3745,89 @@
             <w:sz w:val="28"/>
             <w:szCs w:val="28"/>
           </w:rPr>
-          <w:t xml:space="preserve">Aqua </w:t>
+          <w:t>Jiangshi</w:t>
         </w:r>
-        <w:proofErr w:type="spellStart"/>
+      </w:hyperlink>
+    </w:p>
+    <w:p>
+      <w:pPr>
+        <w:ind w:left="851"/>
+        <w:rPr>
+          <w:rFonts w:cstheme="minorHAnsi"/>
+          <w:sz w:val="24"/>
+          <w:szCs w:val="24"/>
+        </w:rPr>
+      </w:pPr>
+      <w:r>
+        <w:rPr>
+          <w:rFonts w:cstheme="minorHAnsi"/>
+          <w:sz w:val="24"/>
+          <w:szCs w:val="24"/>
+        </w:rPr>
+        <w:t xml:space="preserve">A </w:t>
+      </w:r>
+      <w:r>
+        <w:t>game done as part of retheming game jam for Arcada's Game Design and Production course.</w:t>
+      </w:r>
+    </w:p>
+    <w:p>
+      <w:pPr>
+        <w:ind w:left="567"/>
+        <w:rPr>
+          <w:rFonts w:cstheme="minorHAnsi"/>
+          <w:sz w:val="28"/>
+          <w:szCs w:val="28"/>
+        </w:rPr>
+      </w:pPr>
+      <w:r>
+        <w:rPr>
+          <w:rFonts w:cstheme="minorHAnsi"/>
+          <w:b/>
+          <w:bCs/>
+          <w:sz w:val="24"/>
+          <w:szCs w:val="24"/>
+        </w:rPr>
+        <w:t>0</w:t>
+      </w:r>
+      <w:r>
+        <w:rPr>
+          <w:rFonts w:cstheme="minorHAnsi"/>
+          <w:b/>
+          <w:bCs/>
+          <w:sz w:val="24"/>
+          <w:szCs w:val="24"/>
+        </w:rPr>
+        <w:t xml:space="preserve">3/2020 – </w:t>
+      </w:r>
+      <w:r>
+        <w:rPr>
+          <w:rFonts w:cstheme="minorHAnsi"/>
+          <w:b/>
+          <w:bCs/>
+          <w:sz w:val="24"/>
+          <w:szCs w:val="24"/>
+        </w:rPr>
+        <w:t>0</w:t>
+      </w:r>
+      <w:r>
+        <w:rPr>
+          <w:rFonts w:cstheme="minorHAnsi"/>
+          <w:b/>
+          <w:bCs/>
+          <w:sz w:val="24"/>
+          <w:szCs w:val="24"/>
+        </w:rPr>
+        <w:t>9/2021</w:t>
+      </w:r>
+      <w:r>
+        <w:rPr>
+          <w:rFonts w:cstheme="minorHAnsi"/>
+          <w:sz w:val="28"/>
+          <w:szCs w:val="28"/>
+        </w:rPr>
+        <w:t xml:space="preserve">: </w:t>
+      </w:r>
+      <w:hyperlink r:id="rId54" w:history="1">
         <w:r>
           <w:rPr>
             <w:rStyle w:val="Hyperlink"/>
@@ -3947,9 +3837,8 @@
             <w:sz w:val="28"/>
             <w:szCs w:val="28"/>
           </w:rPr>
-          <w:t>Chronica</w:t>
+          <w:t>Aqua Chronica</w:t>
         </w:r>
-        <w:proofErr w:type="spellEnd"/>
       </w:hyperlink>
     </w:p>
     <w:p>
@@ -4045,7 +3934,7 @@
         </w:rPr>
         <w:t xml:space="preserve">: </w:t>
       </w:r>
-      <w:hyperlink r:id="rId54" w:history="1">
+      <w:hyperlink r:id="rId55" w:history="1">
         <w:r>
           <w:rPr>
             <w:rStyle w:val="Hyperlink"/>
@@ -4186,7 +4075,7 @@
         </w:rPr>
         <w:t xml:space="preserve">: </w:t>
       </w:r>
-      <w:hyperlink r:id="rId55" w:history="1">
+      <w:hyperlink r:id="rId56" w:history="1">
         <w:r>
           <w:rPr>
             <w:rStyle w:val="Hyperlink"/>
@@ -4217,7 +4106,7 @@
         </w:rPr>
         <w:t xml:space="preserve">PHP-based web-service aimed at tracking </w:t>
       </w:r>
-      <w:hyperlink r:id="rId56" w:history="1">
+      <w:hyperlink r:id="rId57" w:history="1">
         <w:r>
           <w:rPr>
             <w:rStyle w:val="Hyperlink"/>
@@ -4242,25 +4131,7 @@
           <w:sz w:val="24"/>
           <w:szCs w:val="24"/>
         </w:rPr>
-        <w:t xml:space="preserve"> Merged into </w:t>
-      </w:r>
-      <w:proofErr w:type="spellStart"/>
-      <w:r>
-        <w:rPr>
-          <w:rFonts w:cstheme="minorHAnsi"/>
-          <w:sz w:val="24"/>
-          <w:szCs w:val="24"/>
-        </w:rPr>
-        <w:t>Simbiat</w:t>
-      </w:r>
-      <w:proofErr w:type="spellEnd"/>
-      <w:r>
-        <w:rPr>
-          <w:rFonts w:cstheme="minorHAnsi"/>
-          <w:sz w:val="24"/>
-          <w:szCs w:val="24"/>
-        </w:rPr>
-        <w:t xml:space="preserve"> Software.</w:t>
+        <w:t xml:space="preserve"> Merged into Simbiat Software.</w:t>
       </w:r>
       <w:r>
         <w:rPr>
@@ -4270,7 +4141,7 @@
         </w:rPr>
         <w:t xml:space="preserve"> Also filmed </w:t>
       </w:r>
-      <w:hyperlink r:id="rId57" w:history="1">
+      <w:hyperlink r:id="rId58" w:history="1">
         <w:r>
           <w:rPr>
             <w:rStyle w:val="Hyperlink"/>
@@ -4347,7 +4218,7 @@
         </w:rPr>
         <w:t xml:space="preserve">: </w:t>
       </w:r>
-      <w:hyperlink r:id="rId58" w:history="1">
+      <w:hyperlink r:id="rId59" w:history="1">
         <w:r>
           <w:rPr>
             <w:rStyle w:val="Hyperlink"/>
@@ -4386,7 +4257,7 @@
         </w:rPr>
         <w:t xml:space="preserve"> client for </w:t>
       </w:r>
-      <w:hyperlink r:id="rId59" w:history="1">
+      <w:hyperlink r:id="rId60" w:history="1">
         <w:r>
           <w:rPr>
             <w:rStyle w:val="Hyperlink"/>
@@ -4413,7 +4284,7 @@
         </w:rPr>
         <w:t xml:space="preserve"> utilizing </w:t>
       </w:r>
-      <w:hyperlink r:id="rId60" w:history="1">
+      <w:hyperlink r:id="rId61" w:history="1">
         <w:r>
           <w:rPr>
             <w:rStyle w:val="Hyperlink"/>
@@ -4432,8 +4303,7 @@
         </w:rPr>
         <w:t xml:space="preserve">'s SFTP, </w:t>
       </w:r>
-      <w:hyperlink r:id="rId61" w:history="1">
-        <w:proofErr w:type="spellStart"/>
+      <w:hyperlink r:id="rId62" w:history="1">
         <w:r>
           <w:rPr>
             <w:rStyle w:val="Hyperlink"/>
@@ -4443,7 +4313,6 @@
           </w:rPr>
           <w:t>vBulletin</w:t>
         </w:r>
-        <w:proofErr w:type="spellEnd"/>
       </w:hyperlink>
       <w:r>
         <w:rPr>
@@ -4609,7 +4478,7 @@
         </w:rPr>
         <w:t xml:space="preserve"> </w:t>
       </w:r>
-      <w:hyperlink r:id="rId62" w:history="1">
+      <w:hyperlink r:id="rId63" w:history="1">
         <w:r>
           <w:rPr>
             <w:rStyle w:val="Hyperlink"/>
@@ -4700,7 +4569,7 @@
         </w:rPr>
         <w:t xml:space="preserve">: </w:t>
       </w:r>
-      <w:hyperlink r:id="rId63" w:history="1">
+      <w:hyperlink r:id="rId64" w:history="1">
         <w:r>
           <w:rPr>
             <w:rStyle w:val="Hyperlink"/>
@@ -4723,7 +4592,7 @@
         </w:rPr>
         <w:t xml:space="preserve"> and </w:t>
       </w:r>
-      <w:hyperlink r:id="rId64" w:history="1">
+      <w:hyperlink r:id="rId65" w:history="1">
         <w:r>
           <w:rPr>
             <w:rStyle w:val="Hyperlink"/>
@@ -4762,7 +4631,7 @@
         </w:rPr>
         <w:t xml:space="preserve">4 attempts to write a whole </w:t>
       </w:r>
-      <w:hyperlink r:id="rId65" w:history="1">
+      <w:hyperlink r:id="rId66" w:history="1">
         <w:r>
           <w:rPr>
             <w:rStyle w:val="Hyperlink"/>
@@ -4859,7 +4728,6 @@
         </w:rPr>
         <w:t xml:space="preserve">: </w:t>
       </w:r>
-      <w:proofErr w:type="spellStart"/>
       <w:r>
         <w:rPr>
           <w:rFonts w:cstheme="minorHAnsi"/>
@@ -4890,7 +4758,6 @@
         </w:rPr>
         <w:t>.lan</w:t>
       </w:r>
-      <w:proofErr w:type="spellEnd"/>
     </w:p>
     <w:p>
       <w:pPr>
@@ -4925,7 +4792,7 @@
         </w:rPr>
         <w:t xml:space="preserve">, accumulating (and translating) various information about </w:t>
       </w:r>
-      <w:hyperlink r:id="rId66" w:history="1">
+      <w:hyperlink r:id="rId67" w:history="1">
         <w:r>
           <w:rPr>
             <w:rStyle w:val="Hyperlink"/>
@@ -4963,7 +4830,7 @@
       </w:pPr>
     </w:p>
     <w:sectPr>
-      <w:headerReference w:type="first" r:id="rId67"/>
+      <w:headerReference w:type="first" r:id="rId68"/>
       <w:type w:val="continuous"/>
       <w:pgSz w:w="12240" w:h="15840"/>
       <w:pgMar w:top="720" w:right="720" w:bottom="720" w:left="720" w:header="720" w:footer="720" w:gutter="0"/>

</xml_diff>

<commit_message>
Renamed `AntI` to `Radical Resonance`
</commit_message>
<xml_diff>
--- a/static/resume/Resume.docx
+++ b/static/resume/Resume.docx
@@ -129,7 +129,7 @@
                 <v:shape id="_x0000_i1025" type="#_x0000_t75" style="width:14.25pt;height:9.75pt" o:ole="">
                   <v:imagedata r:id="rId7" o:title=""/>
                 </v:shape>
-                <o:OLEObject Type="Embed" ProgID="Unknown" ShapeID="_x0000_i1025" DrawAspect="Content" ObjectID="_1741004821" r:id="rId8"/>
+                <o:OLEObject Type="Embed" ProgID="Unknown" ShapeID="_x0000_i1025" DrawAspect="Content" ObjectID="_1741784833" r:id="rId8"/>
               </w:object>
             </w:r>
             <w:r>
@@ -212,7 +212,7 @@
                   <v:shape id="_x0000_i1026" type="#_x0000_t75" style="width:12.75pt;height:12.75pt" o:ole="">
                     <v:imagedata r:id="rId11" o:title=""/>
                   </v:shape>
-                  <o:OLEObject Type="Embed" ProgID="Unknown" ShapeID="_x0000_i1026" DrawAspect="Content" ObjectID="_1741004822" r:id="rId12"/>
+                  <o:OLEObject Type="Embed" ProgID="Unknown" ShapeID="_x0000_i1026" DrawAspect="Content" ObjectID="_1741784834" r:id="rId12"/>
                 </w:object>
               </w:r>
             </w:hyperlink>
@@ -225,7 +225,7 @@
                   <v:shape id="_x0000_i1027" type="#_x0000_t75" style="width:12.75pt;height:12pt" o:ole="">
                     <v:imagedata r:id="rId14" o:title=""/>
                   </v:shape>
-                  <o:OLEObject Type="Embed" ProgID="Unknown" ShapeID="_x0000_i1027" DrawAspect="Content" ObjectID="_1741004823" r:id="rId15"/>
+                  <o:OLEObject Type="Embed" ProgID="Unknown" ShapeID="_x0000_i1027" DrawAspect="Content" ObjectID="_1741784835" r:id="rId15"/>
                 </w:object>
               </w:r>
             </w:hyperlink>
@@ -244,7 +244,7 @@
                   <v:shape id="_x0000_i1028" type="#_x0000_t75" style="width:6.75pt;height:11.25pt" o:ole="">
                     <v:imagedata r:id="rId17" o:title=""/>
                   </v:shape>
-                  <o:OLEObject Type="Embed" ProgID="Unknown" ShapeID="_x0000_i1028" DrawAspect="Content" ObjectID="_1741004824" r:id="rId18"/>
+                  <o:OLEObject Type="Embed" ProgID="Unknown" ShapeID="_x0000_i1028" DrawAspect="Content" ObjectID="_1741784836" r:id="rId18"/>
                 </w:object>
               </w:r>
             </w:hyperlink>
@@ -348,39 +348,7 @@
           <w:sz w:val="24"/>
           <w:szCs w:val="24"/>
         </w:rPr>
-        <w:t xml:space="preserve">I've been working in technical support and application management for 13 years, but I'm </w:t>
-      </w:r>
-      <w:r>
-        <w:rPr>
-          <w:rFonts w:cstheme="minorHAnsi"/>
-          <w:sz w:val="24"/>
-          <w:szCs w:val="24"/>
-        </w:rPr>
-        <w:t>passionate</w:t>
-      </w:r>
-      <w:r>
-        <w:rPr>
-          <w:rFonts w:cstheme="minorHAnsi"/>
-          <w:sz w:val="24"/>
-          <w:szCs w:val="24"/>
-        </w:rPr>
-        <w:t xml:space="preserve"> about gaming and want to contribute to making more games. My </w:t>
-      </w:r>
-      <w:r>
-        <w:rPr>
-          <w:rFonts w:cstheme="minorHAnsi"/>
-          <w:sz w:val="24"/>
-          <w:szCs w:val="24"/>
-        </w:rPr>
-        <w:t>goal</w:t>
-      </w:r>
-      <w:r>
-        <w:rPr>
-          <w:rFonts w:cstheme="minorHAnsi"/>
-          <w:sz w:val="24"/>
-          <w:szCs w:val="24"/>
-        </w:rPr>
-        <w:t xml:space="preserve"> is to specialize in designing compelling narratives, but I'm also open to other design roles, quality assurance, and support positions. I work at a slower pace when coding, but I'm still eager to explore new development opportunities that allow me to work at a comfortable pace without compromising on quality.</w:t>
+        <w:t>I've been working in technical support and application management for 13 years, but I'm passionate about gaming and want to contribute to making more games. My goal is to specialize in designing compelling narratives, but I'm also open to other design roles, quality assurance, and support positions. I work at a slower pace when coding, but I'm still eager to explore new development opportunities that allow me to work at a comfortable pace without compromising on quality.</w:t>
       </w:r>
     </w:p>
     <w:p>
@@ -1492,10 +1460,10 @@
             <w:rStyle w:val="Hyperlink"/>
           </w:rPr>
           <w:object w:dxaOrig="3830" w:dyaOrig="3828" w14:anchorId="5E14C4AC">
-            <v:shape id="_x0000_i1030" type="#_x0000_t75" style="width:12pt;height:12pt" o:ole="">
+            <v:shape id="_x0000_i1029" type="#_x0000_t75" style="width:12pt;height:12pt" o:ole="">
               <v:imagedata r:id="rId21" o:title=""/>
             </v:shape>
-            <o:OLEObject Type="Embed" ProgID="Unknown" ShapeID="_x0000_i1030" DrawAspect="Content" ObjectID="_1741004825" r:id="rId22"/>
+            <o:OLEObject Type="Embed" ProgID="Unknown" ShapeID="_x0000_i1029" DrawAspect="Content" ObjectID="_1741784837" r:id="rId22"/>
           </w:object>
         </w:r>
         <w:r>
@@ -1564,10 +1532,10 @@
       </w:r>
       <w:r>
         <w:object w:dxaOrig="30640" w:dyaOrig="26794" w14:anchorId="35F9FCB5">
-          <v:shape id="_x0000_i1031" type="#_x0000_t75" style="width:13.5pt;height:12pt" o:ole="">
+          <v:shape id="_x0000_i1030" type="#_x0000_t75" style="width:13.5pt;height:12pt" o:ole="">
             <v:imagedata r:id="rId23" o:title=""/>
           </v:shape>
-          <o:OLEObject Type="Embed" ProgID="Unknown" ShapeID="_x0000_i1031" DrawAspect="Content" ObjectID="_1741004826" r:id="rId24"/>
+          <o:OLEObject Type="Embed" ProgID="Unknown" ShapeID="_x0000_i1030" DrawAspect="Content" ObjectID="_1741784838" r:id="rId24"/>
         </w:object>
       </w:r>
       <w:r>
@@ -1621,10 +1589,10 @@
       </w:r>
       <w:r>
         <w:object w:dxaOrig="25373" w:dyaOrig="25358" w14:anchorId="52608392">
-          <v:shape id="_x0000_i1032" type="#_x0000_t75" style="width:15pt;height:15pt" o:ole="">
+          <v:shape id="_x0000_i1031" type="#_x0000_t75" style="width:15pt;height:15pt" o:ole="">
             <v:imagedata r:id="rId25" o:title=""/>
           </v:shape>
-          <o:OLEObject Type="Embed" ProgID="Unknown" ShapeID="_x0000_i1032" DrawAspect="Content" ObjectID="_1741004827" r:id="rId26"/>
+          <o:OLEObject Type="Embed" ProgID="Unknown" ShapeID="_x0000_i1031" DrawAspect="Content" ObjectID="_1741784839" r:id="rId26"/>
         </w:object>
       </w:r>
       <w:r>
@@ -1668,10 +1636,10 @@
       </w:r>
       <w:r>
         <w:object w:dxaOrig="28725" w:dyaOrig="15311" w14:anchorId="5BA44D62">
-          <v:shape id="_x0000_i1033" type="#_x0000_t75" style="width:24.75pt;height:12.75pt" o:ole="">
+          <v:shape id="_x0000_i1032" type="#_x0000_t75" style="width:24.75pt;height:12.75pt" o:ole="">
             <v:imagedata r:id="rId27" o:title=""/>
           </v:shape>
-          <o:OLEObject Type="Embed" ProgID="Unknown" ShapeID="_x0000_i1033" DrawAspect="Content" ObjectID="_1741004828" r:id="rId28"/>
+          <o:OLEObject Type="Embed" ProgID="Unknown" ShapeID="_x0000_i1032" DrawAspect="Content" ObjectID="_1741784840" r:id="rId28"/>
         </w:object>
       </w:r>
       <w:r>
@@ -1715,10 +1683,10 @@
       </w:r>
       <w:r>
         <w:object w:dxaOrig="15320" w:dyaOrig="17225" w14:anchorId="49397E2B">
-          <v:shape id="_x0000_i1034" type="#_x0000_t75" style="width:11.25pt;height:12.75pt" o:ole="">
+          <v:shape id="_x0000_i1033" type="#_x0000_t75" style="width:11.25pt;height:12.75pt" o:ole="">
             <v:imagedata r:id="rId29" o:title=""/>
           </v:shape>
-          <o:OLEObject Type="Embed" ProgID="Unknown" ShapeID="_x0000_i1034" DrawAspect="Content" ObjectID="_1741004829" r:id="rId30"/>
+          <o:OLEObject Type="Embed" ProgID="Unknown" ShapeID="_x0000_i1033" DrawAspect="Content" ObjectID="_1741784841" r:id="rId30"/>
         </w:object>
       </w:r>
       <w:r>
@@ -1810,10 +1778,10 @@
       </w:r>
       <w:r>
         <w:object w:dxaOrig="5745" w:dyaOrig="5742" w14:anchorId="3DAA2218">
-          <v:shape id="_x0000_i1035" type="#_x0000_t75" style="width:14.25pt;height:14.25pt" o:ole="">
+          <v:shape id="_x0000_i1034" type="#_x0000_t75" style="width:14.25pt;height:14.25pt" o:ole="">
             <v:imagedata r:id="rId31" o:title=""/>
           </v:shape>
-          <o:OLEObject Type="Embed" ProgID="Unknown" ShapeID="_x0000_i1035" DrawAspect="Content" ObjectID="_1741004830" r:id="rId32"/>
+          <o:OLEObject Type="Embed" ProgID="Unknown" ShapeID="_x0000_i1034" DrawAspect="Content" ObjectID="_1741784842" r:id="rId32"/>
         </w:object>
       </w:r>
       <w:r>
@@ -1918,10 +1886,10 @@
             <w:szCs w:val="24"/>
           </w:rPr>
           <w:object w:dxaOrig="9575" w:dyaOrig="3828" w14:anchorId="23FD700A">
-            <v:shape id="_x0000_i1036" type="#_x0000_t75" style="width:28.5pt;height:11.25pt" o:ole="">
+            <v:shape id="_x0000_i1035" type="#_x0000_t75" style="width:28.5pt;height:11.25pt" o:ole="">
               <v:imagedata r:id="rId34" o:title=""/>
             </v:shape>
-            <o:OLEObject Type="Embed" ProgID="Unknown" ShapeID="_x0000_i1036" DrawAspect="Content" ObjectID="_1741004831" r:id="rId35"/>
+            <o:OLEObject Type="Embed" ProgID="Unknown" ShapeID="_x0000_i1035" DrawAspect="Content" ObjectID="_1741784843" r:id="rId35"/>
           </w:object>
         </w:r>
         <w:r>
@@ -2275,10 +2243,10 @@
             </w:r>
             <w:r>
               <w:object w:dxaOrig="27767" w:dyaOrig="26794" w14:anchorId="4CCC097F">
-                <v:shape id="_x0000_i1037" type="#_x0000_t75" style="width:11.25pt;height:10.5pt" o:ole="">
+                <v:shape id="_x0000_i1036" type="#_x0000_t75" style="width:11.25pt;height:10.5pt" o:ole="">
                   <v:imagedata r:id="rId36" o:title=""/>
                 </v:shape>
-                <o:OLEObject Type="Embed" ProgID="Unknown" ShapeID="_x0000_i1037" DrawAspect="Content" ObjectID="_1741004832" r:id="rId37"/>
+                <o:OLEObject Type="Embed" ProgID="Unknown" ShapeID="_x0000_i1036" DrawAspect="Content" ObjectID="_1741784844" r:id="rId37"/>
               </w:object>
             </w:r>
             <w:r>
@@ -2318,6 +2286,8 @@
               </w:numPr>
               <w:rPr>
                 <w:rFonts w:cstheme="minorHAnsi"/>
+                <w:sz w:val="24"/>
+                <w:szCs w:val="20"/>
               </w:rPr>
             </w:pPr>
             <w:r>
@@ -2328,54 +2298,6 @@
               </w:rPr>
               <w:t>Participated in leadership training.</w:t>
             </w:r>
-          </w:p>
-          <w:p>
-            <w:pPr>
-              <w:pStyle w:val="ListParagraph"/>
-              <w:numPr>
-                <w:ilvl w:val="0"/>
-                <w:numId w:val="13"/>
-              </w:numPr>
-              <w:rPr>
-                <w:rFonts w:cstheme="minorHAnsi"/>
-              </w:rPr>
-            </w:pPr>
-            <w:r>
-              <w:rPr>
-                <w:rFonts w:cstheme="minorHAnsi"/>
-                <w:sz w:val="24"/>
-                <w:szCs w:val="24"/>
-              </w:rPr>
-              <w:t xml:space="preserve">Earned some </w:t>
-            </w:r>
-            <w:hyperlink r:id="rId39" w:anchor="gallery=2" w:history="1">
-              <w:r>
-                <w:rPr>
-                  <w:rStyle w:val="Hyperlink"/>
-                  <w:rFonts w:cstheme="minorHAnsi"/>
-                  <w:sz w:val="24"/>
-                  <w:szCs w:val="24"/>
-                </w:rPr>
-                <w:t>praises</w:t>
-              </w:r>
-            </w:hyperlink>
-            <w:r>
-              <w:rPr>
-                <w:rFonts w:cstheme="minorHAnsi"/>
-                <w:sz w:val="24"/>
-                <w:szCs w:val="24"/>
-              </w:rPr>
-              <w:t xml:space="preserve"> from colleagues.</w:t>
-            </w:r>
-          </w:p>
-          <w:p>
-            <w:pPr>
-              <w:rPr>
-                <w:rFonts w:cstheme="minorHAnsi"/>
-                <w:sz w:val="24"/>
-                <w:szCs w:val="20"/>
-              </w:rPr>
-            </w:pPr>
           </w:p>
         </w:tc>
       </w:tr>
@@ -2464,13 +2386,13 @@
         </w:rPr>
         <w:t xml:space="preserve">, </w:t>
       </w:r>
-      <w:hyperlink r:id="rId40" w:history="1">
+      <w:hyperlink r:id="rId39" w:history="1">
         <w:r>
           <w:object w:dxaOrig="495" w:dyaOrig="330" w14:anchorId="1A1F8DD5">
-            <v:shape id="_x0000_i1038" type="#_x0000_t75" style="width:24.75pt;height:16.5pt" o:ole="">
-              <v:imagedata r:id="rId41" o:title=""/>
+            <v:shape id="_x0000_i1037" type="#_x0000_t75" style="width:24.75pt;height:16.5pt" o:ole="">
+              <v:imagedata r:id="rId40" o:title=""/>
             </v:shape>
-            <o:OLEObject Type="Embed" ProgID="Unknown" ShapeID="_x0000_i1038" DrawAspect="Content" ObjectID="_1741004833" r:id="rId42"/>
+            <o:OLEObject Type="Embed" ProgID="Unknown" ShapeID="_x0000_i1037" DrawAspect="Content" ObjectID="_1741784845" r:id="rId41"/>
           </w:object>
         </w:r>
       </w:hyperlink>
@@ -2480,7 +2402,25 @@
           <w:sz w:val="24"/>
           <w:szCs w:val="24"/>
         </w:rPr>
-        <w:t>, Moscow, Russia</w:t>
+        <w:t>,</w:t>
+      </w:r>
+    </w:p>
+    <w:p>
+      <w:pPr>
+        <w:ind w:left="8505"/>
+        <w:rPr>
+          <w:rFonts w:cstheme="minorHAnsi"/>
+          <w:sz w:val="24"/>
+          <w:szCs w:val="24"/>
+        </w:rPr>
+      </w:pPr>
+      <w:r>
+        <w:rPr>
+          <w:rFonts w:cstheme="minorHAnsi"/>
+          <w:sz w:val="24"/>
+          <w:szCs w:val="24"/>
+        </w:rPr>
+        <w:t>Moscow, Russia</w:t>
       </w:r>
     </w:p>
     <w:tbl>
@@ -2583,7 +2523,25 @@
                 <w:sz w:val="24"/>
                 <w:szCs w:val="24"/>
               </w:rPr>
-              <w:t>Debugged new issues and tested new or changed features on regular basis.</w:t>
+              <w:t xml:space="preserve">Debugged new issues and tested new or changed features on </w:t>
+            </w:r>
+            <w:proofErr w:type="gramStart"/>
+            <w:r>
+              <w:rPr>
+                <w:rFonts w:cstheme="minorHAnsi"/>
+                <w:sz w:val="24"/>
+                <w:szCs w:val="24"/>
+              </w:rPr>
+              <w:t>regular</w:t>
+            </w:r>
+            <w:proofErr w:type="gramEnd"/>
+            <w:r>
+              <w:rPr>
+                <w:rFonts w:cstheme="minorHAnsi"/>
+                <w:sz w:val="24"/>
+                <w:szCs w:val="24"/>
+              </w:rPr>
+              <w:t xml:space="preserve"> basis.</w:t>
             </w:r>
           </w:p>
           <w:p>
@@ -2879,7 +2837,7 @@
               </w:rPr>
               <w:t xml:space="preserve">Pioneered huge refactoring of a client-facing application, to implement </w:t>
             </w:r>
-            <w:hyperlink r:id="rId43" w:history="1">
+            <w:hyperlink r:id="rId42" w:history="1">
               <w:r>
                 <w:rPr>
                   <w:rStyle w:val="Hyperlink"/>
@@ -3040,16 +2998,16 @@
         </w:rPr>
         <w:t xml:space="preserve">, </w:t>
       </w:r>
-      <w:hyperlink r:id="rId44" w:history="1">
+      <w:hyperlink r:id="rId43" w:history="1">
         <w:r>
           <w:rPr>
             <w:rStyle w:val="Hyperlink"/>
           </w:rPr>
           <w:object w:dxaOrig="5745" w:dyaOrig="5742" w14:anchorId="469E5BEF">
-            <v:shape id="_x0000_i1039" type="#_x0000_t75" style="width:18.75pt;height:18.75pt" o:ole="">
-              <v:imagedata r:id="rId45" o:title=""/>
+            <v:shape id="_x0000_i1038" type="#_x0000_t75" style="width:18.75pt;height:18.75pt" o:ole="">
+              <v:imagedata r:id="rId44" o:title=""/>
             </v:shape>
-            <o:OLEObject Type="Embed" ProgID="Unknown" ShapeID="_x0000_i1039" DrawAspect="Content" ObjectID="_1741004834" r:id="rId46"/>
+            <o:OLEObject Type="Embed" ProgID="Unknown" ShapeID="_x0000_i1038" DrawAspect="Content" ObjectID="_1741784846" r:id="rId45"/>
           </w:object>
         </w:r>
         <w:r>
@@ -3252,7 +3210,7 @@
         </w:rPr>
         <w:t xml:space="preserve">: </w:t>
       </w:r>
-      <w:hyperlink r:id="rId47" w:history="1">
+      <w:hyperlink r:id="rId46" w:history="1">
         <w:r>
           <w:rPr>
             <w:rStyle w:val="Hyperlink"/>
@@ -3374,7 +3332,7 @@
         </w:rPr>
         <w:t xml:space="preserve">: </w:t>
       </w:r>
-      <w:hyperlink r:id="rId48" w:history="1">
+      <w:hyperlink r:id="rId47" w:history="1">
         <w:r>
           <w:rPr>
             <w:rStyle w:val="Hyperlink"/>
@@ -3405,13 +3363,23 @@
         </w:rPr>
         <w:t xml:space="preserve">Sharing knowledge about and around tech support with fellow supporters in </w:t>
       </w:r>
-      <w:r>
-        <w:rPr>
-          <w:rFonts w:cstheme="minorHAnsi"/>
-          <w:sz w:val="24"/>
-          <w:szCs w:val="24"/>
-        </w:rPr>
-        <w:t>support community</w:t>
+      <w:proofErr w:type="gramStart"/>
+      <w:r>
+        <w:rPr>
+          <w:rFonts w:cstheme="minorHAnsi"/>
+          <w:sz w:val="24"/>
+          <w:szCs w:val="24"/>
+        </w:rPr>
+        <w:t>support</w:t>
+      </w:r>
+      <w:proofErr w:type="gramEnd"/>
+      <w:r>
+        <w:rPr>
+          <w:rFonts w:cstheme="minorHAnsi"/>
+          <w:sz w:val="24"/>
+          <w:szCs w:val="24"/>
+        </w:rPr>
+        <w:t xml:space="preserve"> community</w:t>
       </w:r>
       <w:r>
         <w:rPr>
@@ -3449,7 +3417,7 @@
         </w:rPr>
         <w:t xml:space="preserve">: </w:t>
       </w:r>
-      <w:hyperlink r:id="rId49" w:history="1">
+      <w:hyperlink r:id="rId48" w:history="1">
         <w:proofErr w:type="spellStart"/>
         <w:r>
           <w:rPr>
@@ -3605,7 +3573,7 @@
         </w:rPr>
         <w:t xml:space="preserve"> game-related </w:t>
       </w:r>
-      <w:hyperlink r:id="rId50" w:history="1">
+      <w:hyperlink r:id="rId49" w:history="1">
         <w:r>
           <w:rPr>
             <w:rStyle w:val="Hyperlink"/>
@@ -3718,7 +3686,7 @@
         </w:rPr>
         <w:t xml:space="preserve">: </w:t>
       </w:r>
-      <w:hyperlink r:id="rId51" w:history="1">
+      <w:hyperlink r:id="rId50" w:history="1">
         <w:proofErr w:type="spellStart"/>
         <w:r>
           <w:rPr>
@@ -3820,7 +3788,7 @@
         </w:rPr>
         <w:t xml:space="preserve">: </w:t>
       </w:r>
-      <w:hyperlink r:id="rId52" w:history="1">
+      <w:hyperlink r:id="rId51" w:history="1">
         <w:r>
           <w:rPr>
             <w:rStyle w:val="Hyperlink"/>
@@ -3864,13 +3832,23 @@
         </w:rPr>
         <w:t xml:space="preserve">Filmed and edited a series of videos describing </w:t>
       </w:r>
-      <w:r>
-        <w:rPr>
-          <w:rFonts w:cstheme="minorHAnsi"/>
-          <w:sz w:val="24"/>
-          <w:szCs w:val="24"/>
-        </w:rPr>
-        <w:t>journey of offices fishes to my home.</w:t>
+      <w:proofErr w:type="gramStart"/>
+      <w:r>
+        <w:rPr>
+          <w:rFonts w:cstheme="minorHAnsi"/>
+          <w:sz w:val="24"/>
+          <w:szCs w:val="24"/>
+        </w:rPr>
+        <w:t>journey</w:t>
+      </w:r>
+      <w:proofErr w:type="gramEnd"/>
+      <w:r>
+        <w:rPr>
+          <w:rFonts w:cstheme="minorHAnsi"/>
+          <w:sz w:val="24"/>
+          <w:szCs w:val="24"/>
+        </w:rPr>
+        <w:t xml:space="preserve"> of offices fishes to my home.</w:t>
       </w:r>
     </w:p>
     <w:p>
@@ -3940,7 +3918,7 @@
         </w:rPr>
         <w:t xml:space="preserve">: </w:t>
       </w:r>
-      <w:hyperlink r:id="rId53" w:history="1">
+      <w:hyperlink r:id="rId52" w:history="1">
         <w:r>
           <w:rPr>
             <w:rStyle w:val="Hyperlink"/>
@@ -4081,7 +4059,7 @@
         </w:rPr>
         <w:t xml:space="preserve">: </w:t>
       </w:r>
-      <w:hyperlink r:id="rId54" w:history="1">
+      <w:hyperlink r:id="rId53" w:history="1">
         <w:r>
           <w:rPr>
             <w:rStyle w:val="Hyperlink"/>
@@ -4112,7 +4090,7 @@
         </w:rPr>
         <w:t xml:space="preserve">PHP-based web-service aimed at tracking </w:t>
       </w:r>
-      <w:hyperlink r:id="rId55" w:history="1">
+      <w:hyperlink r:id="rId54" w:history="1">
         <w:r>
           <w:rPr>
             <w:rStyle w:val="Hyperlink"/>
@@ -4165,7 +4143,7 @@
         </w:rPr>
         <w:t xml:space="preserve"> Also filmed </w:t>
       </w:r>
-      <w:hyperlink r:id="rId56" w:history="1">
+      <w:hyperlink r:id="rId55" w:history="1">
         <w:r>
           <w:rPr>
             <w:rStyle w:val="Hyperlink"/>
@@ -4242,7 +4220,7 @@
         </w:rPr>
         <w:t xml:space="preserve">: </w:t>
       </w:r>
-      <w:hyperlink r:id="rId57" w:history="1">
+      <w:hyperlink r:id="rId56" w:history="1">
         <w:r>
           <w:rPr>
             <w:rStyle w:val="Hyperlink"/>
@@ -4281,7 +4259,7 @@
         </w:rPr>
         <w:t xml:space="preserve"> client for </w:t>
       </w:r>
-      <w:hyperlink r:id="rId58" w:history="1">
+      <w:hyperlink r:id="rId57" w:history="1">
         <w:r>
           <w:rPr>
             <w:rStyle w:val="Hyperlink"/>
@@ -4308,7 +4286,7 @@
         </w:rPr>
         <w:t xml:space="preserve"> utilizing </w:t>
       </w:r>
-      <w:hyperlink r:id="rId59" w:history="1">
+      <w:hyperlink r:id="rId58" w:history="1">
         <w:r>
           <w:rPr>
             <w:rStyle w:val="Hyperlink"/>
@@ -4327,7 +4305,7 @@
         </w:rPr>
         <w:t xml:space="preserve">'s SFTP, </w:t>
       </w:r>
-      <w:hyperlink r:id="rId60" w:history="1">
+      <w:hyperlink r:id="rId59" w:history="1">
         <w:proofErr w:type="spellStart"/>
         <w:r>
           <w:rPr>
@@ -4504,7 +4482,7 @@
         </w:rPr>
         <w:t xml:space="preserve"> </w:t>
       </w:r>
-      <w:hyperlink r:id="rId61" w:history="1">
+      <w:hyperlink r:id="rId60" w:history="1">
         <w:r>
           <w:rPr>
             <w:rStyle w:val="Hyperlink"/>
@@ -4595,7 +4573,7 @@
         </w:rPr>
         <w:t xml:space="preserve">: </w:t>
       </w:r>
-      <w:hyperlink r:id="rId62" w:history="1">
+      <w:hyperlink r:id="rId61" w:history="1">
         <w:r>
           <w:rPr>
             <w:rStyle w:val="Hyperlink"/>
@@ -4618,7 +4596,7 @@
         </w:rPr>
         <w:t xml:space="preserve"> and </w:t>
       </w:r>
-      <w:hyperlink r:id="rId63" w:history="1">
+      <w:hyperlink r:id="rId62" w:history="1">
         <w:r>
           <w:rPr>
             <w:rStyle w:val="Hyperlink"/>
@@ -4657,7 +4635,7 @@
         </w:rPr>
         <w:t xml:space="preserve">4 attempts to write a whole </w:t>
       </w:r>
-      <w:hyperlink r:id="rId64" w:history="1">
+      <w:hyperlink r:id="rId63" w:history="1">
         <w:r>
           <w:rPr>
             <w:rStyle w:val="Hyperlink"/>
@@ -4820,7 +4798,7 @@
         </w:rPr>
         <w:t xml:space="preserve">, accumulating (and translating) various information about </w:t>
       </w:r>
-      <w:hyperlink r:id="rId65" w:history="1">
+      <w:hyperlink r:id="rId64" w:history="1">
         <w:r>
           <w:rPr>
             <w:rStyle w:val="Hyperlink"/>
@@ -4858,8 +4836,8 @@
       </w:pPr>
     </w:p>
     <w:sectPr>
-      <w:headerReference w:type="default" r:id="rId66"/>
-      <w:headerReference w:type="first" r:id="rId67"/>
+      <w:headerReference w:type="default" r:id="rId65"/>
+      <w:headerReference w:type="first" r:id="rId66"/>
       <w:type w:val="continuous"/>
       <w:pgSz w:w="12240" w:h="15840"/>
       <w:pgMar w:top="720" w:right="720" w:bottom="720" w:left="720" w:header="720" w:footer="720" w:gutter="0"/>

</xml_diff>

<commit_message>
Added Radical Resonance to projects
</commit_message>
<xml_diff>
--- a/static/resume/Resume.docx
+++ b/static/resume/Resume.docx
@@ -129,7 +129,7 @@
                 <v:shape id="_x0000_i1025" type="#_x0000_t75" style="width:14.25pt;height:9.75pt" o:ole="">
                   <v:imagedata r:id="rId7" o:title=""/>
                 </v:shape>
-                <o:OLEObject Type="Embed" ProgID="Unknown" ShapeID="_x0000_i1025" DrawAspect="Content" ObjectID="_1743915170" r:id="rId8"/>
+                <o:OLEObject Type="Embed" ProgID="Unknown" ShapeID="_x0000_i1025" DrawAspect="Content" ObjectID="_1744088837" r:id="rId8"/>
               </w:object>
             </w:r>
             <w:r>
@@ -212,7 +212,7 @@
                   <v:shape id="_x0000_i1026" type="#_x0000_t75" style="width:12.75pt;height:12.75pt" o:ole="">
                     <v:imagedata r:id="rId11" o:title=""/>
                   </v:shape>
-                  <o:OLEObject Type="Embed" ProgID="Unknown" ShapeID="_x0000_i1026" DrawAspect="Content" ObjectID="_1743915171" r:id="rId12"/>
+                  <o:OLEObject Type="Embed" ProgID="Unknown" ShapeID="_x0000_i1026" DrawAspect="Content" ObjectID="_1744088838" r:id="rId12"/>
                 </w:object>
               </w:r>
             </w:hyperlink>
@@ -225,7 +225,7 @@
                   <v:shape id="_x0000_i1027" type="#_x0000_t75" style="width:12.75pt;height:12pt" o:ole="">
                     <v:imagedata r:id="rId14" o:title=""/>
                   </v:shape>
-                  <o:OLEObject Type="Embed" ProgID="Unknown" ShapeID="_x0000_i1027" DrawAspect="Content" ObjectID="_1743915172" r:id="rId15"/>
+                  <o:OLEObject Type="Embed" ProgID="Unknown" ShapeID="_x0000_i1027" DrawAspect="Content" ObjectID="_1744088839" r:id="rId15"/>
                 </w:object>
               </w:r>
             </w:hyperlink>
@@ -244,7 +244,7 @@
                   <v:shape id="_x0000_i1028" type="#_x0000_t75" style="width:6.75pt;height:11.25pt" o:ole="">
                     <v:imagedata r:id="rId17" o:title=""/>
                   </v:shape>
-                  <o:OLEObject Type="Embed" ProgID="Unknown" ShapeID="_x0000_i1028" DrawAspect="Content" ObjectID="_1743915173" r:id="rId18"/>
+                  <o:OLEObject Type="Embed" ProgID="Unknown" ShapeID="_x0000_i1028" DrawAspect="Content" ObjectID="_1744088840" r:id="rId18"/>
                 </w:object>
               </w:r>
             </w:hyperlink>
@@ -1463,7 +1463,7 @@
             <v:shape id="_x0000_i1029" type="#_x0000_t75" style="width:12pt;height:12pt" o:ole="">
               <v:imagedata r:id="rId21" o:title=""/>
             </v:shape>
-            <o:OLEObject Type="Embed" ProgID="Unknown" ShapeID="_x0000_i1029" DrawAspect="Content" ObjectID="_1743915174" r:id="rId22"/>
+            <o:OLEObject Type="Embed" ProgID="Unknown" ShapeID="_x0000_i1029" DrawAspect="Content" ObjectID="_1744088841" r:id="rId22"/>
           </w:object>
         </w:r>
         <w:r>
@@ -1535,7 +1535,7 @@
           <v:shape id="_x0000_i1030" type="#_x0000_t75" style="width:13.5pt;height:12pt" o:ole="">
             <v:imagedata r:id="rId23" o:title=""/>
           </v:shape>
-          <o:OLEObject Type="Embed" ProgID="Unknown" ShapeID="_x0000_i1030" DrawAspect="Content" ObjectID="_1743915175" r:id="rId24"/>
+          <o:OLEObject Type="Embed" ProgID="Unknown" ShapeID="_x0000_i1030" DrawAspect="Content" ObjectID="_1744088842" r:id="rId24"/>
         </w:object>
       </w:r>
       <w:r>
@@ -1592,7 +1592,7 @@
           <v:shape id="_x0000_i1031" type="#_x0000_t75" style="width:15pt;height:15pt" o:ole="">
             <v:imagedata r:id="rId25" o:title=""/>
           </v:shape>
-          <o:OLEObject Type="Embed" ProgID="Unknown" ShapeID="_x0000_i1031" DrawAspect="Content" ObjectID="_1743915176" r:id="rId26"/>
+          <o:OLEObject Type="Embed" ProgID="Unknown" ShapeID="_x0000_i1031" DrawAspect="Content" ObjectID="_1744088843" r:id="rId26"/>
         </w:object>
       </w:r>
       <w:r>
@@ -1639,7 +1639,7 @@
           <v:shape id="_x0000_i1032" type="#_x0000_t75" style="width:24.75pt;height:12.75pt" o:ole="">
             <v:imagedata r:id="rId27" o:title=""/>
           </v:shape>
-          <o:OLEObject Type="Embed" ProgID="Unknown" ShapeID="_x0000_i1032" DrawAspect="Content" ObjectID="_1743915177" r:id="rId28"/>
+          <o:OLEObject Type="Embed" ProgID="Unknown" ShapeID="_x0000_i1032" DrawAspect="Content" ObjectID="_1744088844" r:id="rId28"/>
         </w:object>
       </w:r>
       <w:r>
@@ -1686,7 +1686,7 @@
           <v:shape id="_x0000_i1033" type="#_x0000_t75" style="width:11.25pt;height:12.75pt" o:ole="">
             <v:imagedata r:id="rId29" o:title=""/>
           </v:shape>
-          <o:OLEObject Type="Embed" ProgID="Unknown" ShapeID="_x0000_i1033" DrawAspect="Content" ObjectID="_1743915178" r:id="rId30"/>
+          <o:OLEObject Type="Embed" ProgID="Unknown" ShapeID="_x0000_i1033" DrawAspect="Content" ObjectID="_1744088845" r:id="rId30"/>
         </w:object>
       </w:r>
       <w:r>
@@ -1781,7 +1781,7 @@
           <v:shape id="_x0000_i1034" type="#_x0000_t75" style="width:14.25pt;height:14.25pt" o:ole="">
             <v:imagedata r:id="rId31" o:title=""/>
           </v:shape>
-          <o:OLEObject Type="Embed" ProgID="Unknown" ShapeID="_x0000_i1034" DrawAspect="Content" ObjectID="_1743915179" r:id="rId32"/>
+          <o:OLEObject Type="Embed" ProgID="Unknown" ShapeID="_x0000_i1034" DrawAspect="Content" ObjectID="_1744088846" r:id="rId32"/>
         </w:object>
       </w:r>
       <w:r>
@@ -2247,7 +2247,7 @@
             <v:shape id="_x0000_i1035" type="#_x0000_t75" style="width:28.5pt;height:11.25pt" o:ole="">
               <v:imagedata r:id="rId36" o:title=""/>
             </v:shape>
-            <o:OLEObject Type="Embed" ProgID="Unknown" ShapeID="_x0000_i1035" DrawAspect="Content" ObjectID="_1743915180" r:id="rId37"/>
+            <o:OLEObject Type="Embed" ProgID="Unknown" ShapeID="_x0000_i1035" DrawAspect="Content" ObjectID="_1744088847" r:id="rId37"/>
           </w:object>
         </w:r>
         <w:r>
@@ -2602,7 +2602,7 @@
                 <v:shape id="_x0000_i1036" type="#_x0000_t75" style="width:11.25pt;height:10.5pt" o:ole="">
                   <v:imagedata r:id="rId38" o:title=""/>
                 </v:shape>
-                <o:OLEObject Type="Embed" ProgID="Unknown" ShapeID="_x0000_i1036" DrawAspect="Content" ObjectID="_1743915181" r:id="rId39"/>
+                <o:OLEObject Type="Embed" ProgID="Unknown" ShapeID="_x0000_i1036" DrawAspect="Content" ObjectID="_1744088848" r:id="rId39"/>
               </w:object>
             </w:r>
             <w:r>
@@ -2748,7 +2748,7 @@
             <v:shape id="_x0000_i1037" type="#_x0000_t75" style="width:24.75pt;height:16.5pt" o:ole="">
               <v:imagedata r:id="rId42" o:title=""/>
             </v:shape>
-            <o:OLEObject Type="Embed" ProgID="Unknown" ShapeID="_x0000_i1037" DrawAspect="Content" ObjectID="_1743915182" r:id="rId43"/>
+            <o:OLEObject Type="Embed" ProgID="Unknown" ShapeID="_x0000_i1037" DrawAspect="Content" ObjectID="_1744088849" r:id="rId43"/>
           </w:object>
         </w:r>
       </w:hyperlink>
@@ -3341,7 +3341,7 @@
             <v:shape id="_x0000_i1038" type="#_x0000_t75" style="width:18.75pt;height:18.75pt" o:ole="">
               <v:imagedata r:id="rId46" o:title=""/>
             </v:shape>
-            <o:OLEObject Type="Embed" ProgID="Unknown" ShapeID="_x0000_i1038" DrawAspect="Content" ObjectID="_1743915183" r:id="rId47"/>
+            <o:OLEObject Type="Embed" ProgID="Unknown" ShapeID="_x0000_i1038" DrawAspect="Content" ObjectID="_1744088850" r:id="rId47"/>
           </w:object>
         </w:r>
         <w:r>
@@ -3970,7 +3970,7 @@
           <w:sz w:val="24"/>
           <w:szCs w:val="24"/>
         </w:rPr>
-        <w:t>2</w:t>
+        <w:t>3</w:t>
       </w:r>
       <w:r>
         <w:rPr>
@@ -4010,7 +4010,27 @@
           <w:sz w:val="24"/>
           <w:szCs w:val="24"/>
         </w:rPr>
-        <w:t>03/2023</w:t>
+        <w:t>0</w:t>
+      </w:r>
+      <w:r>
+        <w:rPr>
+          <w:rFonts w:cstheme="minorHAnsi"/>
+          <w:b/>
+          <w:bCs/>
+          <w:sz w:val="24"/>
+          <w:szCs w:val="24"/>
+        </w:rPr>
+        <w:t>4</w:t>
+      </w:r>
+      <w:r>
+        <w:rPr>
+          <w:rFonts w:cstheme="minorHAnsi"/>
+          <w:b/>
+          <w:bCs/>
+          <w:sz w:val="24"/>
+          <w:szCs w:val="24"/>
+        </w:rPr>
+        <w:t>/2023</w:t>
       </w:r>
       <w:r>
         <w:rPr>
@@ -4021,6 +4041,138 @@
         <w:t xml:space="preserve">: </w:t>
       </w:r>
       <w:hyperlink r:id="rId52" w:history="1">
+        <w:r>
+          <w:rPr>
+            <w:rStyle w:val="Hyperlink"/>
+            <w:rFonts w:cstheme="minorHAnsi"/>
+            <w:b/>
+            <w:bCs/>
+            <w:sz w:val="28"/>
+            <w:szCs w:val="28"/>
+          </w:rPr>
+          <w:t>Radical Resonance</w:t>
+        </w:r>
+      </w:hyperlink>
+    </w:p>
+    <w:p>
+      <w:pPr>
+        <w:ind w:left="851"/>
+        <w:rPr>
+          <w:rFonts w:cstheme="minorHAnsi"/>
+          <w:sz w:val="24"/>
+          <w:szCs w:val="24"/>
+        </w:rPr>
+      </w:pPr>
+      <w:r>
+        <w:rPr>
+          <w:rFonts w:cstheme="minorHAnsi"/>
+          <w:sz w:val="24"/>
+          <w:szCs w:val="24"/>
+        </w:rPr>
+        <w:t xml:space="preserve">A </w:t>
+      </w:r>
+      <w:r>
+        <w:t xml:space="preserve">game done </w:t>
+      </w:r>
+      <w:r>
+        <w:t xml:space="preserve">from scratch </w:t>
+      </w:r>
+      <w:r>
+        <w:t xml:space="preserve">as </w:t>
+      </w:r>
+      <w:r>
+        <w:t>final assignment for</w:t>
+      </w:r>
+      <w:r>
+        <w:t xml:space="preserve"> </w:t>
+      </w:r>
+      <w:proofErr w:type="spellStart"/>
+      <w:r>
+        <w:t>Arcada's</w:t>
+      </w:r>
+      <w:proofErr w:type="spellEnd"/>
+      <w:r>
+        <w:t xml:space="preserve"> Game Design and Production course.</w:t>
+      </w:r>
+    </w:p>
+    <w:p>
+      <w:pPr>
+        <w:ind w:left="567"/>
+        <w:rPr>
+          <w:rFonts w:cstheme="minorHAnsi"/>
+          <w:sz w:val="28"/>
+          <w:szCs w:val="28"/>
+        </w:rPr>
+      </w:pPr>
+      <w:r>
+        <w:rPr>
+          <w:rFonts w:cstheme="minorHAnsi"/>
+          <w:b/>
+          <w:bCs/>
+          <w:sz w:val="24"/>
+          <w:szCs w:val="24"/>
+        </w:rPr>
+        <w:t>0</w:t>
+      </w:r>
+      <w:r>
+        <w:rPr>
+          <w:rFonts w:cstheme="minorHAnsi"/>
+          <w:b/>
+          <w:bCs/>
+          <w:sz w:val="24"/>
+          <w:szCs w:val="24"/>
+        </w:rPr>
+        <w:t>2</w:t>
+      </w:r>
+      <w:r>
+        <w:rPr>
+          <w:rFonts w:cstheme="minorHAnsi"/>
+          <w:b/>
+          <w:bCs/>
+          <w:sz w:val="24"/>
+          <w:szCs w:val="24"/>
+        </w:rPr>
+        <w:t>/20</w:t>
+      </w:r>
+      <w:r>
+        <w:rPr>
+          <w:rFonts w:cstheme="minorHAnsi"/>
+          <w:b/>
+          <w:bCs/>
+          <w:sz w:val="24"/>
+          <w:szCs w:val="24"/>
+        </w:rPr>
+        <w:t>23</w:t>
+      </w:r>
+      <w:r>
+        <w:rPr>
+          <w:rFonts w:cstheme="minorHAnsi"/>
+          <w:b/>
+          <w:bCs/>
+          <w:sz w:val="24"/>
+          <w:szCs w:val="24"/>
+        </w:rPr>
+        <w:t xml:space="preserve"> – </w:t>
+      </w:r>
+      <w:r>
+        <w:rPr>
+          <w:rFonts w:cstheme="minorHAnsi"/>
+          <w:b/>
+          <w:bCs/>
+          <w:sz w:val="24"/>
+          <w:szCs w:val="24"/>
+        </w:rPr>
+        <w:t>03/2023</w:t>
+      </w:r>
+      <w:r>
+        <w:rPr>
+          <w:rFonts w:cstheme="minorHAnsi"/>
+          <w:sz w:val="28"/>
+          <w:szCs w:val="28"/>
+        </w:rPr>
+        <w:t xml:space="preserve">: </w:t>
+      </w:r>
+      <w:hyperlink r:id="rId53" w:history="1">
         <w:proofErr w:type="spellStart"/>
         <w:r>
           <w:rPr>
@@ -4122,7 +4274,7 @@
         </w:rPr>
         <w:t xml:space="preserve">: </w:t>
       </w:r>
-      <w:hyperlink r:id="rId53" w:history="1">
+      <w:hyperlink r:id="rId54" w:history="1">
         <w:r>
           <w:rPr>
             <w:rStyle w:val="Hyperlink"/>
@@ -4252,7 +4404,7 @@
         </w:rPr>
         <w:t xml:space="preserve">: </w:t>
       </w:r>
-      <w:hyperlink r:id="rId54" w:history="1">
+      <w:hyperlink r:id="rId55" w:history="1">
         <w:r>
           <w:rPr>
             <w:rStyle w:val="Hyperlink"/>
@@ -4393,7 +4545,7 @@
         </w:rPr>
         <w:t xml:space="preserve">: </w:t>
       </w:r>
-      <w:hyperlink r:id="rId55" w:history="1">
+      <w:hyperlink r:id="rId56" w:history="1">
         <w:r>
           <w:rPr>
             <w:rStyle w:val="Hyperlink"/>
@@ -4424,7 +4576,7 @@
         </w:rPr>
         <w:t xml:space="preserve">PHP-based web-service aimed at tracking </w:t>
       </w:r>
-      <w:hyperlink r:id="rId56" w:history="1">
+      <w:hyperlink r:id="rId57" w:history="1">
         <w:r>
           <w:rPr>
             <w:rStyle w:val="Hyperlink"/>
@@ -4477,7 +4629,7 @@
         </w:rPr>
         <w:t xml:space="preserve"> Also filmed </w:t>
       </w:r>
-      <w:hyperlink r:id="rId57" w:history="1">
+      <w:hyperlink r:id="rId58" w:history="1">
         <w:r>
           <w:rPr>
             <w:rStyle w:val="Hyperlink"/>
@@ -4554,7 +4706,7 @@
         </w:rPr>
         <w:t xml:space="preserve">: </w:t>
       </w:r>
-      <w:hyperlink r:id="rId58" w:history="1">
+      <w:hyperlink r:id="rId59" w:history="1">
         <w:r>
           <w:rPr>
             <w:rStyle w:val="Hyperlink"/>
@@ -4593,7 +4745,7 @@
         </w:rPr>
         <w:t xml:space="preserve"> client for </w:t>
       </w:r>
-      <w:hyperlink r:id="rId59" w:history="1">
+      <w:hyperlink r:id="rId60" w:history="1">
         <w:r>
           <w:rPr>
             <w:rStyle w:val="Hyperlink"/>
@@ -4620,7 +4772,7 @@
         </w:rPr>
         <w:t xml:space="preserve"> utilizing </w:t>
       </w:r>
-      <w:hyperlink r:id="rId60" w:history="1">
+      <w:hyperlink r:id="rId61" w:history="1">
         <w:r>
           <w:rPr>
             <w:rStyle w:val="Hyperlink"/>
@@ -4639,7 +4791,7 @@
         </w:rPr>
         <w:t xml:space="preserve">'s SFTP, </w:t>
       </w:r>
-      <w:hyperlink r:id="rId61" w:history="1">
+      <w:hyperlink r:id="rId62" w:history="1">
         <w:proofErr w:type="spellStart"/>
         <w:r>
           <w:rPr>
@@ -4816,7 +4968,7 @@
         </w:rPr>
         <w:t xml:space="preserve"> </w:t>
       </w:r>
-      <w:hyperlink r:id="rId62" w:history="1">
+      <w:hyperlink r:id="rId63" w:history="1">
         <w:r>
           <w:rPr>
             <w:rStyle w:val="Hyperlink"/>
@@ -4907,7 +5059,7 @@
         </w:rPr>
         <w:t xml:space="preserve">: </w:t>
       </w:r>
-      <w:hyperlink r:id="rId63" w:history="1">
+      <w:hyperlink r:id="rId64" w:history="1">
         <w:r>
           <w:rPr>
             <w:rStyle w:val="Hyperlink"/>
@@ -4930,7 +5082,7 @@
         </w:rPr>
         <w:t xml:space="preserve"> and </w:t>
       </w:r>
-      <w:hyperlink r:id="rId64" w:history="1">
+      <w:hyperlink r:id="rId65" w:history="1">
         <w:r>
           <w:rPr>
             <w:rStyle w:val="Hyperlink"/>
@@ -4969,7 +5121,7 @@
         </w:rPr>
         <w:t xml:space="preserve">4 attempts to write a whole </w:t>
       </w:r>
-      <w:hyperlink r:id="rId65" w:history="1">
+      <w:hyperlink r:id="rId66" w:history="1">
         <w:r>
           <w:rPr>
             <w:rStyle w:val="Hyperlink"/>
@@ -5132,7 +5284,7 @@
         </w:rPr>
         <w:t xml:space="preserve">, accumulating (and translating) various information about </w:t>
       </w:r>
-      <w:hyperlink r:id="rId66" w:history="1">
+      <w:hyperlink r:id="rId67" w:history="1">
         <w:r>
           <w:rPr>
             <w:rStyle w:val="Hyperlink"/>
@@ -5170,8 +5322,8 @@
       </w:pPr>
     </w:p>
     <w:sectPr>
-      <w:headerReference w:type="default" r:id="rId67"/>
-      <w:headerReference w:type="first" r:id="rId68"/>
+      <w:headerReference w:type="default" r:id="rId68"/>
+      <w:headerReference w:type="first" r:id="rId69"/>
       <w:type w:val="continuous"/>
       <w:pgSz w:w="12240" w:h="15840"/>
       <w:pgMar w:top="720" w:right="720" w:bottom="720" w:left="720" w:header="720" w:footer="720" w:gutter="0"/>

</xml_diff>

<commit_message>
Added GameMaker to resume
</commit_message>
<xml_diff>
--- a/static/resume/Resume.docx
+++ b/static/resume/Resume.docx
@@ -129,7 +129,7 @@
                 <v:shape id="_x0000_i1025" type="#_x0000_t75" style="width:14.25pt;height:9.75pt" o:ole="">
                   <v:imagedata r:id="rId7" o:title=""/>
                 </v:shape>
-                <o:OLEObject Type="Embed" ProgID="Unknown" ShapeID="_x0000_i1025" DrawAspect="Content" ObjectID="_1744088837" r:id="rId8"/>
+                <o:OLEObject Type="Embed" ProgID="Unknown" ShapeID="_x0000_i1025" DrawAspect="Content" ObjectID="_1744259708" r:id="rId8"/>
               </w:object>
             </w:r>
             <w:r>
@@ -212,7 +212,7 @@
                   <v:shape id="_x0000_i1026" type="#_x0000_t75" style="width:12.75pt;height:12.75pt" o:ole="">
                     <v:imagedata r:id="rId11" o:title=""/>
                   </v:shape>
-                  <o:OLEObject Type="Embed" ProgID="Unknown" ShapeID="_x0000_i1026" DrawAspect="Content" ObjectID="_1744088838" r:id="rId12"/>
+                  <o:OLEObject Type="Embed" ProgID="Unknown" ShapeID="_x0000_i1026" DrawAspect="Content" ObjectID="_1744259709" r:id="rId12"/>
                 </w:object>
               </w:r>
             </w:hyperlink>
@@ -225,7 +225,7 @@
                   <v:shape id="_x0000_i1027" type="#_x0000_t75" style="width:12.75pt;height:12pt" o:ole="">
                     <v:imagedata r:id="rId14" o:title=""/>
                   </v:shape>
-                  <o:OLEObject Type="Embed" ProgID="Unknown" ShapeID="_x0000_i1027" DrawAspect="Content" ObjectID="_1744088839" r:id="rId15"/>
+                  <o:OLEObject Type="Embed" ProgID="Unknown" ShapeID="_x0000_i1027" DrawAspect="Content" ObjectID="_1744259710" r:id="rId15"/>
                 </w:object>
               </w:r>
             </w:hyperlink>
@@ -244,7 +244,7 @@
                   <v:shape id="_x0000_i1028" type="#_x0000_t75" style="width:6.75pt;height:11.25pt" o:ole="">
                     <v:imagedata r:id="rId17" o:title=""/>
                   </v:shape>
-                  <o:OLEObject Type="Embed" ProgID="Unknown" ShapeID="_x0000_i1028" DrawAspect="Content" ObjectID="_1744088840" r:id="rId18"/>
+                  <o:OLEObject Type="Embed" ProgID="Unknown" ShapeID="_x0000_i1028" DrawAspect="Content" ObjectID="_1744259711" r:id="rId18"/>
                 </w:object>
               </w:r>
             </w:hyperlink>
@@ -588,25 +588,7 @@
           <w:sz w:val="24"/>
           <w:szCs w:val="24"/>
         </w:rPr>
-        <w:t xml:space="preserve">Web Development | </w:t>
-      </w:r>
-      <w:proofErr w:type="spellStart"/>
-      <w:r>
-        <w:rPr>
-          <w:rFonts w:cstheme="minorHAnsi"/>
-          <w:sz w:val="24"/>
-          <w:szCs w:val="24"/>
-        </w:rPr>
-        <w:t>Fullstack</w:t>
-      </w:r>
-      <w:proofErr w:type="spellEnd"/>
-      <w:r>
-        <w:rPr>
-          <w:rFonts w:cstheme="minorHAnsi"/>
-          <w:sz w:val="24"/>
-          <w:szCs w:val="24"/>
-        </w:rPr>
-        <w:t xml:space="preserve"> Development | </w:t>
+        <w:t xml:space="preserve">Web Development | Fullstack Development | </w:t>
       </w:r>
       <w:r>
         <w:rPr>
@@ -965,6 +947,14 @@
         </w:rPr>
         <w:t>| VB.NET</w:t>
       </w:r>
+      <w:r>
+        <w:rPr>
+          <w:rFonts w:cstheme="minorHAnsi"/>
+          <w:sz w:val="24"/>
+          <w:szCs w:val="24"/>
+        </w:rPr>
+        <w:t xml:space="preserve"> | GameMaker</w:t>
+      </w:r>
     </w:p>
     <w:p>
       <w:pPr>
@@ -1139,25 +1129,7 @@
           <w:sz w:val="24"/>
           <w:szCs w:val="24"/>
         </w:rPr>
-        <w:t xml:space="preserve"> | </w:t>
-      </w:r>
-      <w:proofErr w:type="spellStart"/>
-      <w:r>
-        <w:rPr>
-          <w:rFonts w:cstheme="minorHAnsi"/>
-          <w:sz w:val="24"/>
-          <w:szCs w:val="24"/>
-        </w:rPr>
-        <w:t>PHPStorm</w:t>
-      </w:r>
-      <w:proofErr w:type="spellEnd"/>
-      <w:r>
-        <w:rPr>
-          <w:rFonts w:cstheme="minorHAnsi"/>
-          <w:sz w:val="24"/>
-          <w:szCs w:val="24"/>
-        </w:rPr>
-        <w:t xml:space="preserve"> | MySQL</w:t>
+        <w:t xml:space="preserve"> | PHPStorm | MySQL</w:t>
       </w:r>
       <w:r>
         <w:rPr>
@@ -1304,6 +1276,14 @@
         </w:rPr>
         <w:t xml:space="preserve"> | Data Architecture</w:t>
       </w:r>
+      <w:r>
+        <w:rPr>
+          <w:rFonts w:cstheme="minorHAnsi"/>
+          <w:sz w:val="24"/>
+          <w:szCs w:val="24"/>
+        </w:rPr>
+        <w:t xml:space="preserve"> | GameMaker</w:t>
+      </w:r>
     </w:p>
     <w:p>
       <w:pPr>
@@ -1376,7 +1356,6 @@
         </w:rPr>
         <w:t xml:space="preserve"> | </w:t>
       </w:r>
-      <w:proofErr w:type="spellStart"/>
       <w:r>
         <w:rPr>
           <w:rFonts w:cstheme="minorHAnsi"/>
@@ -1385,7 +1364,6 @@
         </w:rPr>
         <w:t>LiteSpeed</w:t>
       </w:r>
-      <w:proofErr w:type="spellEnd"/>
       <w:r>
         <w:rPr>
           <w:rFonts w:cstheme="minorHAnsi"/>
@@ -1408,18 +1386,8 @@
           <w:sz w:val="24"/>
           <w:szCs w:val="24"/>
         </w:rPr>
-        <w:t xml:space="preserve"> | </w:t>
-      </w:r>
-      <w:proofErr w:type="spellStart"/>
-      <w:r>
-        <w:rPr>
-          <w:rFonts w:cstheme="minorHAnsi"/>
-          <w:sz w:val="24"/>
-          <w:szCs w:val="24"/>
-        </w:rPr>
-        <w:t>GameMaker</w:t>
-      </w:r>
-      <w:proofErr w:type="spellEnd"/>
+        <w:t xml:space="preserve"> | GameMaker</w:t>
+      </w:r>
     </w:p>
     <w:p>
       <w:pPr>
@@ -1463,7 +1431,7 @@
             <v:shape id="_x0000_i1029" type="#_x0000_t75" style="width:12pt;height:12pt" o:ole="">
               <v:imagedata r:id="rId21" o:title=""/>
             </v:shape>
-            <o:OLEObject Type="Embed" ProgID="Unknown" ShapeID="_x0000_i1029" DrawAspect="Content" ObjectID="_1744088841" r:id="rId22"/>
+            <o:OLEObject Type="Embed" ProgID="Unknown" ShapeID="_x0000_i1029" DrawAspect="Content" ObjectID="_1744259712" r:id="rId22"/>
           </w:object>
         </w:r>
         <w:r>
@@ -1535,29 +1503,19 @@
           <v:shape id="_x0000_i1030" type="#_x0000_t75" style="width:13.5pt;height:12pt" o:ole="">
             <v:imagedata r:id="rId23" o:title=""/>
           </v:shape>
-          <o:OLEObject Type="Embed" ProgID="Unknown" ShapeID="_x0000_i1030" DrawAspect="Content" ObjectID="_1744088842" r:id="rId24"/>
+          <o:OLEObject Type="Embed" ProgID="Unknown" ShapeID="_x0000_i1030" DrawAspect="Content" ObjectID="_1744259713" r:id="rId24"/>
         </w:object>
       </w:r>
       <w:r>
         <w:t xml:space="preserve"> </w:t>
       </w:r>
-      <w:proofErr w:type="spellStart"/>
-      <w:r>
-        <w:rPr>
-          <w:rFonts w:cstheme="minorHAnsi"/>
-          <w:sz w:val="24"/>
-          <w:szCs w:val="24"/>
-        </w:rPr>
-        <w:t>Arcada</w:t>
-      </w:r>
-      <w:proofErr w:type="spellEnd"/>
-      <w:r>
-        <w:rPr>
-          <w:rFonts w:cstheme="minorHAnsi"/>
-          <w:sz w:val="24"/>
-          <w:szCs w:val="24"/>
-        </w:rPr>
-        <w:t>, Game Design and Production</w:t>
+      <w:r>
+        <w:rPr>
+          <w:rFonts w:cstheme="minorHAnsi"/>
+          <w:sz w:val="24"/>
+          <w:szCs w:val="24"/>
+        </w:rPr>
+        <w:t>Arcada, Game Design and Production</w:t>
       </w:r>
     </w:p>
     <w:p>
@@ -1592,7 +1550,7 @@
           <v:shape id="_x0000_i1031" type="#_x0000_t75" style="width:15pt;height:15pt" o:ole="">
             <v:imagedata r:id="rId25" o:title=""/>
           </v:shape>
-          <o:OLEObject Type="Embed" ProgID="Unknown" ShapeID="_x0000_i1031" DrawAspect="Content" ObjectID="_1744088843" r:id="rId26"/>
+          <o:OLEObject Type="Embed" ProgID="Unknown" ShapeID="_x0000_i1031" DrawAspect="Content" ObjectID="_1744259714" r:id="rId26"/>
         </w:object>
       </w:r>
       <w:r>
@@ -1639,7 +1597,7 @@
           <v:shape id="_x0000_i1032" type="#_x0000_t75" style="width:24.75pt;height:12.75pt" o:ole="">
             <v:imagedata r:id="rId27" o:title=""/>
           </v:shape>
-          <o:OLEObject Type="Embed" ProgID="Unknown" ShapeID="_x0000_i1032" DrawAspect="Content" ObjectID="_1744088844" r:id="rId28"/>
+          <o:OLEObject Type="Embed" ProgID="Unknown" ShapeID="_x0000_i1032" DrawAspect="Content" ObjectID="_1744259715" r:id="rId28"/>
         </w:object>
       </w:r>
       <w:r>
@@ -1686,7 +1644,7 @@
           <v:shape id="_x0000_i1033" type="#_x0000_t75" style="width:11.25pt;height:12.75pt" o:ole="">
             <v:imagedata r:id="rId29" o:title=""/>
           </v:shape>
-          <o:OLEObject Type="Embed" ProgID="Unknown" ShapeID="_x0000_i1033" DrawAspect="Content" ObjectID="_1744088845" r:id="rId30"/>
+          <o:OLEObject Type="Embed" ProgID="Unknown" ShapeID="_x0000_i1033" DrawAspect="Content" ObjectID="_1744259716" r:id="rId30"/>
         </w:object>
       </w:r>
       <w:r>
@@ -1781,7 +1739,7 @@
           <v:shape id="_x0000_i1034" type="#_x0000_t75" style="width:14.25pt;height:14.25pt" o:ole="">
             <v:imagedata r:id="rId31" o:title=""/>
           </v:shape>
-          <o:OLEObject Type="Embed" ProgID="Unknown" ShapeID="_x0000_i1034" DrawAspect="Content" ObjectID="_1744088846" r:id="rId32"/>
+          <o:OLEObject Type="Embed" ProgID="Unknown" ShapeID="_x0000_i1034" DrawAspect="Content" ObjectID="_1744259717" r:id="rId32"/>
         </w:object>
       </w:r>
       <w:r>
@@ -1981,7 +1939,6 @@
         </w:drawing>
       </w:r>
       <w:hyperlink r:id="rId34" w:history="1">
-        <w:proofErr w:type="spellStart"/>
         <w:r>
           <w:rPr>
             <w:rStyle w:val="Hyperlink"/>
@@ -1989,17 +1946,7 @@
             <w:sz w:val="24"/>
             <w:szCs w:val="20"/>
           </w:rPr>
-          <w:t>Signant</w:t>
-        </w:r>
-        <w:proofErr w:type="spellEnd"/>
-        <w:r>
-          <w:rPr>
-            <w:rStyle w:val="Hyperlink"/>
-            <w:rFonts w:cstheme="minorHAnsi"/>
-            <w:sz w:val="24"/>
-            <w:szCs w:val="20"/>
-          </w:rPr>
-          <w:t xml:space="preserve"> Health</w:t>
+          <w:t>Signant Health</w:t>
         </w:r>
       </w:hyperlink>
       <w:r>
@@ -2247,7 +2194,7 @@
             <v:shape id="_x0000_i1035" type="#_x0000_t75" style="width:28.5pt;height:11.25pt" o:ole="">
               <v:imagedata r:id="rId36" o:title=""/>
             </v:shape>
-            <o:OLEObject Type="Embed" ProgID="Unknown" ShapeID="_x0000_i1035" DrawAspect="Content" ObjectID="_1744088847" r:id="rId37"/>
+            <o:OLEObject Type="Embed" ProgID="Unknown" ShapeID="_x0000_i1035" DrawAspect="Content" ObjectID="_1744259718" r:id="rId37"/>
           </w:object>
         </w:r>
         <w:r>
@@ -2602,7 +2549,7 @@
                 <v:shape id="_x0000_i1036" type="#_x0000_t75" style="width:11.25pt;height:10.5pt" o:ole="">
                   <v:imagedata r:id="rId38" o:title=""/>
                 </v:shape>
-                <o:OLEObject Type="Embed" ProgID="Unknown" ShapeID="_x0000_i1036" DrawAspect="Content" ObjectID="_1744088848" r:id="rId39"/>
+                <o:OLEObject Type="Embed" ProgID="Unknown" ShapeID="_x0000_i1036" DrawAspect="Content" ObjectID="_1744259719" r:id="rId39"/>
               </w:object>
             </w:r>
             <w:r>
@@ -2748,7 +2695,7 @@
             <v:shape id="_x0000_i1037" type="#_x0000_t75" style="width:24.75pt;height:16.5pt" o:ole="">
               <v:imagedata r:id="rId42" o:title=""/>
             </v:shape>
-            <o:OLEObject Type="Embed" ProgID="Unknown" ShapeID="_x0000_i1037" DrawAspect="Content" ObjectID="_1744088849" r:id="rId43"/>
+            <o:OLEObject Type="Embed" ProgID="Unknown" ShapeID="_x0000_i1037" DrawAspect="Content" ObjectID="_1744259720" r:id="rId43"/>
           </w:object>
         </w:r>
       </w:hyperlink>
@@ -2825,25 +2772,7 @@
                 <w:sz w:val="24"/>
                 <w:szCs w:val="24"/>
               </w:rPr>
-              <w:t xml:space="preserve"> with scope </w:t>
-            </w:r>
-            <w:proofErr w:type="gramStart"/>
-            <w:r>
-              <w:rPr>
-                <w:rFonts w:cstheme="minorHAnsi"/>
-                <w:sz w:val="24"/>
-                <w:szCs w:val="24"/>
-              </w:rPr>
-              <w:t>similar to</w:t>
-            </w:r>
-            <w:proofErr w:type="gramEnd"/>
-            <w:r>
-              <w:rPr>
-                <w:rFonts w:cstheme="minorHAnsi"/>
-                <w:sz w:val="24"/>
-                <w:szCs w:val="24"/>
-              </w:rPr>
-              <w:t xml:space="preserve"> product/project manager</w:t>
+              <w:t xml:space="preserve"> with scope similar to product/project manager</w:t>
             </w:r>
             <w:r>
               <w:rPr>
@@ -3068,35 +2997,17 @@
               </w:rPr>
               <w:t>Transferred paper-based checklist used by support operators to MS Excel, while automating some functions for ease of use, traceability, reporting, and statistics gathering (</w:t>
             </w:r>
-            <w:proofErr w:type="spellStart"/>
-            <w:r>
-              <w:fldChar w:fldCharType="begin"/>
-            </w:r>
-            <w:r>
-              <w:instrText>HYPERLINK "https://github.com/Simbiat/AutomatedRunSheet"</w:instrText>
-            </w:r>
-            <w:r>
-              <w:fldChar w:fldCharType="separate"/>
-            </w:r>
-            <w:r>
-              <w:rPr>
-                <w:rStyle w:val="Hyperlink"/>
-                <w:rFonts w:cstheme="minorHAnsi"/>
-                <w:sz w:val="24"/>
-                <w:szCs w:val="24"/>
-              </w:rPr>
-              <w:t>AutomatedRunSheet</w:t>
-            </w:r>
-            <w:proofErr w:type="spellEnd"/>
-            <w:r>
-              <w:rPr>
-                <w:rStyle w:val="Hyperlink"/>
-                <w:rFonts w:cstheme="minorHAnsi"/>
-                <w:sz w:val="24"/>
-                <w:szCs w:val="24"/>
-              </w:rPr>
-              <w:fldChar w:fldCharType="end"/>
-            </w:r>
+            <w:hyperlink r:id="rId44" w:history="1">
+              <w:r>
+                <w:rPr>
+                  <w:rStyle w:val="Hyperlink"/>
+                  <w:rFonts w:cstheme="minorHAnsi"/>
+                  <w:sz w:val="24"/>
+                  <w:szCs w:val="24"/>
+                </w:rPr>
+                <w:t>AutomatedRunSheet</w:t>
+              </w:r>
+            </w:hyperlink>
             <w:r>
               <w:rPr>
                 <w:rFonts w:cstheme="minorHAnsi"/>
@@ -3171,7 +3082,7 @@
               </w:rPr>
               <w:t xml:space="preserve">Pioneered huge refactoring of a client-facing application, to implement </w:t>
             </w:r>
-            <w:hyperlink r:id="rId44" w:history="1">
+            <w:hyperlink r:id="rId45" w:history="1">
               <w:r>
                 <w:rPr>
                   <w:rStyle w:val="Hyperlink"/>
@@ -3332,16 +3243,16 @@
         </w:rPr>
         <w:t xml:space="preserve">, </w:t>
       </w:r>
-      <w:hyperlink r:id="rId45" w:history="1">
+      <w:hyperlink r:id="rId46" w:history="1">
         <w:r>
           <w:rPr>
             <w:rStyle w:val="Hyperlink"/>
           </w:rPr>
           <w:object w:dxaOrig="5745" w:dyaOrig="5742" w14:anchorId="469E5BEF">
             <v:shape id="_x0000_i1038" type="#_x0000_t75" style="width:18.75pt;height:18.75pt" o:ole="">
-              <v:imagedata r:id="rId46" o:title=""/>
+              <v:imagedata r:id="rId47" o:title=""/>
             </v:shape>
-            <o:OLEObject Type="Embed" ProgID="Unknown" ShapeID="_x0000_i1038" DrawAspect="Content" ObjectID="_1744088850" r:id="rId47"/>
+            <o:OLEObject Type="Embed" ProgID="Unknown" ShapeID="_x0000_i1038" DrawAspect="Content" ObjectID="_1744259721" r:id="rId48"/>
           </w:object>
         </w:r>
         <w:r>
@@ -3544,7 +3455,7 @@
         </w:rPr>
         <w:t xml:space="preserve">: </w:t>
       </w:r>
-      <w:hyperlink r:id="rId48" w:history="1">
+      <w:hyperlink r:id="rId49" w:history="1">
         <w:r>
           <w:rPr>
             <w:rStyle w:val="Hyperlink"/>
@@ -3666,7 +3577,7 @@
         </w:rPr>
         <w:t xml:space="preserve">: </w:t>
       </w:r>
-      <w:hyperlink r:id="rId49" w:history="1">
+      <w:hyperlink r:id="rId50" w:history="1">
         <w:r>
           <w:rPr>
             <w:rStyle w:val="Hyperlink"/>
@@ -3697,23 +3608,13 @@
         </w:rPr>
         <w:t xml:space="preserve">Sharing knowledge about and around tech support with fellow supporters in </w:t>
       </w:r>
-      <w:proofErr w:type="gramStart"/>
-      <w:r>
-        <w:rPr>
-          <w:rFonts w:cstheme="minorHAnsi"/>
-          <w:sz w:val="24"/>
-          <w:szCs w:val="24"/>
-        </w:rPr>
-        <w:t>support</w:t>
-      </w:r>
-      <w:proofErr w:type="gramEnd"/>
-      <w:r>
-        <w:rPr>
-          <w:rFonts w:cstheme="minorHAnsi"/>
-          <w:sz w:val="24"/>
-          <w:szCs w:val="24"/>
-        </w:rPr>
-        <w:t xml:space="preserve"> community</w:t>
+      <w:r>
+        <w:rPr>
+          <w:rFonts w:cstheme="minorHAnsi"/>
+          <w:sz w:val="24"/>
+          <w:szCs w:val="24"/>
+        </w:rPr>
+        <w:t>support community</w:t>
       </w:r>
       <w:r>
         <w:rPr>
@@ -3751,8 +3652,7 @@
         </w:rPr>
         <w:t xml:space="preserve">: </w:t>
       </w:r>
-      <w:hyperlink r:id="rId50" w:history="1">
-        <w:proofErr w:type="spellStart"/>
+      <w:hyperlink r:id="rId51" w:history="1">
         <w:r>
           <w:rPr>
             <w:rStyle w:val="Hyperlink"/>
@@ -3762,19 +3662,7 @@
             <w:sz w:val="28"/>
             <w:szCs w:val="28"/>
           </w:rPr>
-          <w:t>Simbiat</w:t>
-        </w:r>
-        <w:proofErr w:type="spellEnd"/>
-        <w:r>
-          <w:rPr>
-            <w:rStyle w:val="Hyperlink"/>
-            <w:rFonts w:cstheme="minorHAnsi"/>
-            <w:b/>
-            <w:bCs/>
-            <w:sz w:val="28"/>
-            <w:szCs w:val="28"/>
-          </w:rPr>
-          <w:t xml:space="preserve"> Software</w:t>
+          <w:t>Simbiat Software</w:t>
         </w:r>
       </w:hyperlink>
     </w:p>
@@ -3907,7 +3795,7 @@
         </w:rPr>
         <w:t xml:space="preserve"> game-related </w:t>
       </w:r>
-      <w:hyperlink r:id="rId51" w:history="1">
+      <w:hyperlink r:id="rId52" w:history="1">
         <w:r>
           <w:rPr>
             <w:rStyle w:val="Hyperlink"/>
@@ -4040,7 +3928,7 @@
         </w:rPr>
         <w:t xml:space="preserve">: </w:t>
       </w:r>
-      <w:hyperlink r:id="rId52" w:history="1">
+      <w:hyperlink r:id="rId53" w:history="1">
         <w:r>
           <w:rPr>
             <w:rStyle w:val="Hyperlink"/>
@@ -4078,21 +3966,7 @@
         <w:t xml:space="preserve">from scratch </w:t>
       </w:r>
       <w:r>
-        <w:t xml:space="preserve">as </w:t>
-      </w:r>
-      <w:r>
-        <w:t>final assignment for</w:t>
-      </w:r>
-      <w:r>
-        <w:t xml:space="preserve"> </w:t>
-      </w:r>
-      <w:proofErr w:type="spellStart"/>
-      <w:r>
-        <w:t>Arcada's</w:t>
-      </w:r>
-      <w:proofErr w:type="spellEnd"/>
-      <w:r>
-        <w:t xml:space="preserve"> Game Design and Production course.</w:t>
+        <w:t>as final assignment for Arcada's Game Design and Production course.</w:t>
       </w:r>
     </w:p>
     <w:p>
@@ -4172,8 +4046,7 @@
         </w:rPr>
         <w:t xml:space="preserve">: </w:t>
       </w:r>
-      <w:hyperlink r:id="rId53" w:history="1">
-        <w:proofErr w:type="spellStart"/>
+      <w:hyperlink r:id="rId54" w:history="1">
         <w:r>
           <w:rPr>
             <w:rStyle w:val="Hyperlink"/>
@@ -4185,7 +4058,6 @@
           </w:rPr>
           <w:t>Jiangshi</w:t>
         </w:r>
-        <w:proofErr w:type="spellEnd"/>
       </w:hyperlink>
     </w:p>
     <w:p>
@@ -4206,15 +4078,7 @@
         <w:t xml:space="preserve">A </w:t>
       </w:r>
       <w:r>
-        <w:t xml:space="preserve">game done as part of retheming game jam for </w:t>
-      </w:r>
-      <w:proofErr w:type="spellStart"/>
-      <w:r>
-        <w:t>Arcada's</w:t>
-      </w:r>
-      <w:proofErr w:type="spellEnd"/>
-      <w:r>
-        <w:t xml:space="preserve"> Game Design and Production course.</w:t>
+        <w:t>game done as part of retheming game jam for Arcada's Game Design and Production course.</w:t>
       </w:r>
     </w:p>
     <w:p>
@@ -4274,7 +4138,7 @@
         </w:rPr>
         <w:t xml:space="preserve">: </w:t>
       </w:r>
-      <w:hyperlink r:id="rId54" w:history="1">
+      <w:hyperlink r:id="rId55" w:history="1">
         <w:r>
           <w:rPr>
             <w:rStyle w:val="Hyperlink"/>
@@ -4284,21 +4148,8 @@
             <w:sz w:val="28"/>
             <w:szCs w:val="28"/>
           </w:rPr>
-          <w:t xml:space="preserve">Aqua </w:t>
+          <w:t>Aqua Chronica</w:t>
         </w:r>
-        <w:proofErr w:type="spellStart"/>
-        <w:r>
-          <w:rPr>
-            <w:rStyle w:val="Hyperlink"/>
-            <w:rFonts w:cstheme="minorHAnsi"/>
-            <w:b/>
-            <w:bCs/>
-            <w:sz w:val="28"/>
-            <w:szCs w:val="28"/>
-          </w:rPr>
-          <w:t>Chronica</w:t>
-        </w:r>
-        <w:proofErr w:type="spellEnd"/>
       </w:hyperlink>
     </w:p>
     <w:p>
@@ -4318,23 +4169,13 @@
         </w:rPr>
         <w:t xml:space="preserve">Filmed and edited a series of videos describing </w:t>
       </w:r>
-      <w:proofErr w:type="gramStart"/>
-      <w:r>
-        <w:rPr>
-          <w:rFonts w:cstheme="minorHAnsi"/>
-          <w:sz w:val="24"/>
-          <w:szCs w:val="24"/>
-        </w:rPr>
-        <w:t>journey</w:t>
-      </w:r>
-      <w:proofErr w:type="gramEnd"/>
-      <w:r>
-        <w:rPr>
-          <w:rFonts w:cstheme="minorHAnsi"/>
-          <w:sz w:val="24"/>
-          <w:szCs w:val="24"/>
-        </w:rPr>
-        <w:t xml:space="preserve"> of offices fishes to my home.</w:t>
+      <w:r>
+        <w:rPr>
+          <w:rFonts w:cstheme="minorHAnsi"/>
+          <w:sz w:val="24"/>
+          <w:szCs w:val="24"/>
+        </w:rPr>
+        <w:t>journey of offices fishes to my home.</w:t>
       </w:r>
     </w:p>
     <w:p>
@@ -4404,7 +4245,7 @@
         </w:rPr>
         <w:t xml:space="preserve">: </w:t>
       </w:r>
-      <w:hyperlink r:id="rId55" w:history="1">
+      <w:hyperlink r:id="rId56" w:history="1">
         <w:r>
           <w:rPr>
             <w:rStyle w:val="Hyperlink"/>
@@ -4545,7 +4386,7 @@
         </w:rPr>
         <w:t xml:space="preserve">: </w:t>
       </w:r>
-      <w:hyperlink r:id="rId56" w:history="1">
+      <w:hyperlink r:id="rId57" w:history="1">
         <w:r>
           <w:rPr>
             <w:rStyle w:val="Hyperlink"/>
@@ -4576,7 +4417,7 @@
         </w:rPr>
         <w:t xml:space="preserve">PHP-based web-service aimed at tracking </w:t>
       </w:r>
-      <w:hyperlink r:id="rId57" w:history="1">
+      <w:hyperlink r:id="rId58" w:history="1">
         <w:r>
           <w:rPr>
             <w:rStyle w:val="Hyperlink"/>
@@ -4601,25 +4442,7 @@
           <w:sz w:val="24"/>
           <w:szCs w:val="24"/>
         </w:rPr>
-        <w:t xml:space="preserve"> Merged into </w:t>
-      </w:r>
-      <w:proofErr w:type="spellStart"/>
-      <w:r>
-        <w:rPr>
-          <w:rFonts w:cstheme="minorHAnsi"/>
-          <w:sz w:val="24"/>
-          <w:szCs w:val="24"/>
-        </w:rPr>
-        <w:t>Simbiat</w:t>
-      </w:r>
-      <w:proofErr w:type="spellEnd"/>
-      <w:r>
-        <w:rPr>
-          <w:rFonts w:cstheme="minorHAnsi"/>
-          <w:sz w:val="24"/>
-          <w:szCs w:val="24"/>
-        </w:rPr>
-        <w:t xml:space="preserve"> Software.</w:t>
+        <w:t xml:space="preserve"> Merged into Simbiat Software.</w:t>
       </w:r>
       <w:r>
         <w:rPr>
@@ -4629,7 +4452,7 @@
         </w:rPr>
         <w:t xml:space="preserve"> Also filmed </w:t>
       </w:r>
-      <w:hyperlink r:id="rId58" w:history="1">
+      <w:hyperlink r:id="rId59" w:history="1">
         <w:r>
           <w:rPr>
             <w:rStyle w:val="Hyperlink"/>
@@ -4706,7 +4529,7 @@
         </w:rPr>
         <w:t xml:space="preserve">: </w:t>
       </w:r>
-      <w:hyperlink r:id="rId59" w:history="1">
+      <w:hyperlink r:id="rId60" w:history="1">
         <w:r>
           <w:rPr>
             <w:rStyle w:val="Hyperlink"/>
@@ -4745,7 +4568,7 @@
         </w:rPr>
         <w:t xml:space="preserve"> client for </w:t>
       </w:r>
-      <w:hyperlink r:id="rId60" w:history="1">
+      <w:hyperlink r:id="rId61" w:history="1">
         <w:r>
           <w:rPr>
             <w:rStyle w:val="Hyperlink"/>
@@ -4772,7 +4595,7 @@
         </w:rPr>
         <w:t xml:space="preserve"> utilizing </w:t>
       </w:r>
-      <w:hyperlink r:id="rId61" w:history="1">
+      <w:hyperlink r:id="rId62" w:history="1">
         <w:r>
           <w:rPr>
             <w:rStyle w:val="Hyperlink"/>
@@ -4791,8 +4614,7 @@
         </w:rPr>
         <w:t xml:space="preserve">'s SFTP, </w:t>
       </w:r>
-      <w:hyperlink r:id="rId62" w:history="1">
-        <w:proofErr w:type="spellStart"/>
+      <w:hyperlink r:id="rId63" w:history="1">
         <w:r>
           <w:rPr>
             <w:rStyle w:val="Hyperlink"/>
@@ -4802,7 +4624,6 @@
           </w:rPr>
           <w:t>vBulletin</w:t>
         </w:r>
-        <w:proofErr w:type="spellEnd"/>
       </w:hyperlink>
       <w:r>
         <w:rPr>
@@ -4968,7 +4789,7 @@
         </w:rPr>
         <w:t xml:space="preserve"> </w:t>
       </w:r>
-      <w:hyperlink r:id="rId63" w:history="1">
+      <w:hyperlink r:id="rId64" w:history="1">
         <w:r>
           <w:rPr>
             <w:rStyle w:val="Hyperlink"/>
@@ -5059,7 +4880,7 @@
         </w:rPr>
         <w:t xml:space="preserve">: </w:t>
       </w:r>
-      <w:hyperlink r:id="rId64" w:history="1">
+      <w:hyperlink r:id="rId65" w:history="1">
         <w:r>
           <w:rPr>
             <w:rStyle w:val="Hyperlink"/>
@@ -5082,7 +4903,7 @@
         </w:rPr>
         <w:t xml:space="preserve"> and </w:t>
       </w:r>
-      <w:hyperlink r:id="rId65" w:history="1">
+      <w:hyperlink r:id="rId66" w:history="1">
         <w:r>
           <w:rPr>
             <w:rStyle w:val="Hyperlink"/>
@@ -5121,7 +4942,7 @@
         </w:rPr>
         <w:t xml:space="preserve">4 attempts to write a whole </w:t>
       </w:r>
-      <w:hyperlink r:id="rId66" w:history="1">
+      <w:hyperlink r:id="rId67" w:history="1">
         <w:r>
           <w:rPr>
             <w:rStyle w:val="Hyperlink"/>
@@ -5218,7 +5039,6 @@
         </w:rPr>
         <w:t xml:space="preserve">: </w:t>
       </w:r>
-      <w:proofErr w:type="spellStart"/>
       <w:r>
         <w:rPr>
           <w:rFonts w:cstheme="minorHAnsi"/>
@@ -5249,7 +5069,6 @@
         </w:rPr>
         <w:t>.lan</w:t>
       </w:r>
-      <w:proofErr w:type="spellEnd"/>
     </w:p>
     <w:p>
       <w:pPr>
@@ -5284,7 +5103,7 @@
         </w:rPr>
         <w:t xml:space="preserve">, accumulating (and translating) various information about </w:t>
       </w:r>
-      <w:hyperlink r:id="rId67" w:history="1">
+      <w:hyperlink r:id="rId68" w:history="1">
         <w:r>
           <w:rPr>
             <w:rStyle w:val="Hyperlink"/>
@@ -5322,8 +5141,8 @@
       </w:pPr>
     </w:p>
     <w:sectPr>
-      <w:headerReference w:type="default" r:id="rId68"/>
-      <w:headerReference w:type="first" r:id="rId69"/>
+      <w:headerReference w:type="default" r:id="rId69"/>
+      <w:headerReference w:type="first" r:id="rId70"/>
       <w:type w:val="continuous"/>
       <w:pgSz w:w="12240" w:h="15840"/>
       <w:pgMar w:top="720" w:right="720" w:bottom="720" w:left="720" w:header="720" w:footer="720" w:gutter="0"/>

</xml_diff>

<commit_message>
Completed Arcada's Game Design course
</commit_message>
<xml_diff>
--- a/static/resume/Resume.docx
+++ b/static/resume/Resume.docx
@@ -129,7 +129,7 @@
                 <v:shape id="_x0000_i1025" type="#_x0000_t75" style="width:14.25pt;height:9.75pt" o:ole="">
                   <v:imagedata r:id="rId7" o:title=""/>
                 </v:shape>
-                <o:OLEObject Type="Embed" ProgID="Unknown" ShapeID="_x0000_i1025" DrawAspect="Content" ObjectID="_1744259708" r:id="rId8"/>
+                <o:OLEObject Type="Embed" ProgID="Unknown" ShapeID="_x0000_i1025" DrawAspect="Content" ObjectID="_1745666399" r:id="rId8"/>
               </w:object>
             </w:r>
             <w:r>
@@ -212,7 +212,7 @@
                   <v:shape id="_x0000_i1026" type="#_x0000_t75" style="width:12.75pt;height:12.75pt" o:ole="">
                     <v:imagedata r:id="rId11" o:title=""/>
                   </v:shape>
-                  <o:OLEObject Type="Embed" ProgID="Unknown" ShapeID="_x0000_i1026" DrawAspect="Content" ObjectID="_1744259709" r:id="rId12"/>
+                  <o:OLEObject Type="Embed" ProgID="Unknown" ShapeID="_x0000_i1026" DrawAspect="Content" ObjectID="_1745666400" r:id="rId12"/>
                 </w:object>
               </w:r>
             </w:hyperlink>
@@ -225,7 +225,7 @@
                   <v:shape id="_x0000_i1027" type="#_x0000_t75" style="width:12.75pt;height:12pt" o:ole="">
                     <v:imagedata r:id="rId14" o:title=""/>
                   </v:shape>
-                  <o:OLEObject Type="Embed" ProgID="Unknown" ShapeID="_x0000_i1027" DrawAspect="Content" ObjectID="_1744259710" r:id="rId15"/>
+                  <o:OLEObject Type="Embed" ProgID="Unknown" ShapeID="_x0000_i1027" DrawAspect="Content" ObjectID="_1745666401" r:id="rId15"/>
                 </w:object>
               </w:r>
             </w:hyperlink>
@@ -244,7 +244,7 @@
                   <v:shape id="_x0000_i1028" type="#_x0000_t75" style="width:6.75pt;height:11.25pt" o:ole="">
                     <v:imagedata r:id="rId17" o:title=""/>
                   </v:shape>
-                  <o:OLEObject Type="Embed" ProgID="Unknown" ShapeID="_x0000_i1028" DrawAspect="Content" ObjectID="_1744259711" r:id="rId18"/>
+                  <o:OLEObject Type="Embed" ProgID="Unknown" ShapeID="_x0000_i1028" DrawAspect="Content" ObjectID="_1745666402" r:id="rId18"/>
                 </w:object>
               </w:r>
             </w:hyperlink>
@@ -588,7 +588,25 @@
           <w:sz w:val="24"/>
           <w:szCs w:val="24"/>
         </w:rPr>
-        <w:t xml:space="preserve">Web Development | Fullstack Development | </w:t>
+        <w:t xml:space="preserve">Web Development | </w:t>
+      </w:r>
+      <w:proofErr w:type="spellStart"/>
+      <w:r>
+        <w:rPr>
+          <w:rFonts w:cstheme="minorHAnsi"/>
+          <w:sz w:val="24"/>
+          <w:szCs w:val="24"/>
+        </w:rPr>
+        <w:t>Fullstack</w:t>
+      </w:r>
+      <w:proofErr w:type="spellEnd"/>
+      <w:r>
+        <w:rPr>
+          <w:rFonts w:cstheme="minorHAnsi"/>
+          <w:sz w:val="24"/>
+          <w:szCs w:val="24"/>
+        </w:rPr>
+        <w:t xml:space="preserve"> Development | </w:t>
       </w:r>
       <w:r>
         <w:rPr>
@@ -953,8 +971,18 @@
           <w:sz w:val="24"/>
           <w:szCs w:val="24"/>
         </w:rPr>
-        <w:t xml:space="preserve"> | GameMaker</w:t>
-      </w:r>
+        <w:t xml:space="preserve"> | </w:t>
+      </w:r>
+      <w:proofErr w:type="spellStart"/>
+      <w:r>
+        <w:rPr>
+          <w:rFonts w:cstheme="minorHAnsi"/>
+          <w:sz w:val="24"/>
+          <w:szCs w:val="24"/>
+        </w:rPr>
+        <w:t>GameMaker</w:t>
+      </w:r>
+      <w:proofErr w:type="spellEnd"/>
     </w:p>
     <w:p>
       <w:pPr>
@@ -1129,7 +1157,25 @@
           <w:sz w:val="24"/>
           <w:szCs w:val="24"/>
         </w:rPr>
-        <w:t xml:space="preserve"> | PHPStorm | MySQL</w:t>
+        <w:t xml:space="preserve"> | </w:t>
+      </w:r>
+      <w:proofErr w:type="spellStart"/>
+      <w:r>
+        <w:rPr>
+          <w:rFonts w:cstheme="minorHAnsi"/>
+          <w:sz w:val="24"/>
+          <w:szCs w:val="24"/>
+        </w:rPr>
+        <w:t>PHPStorm</w:t>
+      </w:r>
+      <w:proofErr w:type="spellEnd"/>
+      <w:r>
+        <w:rPr>
+          <w:rFonts w:cstheme="minorHAnsi"/>
+          <w:sz w:val="24"/>
+          <w:szCs w:val="24"/>
+        </w:rPr>
+        <w:t xml:space="preserve"> | MySQL</w:t>
       </w:r>
       <w:r>
         <w:rPr>
@@ -1282,8 +1328,18 @@
           <w:sz w:val="24"/>
           <w:szCs w:val="24"/>
         </w:rPr>
-        <w:t xml:space="preserve"> | GameMaker</w:t>
-      </w:r>
+        <w:t xml:space="preserve"> | </w:t>
+      </w:r>
+      <w:proofErr w:type="spellStart"/>
+      <w:r>
+        <w:rPr>
+          <w:rFonts w:cstheme="minorHAnsi"/>
+          <w:sz w:val="24"/>
+          <w:szCs w:val="24"/>
+        </w:rPr>
+        <w:t>GameMaker</w:t>
+      </w:r>
+      <w:proofErr w:type="spellEnd"/>
     </w:p>
     <w:p>
       <w:pPr>
@@ -1356,6 +1412,7 @@
         </w:rPr>
         <w:t xml:space="preserve"> | </w:t>
       </w:r>
+      <w:proofErr w:type="spellStart"/>
       <w:r>
         <w:rPr>
           <w:rFonts w:cstheme="minorHAnsi"/>
@@ -1364,6 +1421,7 @@
         </w:rPr>
         <w:t>LiteSpeed</w:t>
       </w:r>
+      <w:proofErr w:type="spellEnd"/>
       <w:r>
         <w:rPr>
           <w:rFonts w:cstheme="minorHAnsi"/>
@@ -1386,8 +1444,18 @@
           <w:sz w:val="24"/>
           <w:szCs w:val="24"/>
         </w:rPr>
-        <w:t xml:space="preserve"> | GameMaker</w:t>
-      </w:r>
+        <w:t xml:space="preserve"> | </w:t>
+      </w:r>
+      <w:proofErr w:type="spellStart"/>
+      <w:r>
+        <w:rPr>
+          <w:rFonts w:cstheme="minorHAnsi"/>
+          <w:sz w:val="24"/>
+          <w:szCs w:val="24"/>
+        </w:rPr>
+        <w:t>GameMaker</w:t>
+      </w:r>
+      <w:proofErr w:type="spellEnd"/>
     </w:p>
     <w:p>
       <w:pPr>
@@ -1431,7 +1499,7 @@
             <v:shape id="_x0000_i1029" type="#_x0000_t75" style="width:12pt;height:12pt" o:ole="">
               <v:imagedata r:id="rId21" o:title=""/>
             </v:shape>
-            <o:OLEObject Type="Embed" ProgID="Unknown" ShapeID="_x0000_i1029" DrawAspect="Content" ObjectID="_1744259712" r:id="rId22"/>
+            <o:OLEObject Type="Embed" ProgID="Unknown" ShapeID="_x0000_i1029" DrawAspect="Content" ObjectID="_1745666403" r:id="rId22"/>
           </w:object>
         </w:r>
         <w:r>
@@ -1499,11 +1567,11 @@
         <w:t xml:space="preserve">: </w:t>
       </w:r>
       <w:r>
-        <w:object w:dxaOrig="30640" w:dyaOrig="26794" w14:anchorId="35F9FCB5">
-          <v:shape id="_x0000_i1030" type="#_x0000_t75" style="width:13.5pt;height:12pt" o:ole="">
+        <w:object w:dxaOrig="25373" w:dyaOrig="25358" w14:anchorId="52608392">
+          <v:shape id="_x0000_i1048" type="#_x0000_t75" style="width:15pt;height:15pt" o:ole="">
             <v:imagedata r:id="rId23" o:title=""/>
           </v:shape>
-          <o:OLEObject Type="Embed" ProgID="Unknown" ShapeID="_x0000_i1030" DrawAspect="Content" ObjectID="_1744259713" r:id="rId24"/>
+          <o:OLEObject Type="Embed" ProgID="Unknown" ShapeID="_x0000_i1048" DrawAspect="Content" ObjectID="_1745666404" r:id="rId24"/>
         </w:object>
       </w:r>
       <w:r>
@@ -1515,7 +1583,7 @@
           <w:sz w:val="24"/>
           <w:szCs w:val="24"/>
         </w:rPr>
-        <w:t>Arcada, Game Design and Production</w:t>
+        <w:t>XAMK, Introduction to Video Game Creation</w:t>
       </w:r>
     </w:p>
     <w:p>
@@ -1535,7 +1603,17 @@
           <w:sz w:val="24"/>
           <w:szCs w:val="24"/>
         </w:rPr>
-        <w:t>01/2023 – current</w:t>
+        <w:t xml:space="preserve">01/2023 – </w:t>
+      </w:r>
+      <w:r>
+        <w:rPr>
+          <w:rFonts w:cstheme="minorHAnsi"/>
+          <w:b/>
+          <w:bCs/>
+          <w:sz w:val="24"/>
+          <w:szCs w:val="24"/>
+        </w:rPr>
+        <w:t>05/2023</w:t>
       </w:r>
       <w:r>
         <w:rPr>
@@ -1546,23 +1624,33 @@
         <w:t xml:space="preserve">: </w:t>
       </w:r>
       <w:r>
-        <w:object w:dxaOrig="25373" w:dyaOrig="25358" w14:anchorId="52608392">
-          <v:shape id="_x0000_i1031" type="#_x0000_t75" style="width:15pt;height:15pt" o:ole="">
+        <w:object w:dxaOrig="30640" w:dyaOrig="26794" w14:anchorId="02E9AC0E">
+          <v:shape id="_x0000_i1052" type="#_x0000_t75" style="width:13.5pt;height:12pt" o:ole="">
             <v:imagedata r:id="rId25" o:title=""/>
           </v:shape>
-          <o:OLEObject Type="Embed" ProgID="Unknown" ShapeID="_x0000_i1031" DrawAspect="Content" ObjectID="_1744259714" r:id="rId26"/>
+          <o:OLEObject Type="Embed" ProgID="Unknown" ShapeID="_x0000_i1052" DrawAspect="Content" ObjectID="_1745666405" r:id="rId26"/>
         </w:object>
       </w:r>
       <w:r>
         <w:t xml:space="preserve"> </w:t>
       </w:r>
-      <w:r>
-        <w:rPr>
-          <w:rFonts w:cstheme="minorHAnsi"/>
-          <w:sz w:val="24"/>
-          <w:szCs w:val="24"/>
-        </w:rPr>
-        <w:t>XAMK, Introduction to Video Game Creation</w:t>
+      <w:proofErr w:type="spellStart"/>
+      <w:r>
+        <w:rPr>
+          <w:rFonts w:cstheme="minorHAnsi"/>
+          <w:sz w:val="24"/>
+          <w:szCs w:val="24"/>
+        </w:rPr>
+        <w:t>Arcada</w:t>
+      </w:r>
+      <w:proofErr w:type="spellEnd"/>
+      <w:r>
+        <w:rPr>
+          <w:rFonts w:cstheme="minorHAnsi"/>
+          <w:sz w:val="24"/>
+          <w:szCs w:val="24"/>
+        </w:rPr>
+        <w:t>, Game Design and Production</w:t>
       </w:r>
     </w:p>
     <w:p>
@@ -1597,7 +1685,7 @@
           <v:shape id="_x0000_i1032" type="#_x0000_t75" style="width:24.75pt;height:12.75pt" o:ole="">
             <v:imagedata r:id="rId27" o:title=""/>
           </v:shape>
-          <o:OLEObject Type="Embed" ProgID="Unknown" ShapeID="_x0000_i1032" DrawAspect="Content" ObjectID="_1744259715" r:id="rId28"/>
+          <o:OLEObject Type="Embed" ProgID="Unknown" ShapeID="_x0000_i1032" DrawAspect="Content" ObjectID="_1745666406" r:id="rId28"/>
         </w:object>
       </w:r>
       <w:r>
@@ -1644,7 +1732,7 @@
           <v:shape id="_x0000_i1033" type="#_x0000_t75" style="width:11.25pt;height:12.75pt" o:ole="">
             <v:imagedata r:id="rId29" o:title=""/>
           </v:shape>
-          <o:OLEObject Type="Embed" ProgID="Unknown" ShapeID="_x0000_i1033" DrawAspect="Content" ObjectID="_1744259716" r:id="rId30"/>
+          <o:OLEObject Type="Embed" ProgID="Unknown" ShapeID="_x0000_i1033" DrawAspect="Content" ObjectID="_1745666407" r:id="rId30"/>
         </w:object>
       </w:r>
       <w:r>
@@ -1739,7 +1827,7 @@
           <v:shape id="_x0000_i1034" type="#_x0000_t75" style="width:14.25pt;height:14.25pt" o:ole="">
             <v:imagedata r:id="rId31" o:title=""/>
           </v:shape>
-          <o:OLEObject Type="Embed" ProgID="Unknown" ShapeID="_x0000_i1034" DrawAspect="Content" ObjectID="_1744259717" r:id="rId32"/>
+          <o:OLEObject Type="Embed" ProgID="Unknown" ShapeID="_x0000_i1034" DrawAspect="Content" ObjectID="_1745666408" r:id="rId32"/>
         </w:object>
       </w:r>
       <w:r>
@@ -1939,6 +2027,7 @@
         </w:drawing>
       </w:r>
       <w:hyperlink r:id="rId34" w:history="1">
+        <w:proofErr w:type="spellStart"/>
         <w:r>
           <w:rPr>
             <w:rStyle w:val="Hyperlink"/>
@@ -1946,7 +2035,17 @@
             <w:sz w:val="24"/>
             <w:szCs w:val="20"/>
           </w:rPr>
-          <w:t>Signant Health</w:t>
+          <w:t>Signant</w:t>
+        </w:r>
+        <w:proofErr w:type="spellEnd"/>
+        <w:r>
+          <w:rPr>
+            <w:rStyle w:val="Hyperlink"/>
+            <w:rFonts w:cstheme="minorHAnsi"/>
+            <w:sz w:val="24"/>
+            <w:szCs w:val="20"/>
+          </w:rPr>
+          <w:t xml:space="preserve"> Health</w:t>
         </w:r>
       </w:hyperlink>
       <w:r>
@@ -2194,7 +2293,7 @@
             <v:shape id="_x0000_i1035" type="#_x0000_t75" style="width:28.5pt;height:11.25pt" o:ole="">
               <v:imagedata r:id="rId36" o:title=""/>
             </v:shape>
-            <o:OLEObject Type="Embed" ProgID="Unknown" ShapeID="_x0000_i1035" DrawAspect="Content" ObjectID="_1744259718" r:id="rId37"/>
+            <o:OLEObject Type="Embed" ProgID="Unknown" ShapeID="_x0000_i1035" DrawAspect="Content" ObjectID="_1745666409" r:id="rId37"/>
           </w:object>
         </w:r>
         <w:r>
@@ -2549,7 +2648,7 @@
                 <v:shape id="_x0000_i1036" type="#_x0000_t75" style="width:11.25pt;height:10.5pt" o:ole="">
                   <v:imagedata r:id="rId38" o:title=""/>
                 </v:shape>
-                <o:OLEObject Type="Embed" ProgID="Unknown" ShapeID="_x0000_i1036" DrawAspect="Content" ObjectID="_1744259719" r:id="rId39"/>
+                <o:OLEObject Type="Embed" ProgID="Unknown" ShapeID="_x0000_i1036" DrawAspect="Content" ObjectID="_1745666410" r:id="rId39"/>
               </w:object>
             </w:r>
             <w:r>
@@ -2695,7 +2794,7 @@
             <v:shape id="_x0000_i1037" type="#_x0000_t75" style="width:24.75pt;height:16.5pt" o:ole="">
               <v:imagedata r:id="rId42" o:title=""/>
             </v:shape>
-            <o:OLEObject Type="Embed" ProgID="Unknown" ShapeID="_x0000_i1037" DrawAspect="Content" ObjectID="_1744259720" r:id="rId43"/>
+            <o:OLEObject Type="Embed" ProgID="Unknown" ShapeID="_x0000_i1037" DrawAspect="Content" ObjectID="_1745666411" r:id="rId43"/>
           </w:object>
         </w:r>
       </w:hyperlink>
@@ -2772,7 +2871,25 @@
                 <w:sz w:val="24"/>
                 <w:szCs w:val="24"/>
               </w:rPr>
-              <w:t xml:space="preserve"> with scope similar to product/project manager</w:t>
+              <w:t xml:space="preserve"> with scope </w:t>
+            </w:r>
+            <w:proofErr w:type="gramStart"/>
+            <w:r>
+              <w:rPr>
+                <w:rFonts w:cstheme="minorHAnsi"/>
+                <w:sz w:val="24"/>
+                <w:szCs w:val="24"/>
+              </w:rPr>
+              <w:t>similar to</w:t>
+            </w:r>
+            <w:proofErr w:type="gramEnd"/>
+            <w:r>
+              <w:rPr>
+                <w:rFonts w:cstheme="minorHAnsi"/>
+                <w:sz w:val="24"/>
+                <w:szCs w:val="24"/>
+              </w:rPr>
+              <w:t xml:space="preserve"> product/project manager</w:t>
             </w:r>
             <w:r>
               <w:rPr>
@@ -2997,17 +3114,35 @@
               </w:rPr>
               <w:t>Transferred paper-based checklist used by support operators to MS Excel, while automating some functions for ease of use, traceability, reporting, and statistics gathering (</w:t>
             </w:r>
-            <w:hyperlink r:id="rId44" w:history="1">
-              <w:r>
-                <w:rPr>
-                  <w:rStyle w:val="Hyperlink"/>
-                  <w:rFonts w:cstheme="minorHAnsi"/>
-                  <w:sz w:val="24"/>
-                  <w:szCs w:val="24"/>
-                </w:rPr>
-                <w:t>AutomatedRunSheet</w:t>
-              </w:r>
-            </w:hyperlink>
+            <w:proofErr w:type="spellStart"/>
+            <w:r>
+              <w:fldChar w:fldCharType="begin"/>
+            </w:r>
+            <w:r>
+              <w:instrText>HYPERLINK "https://github.com/Simbiat/AutomatedRunSheet"</w:instrText>
+            </w:r>
+            <w:r>
+              <w:fldChar w:fldCharType="separate"/>
+            </w:r>
+            <w:r>
+              <w:rPr>
+                <w:rStyle w:val="Hyperlink"/>
+                <w:rFonts w:cstheme="minorHAnsi"/>
+                <w:sz w:val="24"/>
+                <w:szCs w:val="24"/>
+              </w:rPr>
+              <w:t>AutomatedRunSheet</w:t>
+            </w:r>
+            <w:proofErr w:type="spellEnd"/>
+            <w:r>
+              <w:rPr>
+                <w:rStyle w:val="Hyperlink"/>
+                <w:rFonts w:cstheme="minorHAnsi"/>
+                <w:sz w:val="24"/>
+                <w:szCs w:val="24"/>
+              </w:rPr>
+              <w:fldChar w:fldCharType="end"/>
+            </w:r>
             <w:r>
               <w:rPr>
                 <w:rFonts w:cstheme="minorHAnsi"/>
@@ -3082,7 +3217,7 @@
               </w:rPr>
               <w:t xml:space="preserve">Pioneered huge refactoring of a client-facing application, to implement </w:t>
             </w:r>
-            <w:hyperlink r:id="rId45" w:history="1">
+            <w:hyperlink r:id="rId44" w:history="1">
               <w:r>
                 <w:rPr>
                   <w:rStyle w:val="Hyperlink"/>
@@ -3243,16 +3378,16 @@
         </w:rPr>
         <w:t xml:space="preserve">, </w:t>
       </w:r>
-      <w:hyperlink r:id="rId46" w:history="1">
+      <w:hyperlink r:id="rId45" w:history="1">
         <w:r>
           <w:rPr>
             <w:rStyle w:val="Hyperlink"/>
           </w:rPr>
           <w:object w:dxaOrig="5745" w:dyaOrig="5742" w14:anchorId="469E5BEF">
             <v:shape id="_x0000_i1038" type="#_x0000_t75" style="width:18.75pt;height:18.75pt" o:ole="">
-              <v:imagedata r:id="rId47" o:title=""/>
+              <v:imagedata r:id="rId46" o:title=""/>
             </v:shape>
-            <o:OLEObject Type="Embed" ProgID="Unknown" ShapeID="_x0000_i1038" DrawAspect="Content" ObjectID="_1744259721" r:id="rId48"/>
+            <o:OLEObject Type="Embed" ProgID="Unknown" ShapeID="_x0000_i1038" DrawAspect="Content" ObjectID="_1745666412" r:id="rId47"/>
           </w:object>
         </w:r>
         <w:r>
@@ -3455,7 +3590,7 @@
         </w:rPr>
         <w:t xml:space="preserve">: </w:t>
       </w:r>
-      <w:hyperlink r:id="rId49" w:history="1">
+      <w:hyperlink r:id="rId48" w:history="1">
         <w:r>
           <w:rPr>
             <w:rStyle w:val="Hyperlink"/>
@@ -3495,18 +3630,38 @@
         <w:t xml:space="preserve">homage </w:t>
       </w:r>
       <w:r>
+        <w:rPr>
+          <w:sz w:val="24"/>
+          <w:szCs w:val="24"/>
+        </w:rPr>
         <w:t>to "Dangerous Dave in the Haunted Mansion"</w:t>
       </w:r>
       <w:r>
+        <w:rPr>
+          <w:sz w:val="24"/>
+          <w:szCs w:val="24"/>
+        </w:rPr>
         <w:t xml:space="preserve">, that started as part of </w:t>
       </w:r>
       <w:r>
+        <w:rPr>
+          <w:sz w:val="24"/>
+          <w:szCs w:val="24"/>
+        </w:rPr>
         <w:t>Game Design and Production course</w:t>
       </w:r>
       <w:r>
+        <w:rPr>
+          <w:sz w:val="24"/>
+          <w:szCs w:val="24"/>
+        </w:rPr>
         <w:t>'s bootcamp</w:t>
       </w:r>
       <w:r>
+        <w:rPr>
+          <w:sz w:val="24"/>
+          <w:szCs w:val="24"/>
+        </w:rPr>
         <w:t>.</w:t>
       </w:r>
     </w:p>
@@ -3577,7 +3732,7 @@
         </w:rPr>
         <w:t xml:space="preserve">: </w:t>
       </w:r>
-      <w:hyperlink r:id="rId50" w:history="1">
+      <w:hyperlink r:id="rId49" w:history="1">
         <w:r>
           <w:rPr>
             <w:rStyle w:val="Hyperlink"/>
@@ -3608,13 +3763,23 @@
         </w:rPr>
         <w:t xml:space="preserve">Sharing knowledge about and around tech support with fellow supporters in </w:t>
       </w:r>
-      <w:r>
-        <w:rPr>
-          <w:rFonts w:cstheme="minorHAnsi"/>
-          <w:sz w:val="24"/>
-          <w:szCs w:val="24"/>
-        </w:rPr>
-        <w:t>support community</w:t>
+      <w:proofErr w:type="gramStart"/>
+      <w:r>
+        <w:rPr>
+          <w:rFonts w:cstheme="minorHAnsi"/>
+          <w:sz w:val="24"/>
+          <w:szCs w:val="24"/>
+        </w:rPr>
+        <w:t>support</w:t>
+      </w:r>
+      <w:proofErr w:type="gramEnd"/>
+      <w:r>
+        <w:rPr>
+          <w:rFonts w:cstheme="minorHAnsi"/>
+          <w:sz w:val="24"/>
+          <w:szCs w:val="24"/>
+        </w:rPr>
+        <w:t xml:space="preserve"> community</w:t>
       </w:r>
       <w:r>
         <w:rPr>
@@ -3652,7 +3817,8 @@
         </w:rPr>
         <w:t xml:space="preserve">: </w:t>
       </w:r>
-      <w:hyperlink r:id="rId51" w:history="1">
+      <w:hyperlink r:id="rId50" w:history="1">
+        <w:proofErr w:type="spellStart"/>
         <w:r>
           <w:rPr>
             <w:rStyle w:val="Hyperlink"/>
@@ -3662,7 +3828,19 @@
             <w:sz w:val="28"/>
             <w:szCs w:val="28"/>
           </w:rPr>
-          <w:t>Simbiat Software</w:t>
+          <w:t>Simbiat</w:t>
+        </w:r>
+        <w:proofErr w:type="spellEnd"/>
+        <w:r>
+          <w:rPr>
+            <w:rStyle w:val="Hyperlink"/>
+            <w:rFonts w:cstheme="minorHAnsi"/>
+            <w:b/>
+            <w:bCs/>
+            <w:sz w:val="28"/>
+            <w:szCs w:val="28"/>
+          </w:rPr>
+          <w:t xml:space="preserve"> Software</w:t>
         </w:r>
       </w:hyperlink>
     </w:p>
@@ -3795,7 +3973,7 @@
         </w:rPr>
         <w:t xml:space="preserve"> game-related </w:t>
       </w:r>
-      <w:hyperlink r:id="rId52" w:history="1">
+      <w:hyperlink r:id="rId51" w:history="1">
         <w:r>
           <w:rPr>
             <w:rStyle w:val="Hyperlink"/>
@@ -3908,7 +4086,7 @@
           <w:sz w:val="24"/>
           <w:szCs w:val="24"/>
         </w:rPr>
-        <w:t>4</w:t>
+        <w:t>5</w:t>
       </w:r>
       <w:r>
         <w:rPr>
@@ -3928,7 +4106,7 @@
         </w:rPr>
         <w:t xml:space="preserve">: </w:t>
       </w:r>
-      <w:hyperlink r:id="rId53" w:history="1">
+      <w:hyperlink r:id="rId52" w:history="1">
         <w:r>
           <w:rPr>
             <w:rStyle w:val="Hyperlink"/>
@@ -3960,13 +4138,41 @@
         <w:t xml:space="preserve">A </w:t>
       </w:r>
       <w:r>
+        <w:rPr>
+          <w:sz w:val="24"/>
+          <w:szCs w:val="24"/>
+        </w:rPr>
         <w:t xml:space="preserve">game done </w:t>
       </w:r>
       <w:r>
+        <w:rPr>
+          <w:sz w:val="24"/>
+          <w:szCs w:val="24"/>
+        </w:rPr>
         <w:t xml:space="preserve">from scratch </w:t>
       </w:r>
       <w:r>
-        <w:t>as final assignment for Arcada's Game Design and Production course.</w:t>
+        <w:rPr>
+          <w:sz w:val="24"/>
+          <w:szCs w:val="24"/>
+        </w:rPr>
+        <w:t xml:space="preserve">as final assignment for </w:t>
+      </w:r>
+      <w:proofErr w:type="spellStart"/>
+      <w:r>
+        <w:rPr>
+          <w:sz w:val="24"/>
+          <w:szCs w:val="24"/>
+        </w:rPr>
+        <w:t>Arcada's</w:t>
+      </w:r>
+      <w:proofErr w:type="spellEnd"/>
+      <w:r>
+        <w:rPr>
+          <w:sz w:val="24"/>
+          <w:szCs w:val="24"/>
+        </w:rPr>
+        <w:t xml:space="preserve"> Game Design and Production course.</w:t>
       </w:r>
     </w:p>
     <w:p>
@@ -4046,7 +4252,8 @@
         </w:rPr>
         <w:t xml:space="preserve">: </w:t>
       </w:r>
-      <w:hyperlink r:id="rId54" w:history="1">
+      <w:hyperlink r:id="rId53" w:history="1">
+        <w:proofErr w:type="spellStart"/>
         <w:r>
           <w:rPr>
             <w:rStyle w:val="Hyperlink"/>
@@ -4058,6 +4265,7 @@
           </w:rPr>
           <w:t>Jiangshi</w:t>
         </w:r>
+        <w:proofErr w:type="spellEnd"/>
       </w:hyperlink>
     </w:p>
     <w:p>
@@ -4078,7 +4286,27 @@
         <w:t xml:space="preserve">A </w:t>
       </w:r>
       <w:r>
-        <w:t>game done as part of retheming game jam for Arcada's Game Design and Production course.</w:t>
+        <w:rPr>
+          <w:sz w:val="24"/>
+          <w:szCs w:val="24"/>
+        </w:rPr>
+        <w:t xml:space="preserve">game done as part of retheming game jam for </w:t>
+      </w:r>
+      <w:proofErr w:type="spellStart"/>
+      <w:r>
+        <w:rPr>
+          <w:sz w:val="24"/>
+          <w:szCs w:val="24"/>
+        </w:rPr>
+        <w:t>Arcada's</w:t>
+      </w:r>
+      <w:proofErr w:type="spellEnd"/>
+      <w:r>
+        <w:rPr>
+          <w:sz w:val="24"/>
+          <w:szCs w:val="24"/>
+        </w:rPr>
+        <w:t xml:space="preserve"> Game Design and Production course.</w:t>
       </w:r>
     </w:p>
     <w:p>
@@ -4138,7 +4366,7 @@
         </w:rPr>
         <w:t xml:space="preserve">: </w:t>
       </w:r>
-      <w:hyperlink r:id="rId55" w:history="1">
+      <w:hyperlink r:id="rId54" w:history="1">
         <w:r>
           <w:rPr>
             <w:rStyle w:val="Hyperlink"/>
@@ -4148,8 +4376,21 @@
             <w:sz w:val="28"/>
             <w:szCs w:val="28"/>
           </w:rPr>
-          <w:t>Aqua Chronica</w:t>
+          <w:t xml:space="preserve">Aqua </w:t>
         </w:r>
+        <w:proofErr w:type="spellStart"/>
+        <w:r>
+          <w:rPr>
+            <w:rStyle w:val="Hyperlink"/>
+            <w:rFonts w:cstheme="minorHAnsi"/>
+            <w:b/>
+            <w:bCs/>
+            <w:sz w:val="28"/>
+            <w:szCs w:val="28"/>
+          </w:rPr>
+          <w:t>Chronica</w:t>
+        </w:r>
+        <w:proofErr w:type="spellEnd"/>
       </w:hyperlink>
     </w:p>
     <w:p>
@@ -4169,13 +4410,23 @@
         </w:rPr>
         <w:t xml:space="preserve">Filmed and edited a series of videos describing </w:t>
       </w:r>
-      <w:r>
-        <w:rPr>
-          <w:rFonts w:cstheme="minorHAnsi"/>
-          <w:sz w:val="24"/>
-          <w:szCs w:val="24"/>
-        </w:rPr>
-        <w:t>journey of offices fishes to my home.</w:t>
+      <w:proofErr w:type="gramStart"/>
+      <w:r>
+        <w:rPr>
+          <w:rFonts w:cstheme="minorHAnsi"/>
+          <w:sz w:val="24"/>
+          <w:szCs w:val="24"/>
+        </w:rPr>
+        <w:t>journey</w:t>
+      </w:r>
+      <w:proofErr w:type="gramEnd"/>
+      <w:r>
+        <w:rPr>
+          <w:rFonts w:cstheme="minorHAnsi"/>
+          <w:sz w:val="24"/>
+          <w:szCs w:val="24"/>
+        </w:rPr>
+        <w:t xml:space="preserve"> of offices fishes to my home.</w:t>
       </w:r>
     </w:p>
     <w:p>
@@ -4245,7 +4496,7 @@
         </w:rPr>
         <w:t xml:space="preserve">: </w:t>
       </w:r>
-      <w:hyperlink r:id="rId56" w:history="1">
+      <w:hyperlink r:id="rId55" w:history="1">
         <w:r>
           <w:rPr>
             <w:rStyle w:val="Hyperlink"/>
@@ -4386,7 +4637,7 @@
         </w:rPr>
         <w:t xml:space="preserve">: </w:t>
       </w:r>
-      <w:hyperlink r:id="rId57" w:history="1">
+      <w:hyperlink r:id="rId56" w:history="1">
         <w:r>
           <w:rPr>
             <w:rStyle w:val="Hyperlink"/>
@@ -4417,7 +4668,7 @@
         </w:rPr>
         <w:t xml:space="preserve">PHP-based web-service aimed at tracking </w:t>
       </w:r>
-      <w:hyperlink r:id="rId58" w:history="1">
+      <w:hyperlink r:id="rId57" w:history="1">
         <w:r>
           <w:rPr>
             <w:rStyle w:val="Hyperlink"/>
@@ -4442,7 +4693,25 @@
           <w:sz w:val="24"/>
           <w:szCs w:val="24"/>
         </w:rPr>
-        <w:t xml:space="preserve"> Merged into Simbiat Software.</w:t>
+        <w:t xml:space="preserve"> Merged into </w:t>
+      </w:r>
+      <w:proofErr w:type="spellStart"/>
+      <w:r>
+        <w:rPr>
+          <w:rFonts w:cstheme="minorHAnsi"/>
+          <w:sz w:val="24"/>
+          <w:szCs w:val="24"/>
+        </w:rPr>
+        <w:t>Simbiat</w:t>
+      </w:r>
+      <w:proofErr w:type="spellEnd"/>
+      <w:r>
+        <w:rPr>
+          <w:rFonts w:cstheme="minorHAnsi"/>
+          <w:sz w:val="24"/>
+          <w:szCs w:val="24"/>
+        </w:rPr>
+        <w:t xml:space="preserve"> Software.</w:t>
       </w:r>
       <w:r>
         <w:rPr>
@@ -4452,7 +4721,7 @@
         </w:rPr>
         <w:t xml:space="preserve"> Also filmed </w:t>
       </w:r>
-      <w:hyperlink r:id="rId59" w:history="1">
+      <w:hyperlink r:id="rId58" w:history="1">
         <w:r>
           <w:rPr>
             <w:rStyle w:val="Hyperlink"/>
@@ -4529,7 +4798,7 @@
         </w:rPr>
         <w:t xml:space="preserve">: </w:t>
       </w:r>
-      <w:hyperlink r:id="rId60" w:history="1">
+      <w:hyperlink r:id="rId59" w:history="1">
         <w:r>
           <w:rPr>
             <w:rStyle w:val="Hyperlink"/>
@@ -4568,7 +4837,7 @@
         </w:rPr>
         <w:t xml:space="preserve"> client for </w:t>
       </w:r>
-      <w:hyperlink r:id="rId61" w:history="1">
+      <w:hyperlink r:id="rId60" w:history="1">
         <w:r>
           <w:rPr>
             <w:rStyle w:val="Hyperlink"/>
@@ -4595,7 +4864,7 @@
         </w:rPr>
         <w:t xml:space="preserve"> utilizing </w:t>
       </w:r>
-      <w:hyperlink r:id="rId62" w:history="1">
+      <w:hyperlink r:id="rId61" w:history="1">
         <w:r>
           <w:rPr>
             <w:rStyle w:val="Hyperlink"/>
@@ -4614,7 +4883,8 @@
         </w:rPr>
         <w:t xml:space="preserve">'s SFTP, </w:t>
       </w:r>
-      <w:hyperlink r:id="rId63" w:history="1">
+      <w:hyperlink r:id="rId62" w:history="1">
+        <w:proofErr w:type="spellStart"/>
         <w:r>
           <w:rPr>
             <w:rStyle w:val="Hyperlink"/>
@@ -4624,6 +4894,7 @@
           </w:rPr>
           <w:t>vBulletin</w:t>
         </w:r>
+        <w:proofErr w:type="spellEnd"/>
       </w:hyperlink>
       <w:r>
         <w:rPr>
@@ -4789,7 +5060,7 @@
         </w:rPr>
         <w:t xml:space="preserve"> </w:t>
       </w:r>
-      <w:hyperlink r:id="rId64" w:history="1">
+      <w:hyperlink r:id="rId63" w:history="1">
         <w:r>
           <w:rPr>
             <w:rStyle w:val="Hyperlink"/>
@@ -4880,7 +5151,7 @@
         </w:rPr>
         <w:t xml:space="preserve">: </w:t>
       </w:r>
-      <w:hyperlink r:id="rId65" w:history="1">
+      <w:hyperlink r:id="rId64" w:history="1">
         <w:r>
           <w:rPr>
             <w:rStyle w:val="Hyperlink"/>
@@ -4903,7 +5174,7 @@
         </w:rPr>
         <w:t xml:space="preserve"> and </w:t>
       </w:r>
-      <w:hyperlink r:id="rId66" w:history="1">
+      <w:hyperlink r:id="rId65" w:history="1">
         <w:r>
           <w:rPr>
             <w:rStyle w:val="Hyperlink"/>
@@ -4942,7 +5213,7 @@
         </w:rPr>
         <w:t xml:space="preserve">4 attempts to write a whole </w:t>
       </w:r>
-      <w:hyperlink r:id="rId67" w:history="1">
+      <w:hyperlink r:id="rId66" w:history="1">
         <w:r>
           <w:rPr>
             <w:rStyle w:val="Hyperlink"/>
@@ -5039,6 +5310,7 @@
         </w:rPr>
         <w:t xml:space="preserve">: </w:t>
       </w:r>
+      <w:proofErr w:type="spellStart"/>
       <w:r>
         <w:rPr>
           <w:rFonts w:cstheme="minorHAnsi"/>
@@ -5069,6 +5341,7 @@
         </w:rPr>
         <w:t>.lan</w:t>
       </w:r>
+      <w:proofErr w:type="spellEnd"/>
     </w:p>
     <w:p>
       <w:pPr>
@@ -5103,7 +5376,7 @@
         </w:rPr>
         <w:t xml:space="preserve">, accumulating (and translating) various information about </w:t>
       </w:r>
-      <w:hyperlink r:id="rId68" w:history="1">
+      <w:hyperlink r:id="rId67" w:history="1">
         <w:r>
           <w:rPr>
             <w:rStyle w:val="Hyperlink"/>
@@ -5141,8 +5414,8 @@
       </w:pPr>
     </w:p>
     <w:sectPr>
-      <w:headerReference w:type="default" r:id="rId69"/>
-      <w:headerReference w:type="first" r:id="rId70"/>
+      <w:headerReference w:type="default" r:id="rId68"/>
+      <w:headerReference w:type="first" r:id="rId69"/>
       <w:type w:val="continuous"/>
       <w:pgSz w:w="12240" w:h="15840"/>
       <w:pgMar w:top="720" w:right="720" w:bottom="720" w:left="720" w:header="720" w:footer="720" w:gutter="0"/>
@@ -7451,7 +7724,7 @@
   <w:style w:type="paragraph" w:default="1" w:styleId="Normal">
     <w:name w:val="Normal"/>
     <w:qFormat/>
-    <w:rsid w:val="007611BE"/>
+    <w:rsid w:val="0037561E"/>
   </w:style>
   <w:style w:type="paragraph" w:styleId="Heading1">
     <w:name w:val="heading 1"/>

</xml_diff>

<commit_message>
Handle existing anchors for galleryZoom
</commit_message>
<xml_diff>
--- a/static/resume/Resume.docx
+++ b/static/resume/Resume.docx
@@ -129,7 +129,7 @@
                 <v:shape id="_x0000_i1025" type="#_x0000_t75" style="width:14pt;height:10pt" o:ole="">
                   <v:imagedata r:id="rId7" o:title=""/>
                 </v:shape>
-                <o:OLEObject Type="Embed" ProgID="Unknown" ShapeID="_x0000_i1025" DrawAspect="Content" ObjectID="_1772890063" r:id="rId8"/>
+                <o:OLEObject Type="Embed" ProgID="Unknown" ShapeID="_x0000_i1025" DrawAspect="Content" ObjectID="_1775492175" r:id="rId8"/>
               </w:object>
             </w:r>
             <w:r>
@@ -212,7 +212,7 @@
                   <v:shape id="_x0000_i1026" type="#_x0000_t75" style="width:12.5pt;height:12.5pt" o:ole="">
                     <v:imagedata r:id="rId11" o:title=""/>
                   </v:shape>
-                  <o:OLEObject Type="Embed" ProgID="Unknown" ShapeID="_x0000_i1026" DrawAspect="Content" ObjectID="_1772890064" r:id="rId12"/>
+                  <o:OLEObject Type="Embed" ProgID="Unknown" ShapeID="_x0000_i1026" DrawAspect="Content" ObjectID="_1775492176" r:id="rId12"/>
                 </w:object>
               </w:r>
             </w:hyperlink>
@@ -225,7 +225,7 @@
                   <v:shape id="_x0000_i1027" type="#_x0000_t75" style="width:12.5pt;height:12pt" o:ole="">
                     <v:imagedata r:id="rId14" o:title=""/>
                   </v:shape>
-                  <o:OLEObject Type="Embed" ProgID="Unknown" ShapeID="_x0000_i1027" DrawAspect="Content" ObjectID="_1772890065" r:id="rId15"/>
+                  <o:OLEObject Type="Embed" ProgID="Unknown" ShapeID="_x0000_i1027" DrawAspect="Content" ObjectID="_1775492177" r:id="rId15"/>
                 </w:object>
               </w:r>
             </w:hyperlink>
@@ -244,7 +244,7 @@
                   <v:shape id="_x0000_i1028" type="#_x0000_t75" style="width:7pt;height:11.5pt" o:ole="">
                     <v:imagedata r:id="rId17" o:title=""/>
                   </v:shape>
-                  <o:OLEObject Type="Embed" ProgID="Unknown" ShapeID="_x0000_i1028" DrawAspect="Content" ObjectID="_1772890066" r:id="rId18"/>
+                  <o:OLEObject Type="Embed" ProgID="Unknown" ShapeID="_x0000_i1028" DrawAspect="Content" ObjectID="_1775492178" r:id="rId18"/>
                 </w:object>
               </w:r>
             </w:hyperlink>
@@ -372,8 +372,13 @@
         <w:pStyle w:val="Heading1"/>
       </w:pPr>
       <w:r>
-        <w:t>Core competencies</w:t>
-      </w:r>
+        <w:t xml:space="preserve">Core </w:t>
+      </w:r>
+      <w:proofErr w:type="gramStart"/>
+      <w:r>
+        <w:t>competencies</w:t>
+      </w:r>
+      <w:proofErr w:type="gramEnd"/>
     </w:p>
     <w:p>
       <w:pPr>
@@ -604,7 +609,25 @@
           <w:sz w:val="24"/>
           <w:szCs w:val="24"/>
         </w:rPr>
-        <w:t xml:space="preserve">Web Development | Fullstack Development | </w:t>
+        <w:t xml:space="preserve">Web Development | </w:t>
+      </w:r>
+      <w:proofErr w:type="spellStart"/>
+      <w:r>
+        <w:rPr>
+          <w:rFonts w:cstheme="minorHAnsi"/>
+          <w:sz w:val="24"/>
+          <w:szCs w:val="24"/>
+        </w:rPr>
+        <w:t>Fullstack</w:t>
+      </w:r>
+      <w:proofErr w:type="spellEnd"/>
+      <w:r>
+        <w:rPr>
+          <w:rFonts w:cstheme="minorHAnsi"/>
+          <w:sz w:val="24"/>
+          <w:szCs w:val="24"/>
+        </w:rPr>
+        <w:t xml:space="preserve"> Development | </w:t>
       </w:r>
       <w:r>
         <w:rPr>
@@ -1145,7 +1168,25 @@
           <w:sz w:val="24"/>
           <w:szCs w:val="24"/>
         </w:rPr>
-        <w:t xml:space="preserve"> | PHPStorm | MySQL</w:t>
+        <w:t xml:space="preserve"> | </w:t>
+      </w:r>
+      <w:proofErr w:type="spellStart"/>
+      <w:r>
+        <w:rPr>
+          <w:rFonts w:cstheme="minorHAnsi"/>
+          <w:sz w:val="24"/>
+          <w:szCs w:val="24"/>
+        </w:rPr>
+        <w:t>PHPStorm</w:t>
+      </w:r>
+      <w:proofErr w:type="spellEnd"/>
+      <w:r>
+        <w:rPr>
+          <w:rFonts w:cstheme="minorHAnsi"/>
+          <w:sz w:val="24"/>
+          <w:szCs w:val="24"/>
+        </w:rPr>
+        <w:t xml:space="preserve"> | MySQL</w:t>
       </w:r>
       <w:r>
         <w:rPr>
@@ -1372,6 +1413,7 @@
         </w:rPr>
         <w:t xml:space="preserve"> | </w:t>
       </w:r>
+      <w:proofErr w:type="spellStart"/>
       <w:r>
         <w:rPr>
           <w:rFonts w:cstheme="minorHAnsi"/>
@@ -1380,6 +1422,7 @@
         </w:rPr>
         <w:t>LiteSpeed</w:t>
       </w:r>
+      <w:proofErr w:type="spellEnd"/>
       <w:r>
         <w:rPr>
           <w:rFonts w:cstheme="minorHAnsi"/>
@@ -1447,7 +1490,7 @@
             <v:shape id="_x0000_i1029" type="#_x0000_t75" style="width:12pt;height:12pt" o:ole="">
               <v:imagedata r:id="rId21" o:title=""/>
             </v:shape>
-            <o:OLEObject Type="Embed" ProgID="Unknown" ShapeID="_x0000_i1029" DrawAspect="Content" ObjectID="_1772890067" r:id="rId22"/>
+            <o:OLEObject Type="Embed" ProgID="Unknown" ShapeID="_x0000_i1029" DrawAspect="Content" ObjectID="_1775492179" r:id="rId22"/>
           </w:object>
         </w:r>
         <w:r>
@@ -1519,7 +1562,7 @@
           <v:shape id="_x0000_i1030" type="#_x0000_t75" style="width:15pt;height:15pt" o:ole="">
             <v:imagedata r:id="rId23" o:title=""/>
           </v:shape>
-          <o:OLEObject Type="Embed" ProgID="Unknown" ShapeID="_x0000_i1030" DrawAspect="Content" ObjectID="_1772890068" r:id="rId24"/>
+          <o:OLEObject Type="Embed" ProgID="Unknown" ShapeID="_x0000_i1030" DrawAspect="Content" ObjectID="_1775492180" r:id="rId24"/>
         </w:object>
       </w:r>
       <w:r>
@@ -1687,19 +1730,29 @@
           <v:shape id="_x0000_i1031" type="#_x0000_t75" style="width:14pt;height:12pt" o:ole="">
             <v:imagedata r:id="rId26" o:title=""/>
           </v:shape>
-          <o:OLEObject Type="Embed" ProgID="Unknown" ShapeID="_x0000_i1031" DrawAspect="Content" ObjectID="_1772890069" r:id="rId27"/>
+          <o:OLEObject Type="Embed" ProgID="Unknown" ShapeID="_x0000_i1031" DrawAspect="Content" ObjectID="_1775492181" r:id="rId27"/>
         </w:object>
       </w:r>
       <w:r>
         <w:t xml:space="preserve"> </w:t>
       </w:r>
-      <w:r>
-        <w:rPr>
-          <w:rFonts w:cstheme="minorHAnsi"/>
-          <w:sz w:val="24"/>
-          <w:szCs w:val="24"/>
-        </w:rPr>
-        <w:t>Arcada, Game Design and Production</w:t>
+      <w:proofErr w:type="spellStart"/>
+      <w:r>
+        <w:rPr>
+          <w:rFonts w:cstheme="minorHAnsi"/>
+          <w:sz w:val="24"/>
+          <w:szCs w:val="24"/>
+        </w:rPr>
+        <w:t>Arcada</w:t>
+      </w:r>
+      <w:proofErr w:type="spellEnd"/>
+      <w:r>
+        <w:rPr>
+          <w:rFonts w:cstheme="minorHAnsi"/>
+          <w:sz w:val="24"/>
+          <w:szCs w:val="24"/>
+        </w:rPr>
+        <w:t>, Game Design and Production</w:t>
       </w:r>
       <w:r>
         <w:rPr>
@@ -1767,7 +1820,7 @@
           <v:shape id="_x0000_i1032" type="#_x0000_t75" style="width:24.5pt;height:13pt" o:ole="">
             <v:imagedata r:id="rId29" o:title=""/>
           </v:shape>
-          <o:OLEObject Type="Embed" ProgID="Unknown" ShapeID="_x0000_i1032" DrawAspect="Content" ObjectID="_1772890070" r:id="rId30"/>
+          <o:OLEObject Type="Embed" ProgID="Unknown" ShapeID="_x0000_i1032" DrawAspect="Content" ObjectID="_1775492182" r:id="rId30"/>
         </w:object>
       </w:r>
       <w:r>
@@ -1847,7 +1900,7 @@
           <v:shape id="_x0000_i1033" type="#_x0000_t75" style="width:11.5pt;height:13pt" o:ole="">
             <v:imagedata r:id="rId32" o:title=""/>
           </v:shape>
-          <o:OLEObject Type="Embed" ProgID="Unknown" ShapeID="_x0000_i1033" DrawAspect="Content" ObjectID="_1772890071" r:id="rId33"/>
+          <o:OLEObject Type="Embed" ProgID="Unknown" ShapeID="_x0000_i1033" DrawAspect="Content" ObjectID="_1775492183" r:id="rId33"/>
         </w:object>
       </w:r>
       <w:r>
@@ -1975,7 +2028,7 @@
           <v:shape id="_x0000_i1034" type="#_x0000_t75" style="width:14.5pt;height:14.5pt" o:ole="">
             <v:imagedata r:id="rId35" o:title=""/>
           </v:shape>
-          <o:OLEObject Type="Embed" ProgID="Unknown" ShapeID="_x0000_i1034" DrawAspect="Content" ObjectID="_1772890072" r:id="rId36"/>
+          <o:OLEObject Type="Embed" ProgID="Unknown" ShapeID="_x0000_i1034" DrawAspect="Content" ObjectID="_1775492184" r:id="rId36"/>
         </w:object>
       </w:r>
       <w:r>
@@ -2208,6 +2261,7 @@
         </w:drawing>
       </w:r>
       <w:hyperlink r:id="rId39" w:history="1">
+        <w:proofErr w:type="spellStart"/>
         <w:r>
           <w:rPr>
             <w:rStyle w:val="Hyperlink"/>
@@ -2215,7 +2269,17 @@
             <w:sz w:val="24"/>
             <w:szCs w:val="20"/>
           </w:rPr>
-          <w:t>Signant Health</w:t>
+          <w:t>Signant</w:t>
+        </w:r>
+        <w:proofErr w:type="spellEnd"/>
+        <w:r>
+          <w:rPr>
+            <w:rStyle w:val="Hyperlink"/>
+            <w:rFonts w:cstheme="minorHAnsi"/>
+            <w:sz w:val="24"/>
+            <w:szCs w:val="20"/>
+          </w:rPr>
+          <w:t xml:space="preserve"> Health</w:t>
         </w:r>
       </w:hyperlink>
       <w:r>
@@ -2355,8 +2419,18 @@
                 <w:sz w:val="24"/>
                 <w:szCs w:val="24"/>
               </w:rPr>
-              <w:t xml:space="preserve"> within first</w:t>
-            </w:r>
+              <w:t xml:space="preserve"> within </w:t>
+            </w:r>
+            <w:proofErr w:type="gramStart"/>
+            <w:r>
+              <w:rPr>
+                <w:rFonts w:cstheme="minorHAnsi"/>
+                <w:sz w:val="24"/>
+                <w:szCs w:val="24"/>
+              </w:rPr>
+              <w:t>first</w:t>
+            </w:r>
+            <w:proofErr w:type="gramEnd"/>
             <w:r>
               <w:rPr>
                 <w:rFonts w:cstheme="minorHAnsi"/>
@@ -2519,7 +2593,7 @@
             <v:shape id="_x0000_i1035" type="#_x0000_t75" style="width:28.5pt;height:11.5pt" o:ole="">
               <v:imagedata r:id="rId41" o:title=""/>
             </v:shape>
-            <o:OLEObject Type="Embed" ProgID="Unknown" ShapeID="_x0000_i1035" DrawAspect="Content" ObjectID="_1772890073" r:id="rId42"/>
+            <o:OLEObject Type="Embed" ProgID="Unknown" ShapeID="_x0000_i1035" DrawAspect="Content" ObjectID="_1775492185" r:id="rId42"/>
           </w:object>
         </w:r>
         <w:r>
@@ -2788,7 +2862,7 @@
                 <v:shape id="_x0000_i1036" type="#_x0000_t75" style="width:11pt;height:10.5pt" o:ole="">
                   <v:imagedata r:id="rId43" o:title=""/>
                 </v:shape>
-                <o:OLEObject Type="Embed" ProgID="Unknown" ShapeID="_x0000_i1036" DrawAspect="Content" ObjectID="_1772890074" r:id="rId44"/>
+                <o:OLEObject Type="Embed" ProgID="Unknown" ShapeID="_x0000_i1036" DrawAspect="Content" ObjectID="_1775492186" r:id="rId44"/>
               </w:object>
             </w:r>
             <w:r>
@@ -2934,7 +3008,7 @@
             <v:shape id="_x0000_i1037" type="#_x0000_t75" style="width:25pt;height:16.5pt" o:ole="">
               <v:imagedata r:id="rId47" o:title=""/>
             </v:shape>
-            <o:OLEObject Type="Embed" ProgID="Unknown" ShapeID="_x0000_i1037" DrawAspect="Content" ObjectID="_1772890075" r:id="rId48"/>
+            <o:OLEObject Type="Embed" ProgID="Unknown" ShapeID="_x0000_i1037" DrawAspect="Content" ObjectID="_1775492187" r:id="rId48"/>
           </w:object>
         </w:r>
       </w:hyperlink>
@@ -3027,7 +3101,25 @@
                 <w:sz w:val="24"/>
                 <w:szCs w:val="24"/>
               </w:rPr>
-              <w:t xml:space="preserve"> with scope similar to product/project manager</w:t>
+              <w:t xml:space="preserve"> with scope </w:t>
+            </w:r>
+            <w:proofErr w:type="gramStart"/>
+            <w:r>
+              <w:rPr>
+                <w:rFonts w:cstheme="minorHAnsi"/>
+                <w:sz w:val="24"/>
+                <w:szCs w:val="24"/>
+              </w:rPr>
+              <w:t>similar to</w:t>
+            </w:r>
+            <w:proofErr w:type="gramEnd"/>
+            <w:r>
+              <w:rPr>
+                <w:rFonts w:cstheme="minorHAnsi"/>
+                <w:sz w:val="24"/>
+                <w:szCs w:val="24"/>
+              </w:rPr>
+              <w:t xml:space="preserve"> product/project manager</w:t>
             </w:r>
             <w:r>
               <w:rPr>
@@ -3215,8 +3307,18 @@
                 <w:sz w:val="24"/>
                 <w:szCs w:val="24"/>
               </w:rPr>
-              <w:t>Developed and maintained internal documentation, server-side</w:t>
-            </w:r>
+              <w:t>Developed and maintained internal documentation, server-</w:t>
+            </w:r>
+            <w:proofErr w:type="gramStart"/>
+            <w:r>
+              <w:rPr>
+                <w:rFonts w:cstheme="minorHAnsi"/>
+                <w:sz w:val="24"/>
+                <w:szCs w:val="24"/>
+              </w:rPr>
+              <w:t>side</w:t>
+            </w:r>
+            <w:proofErr w:type="gramEnd"/>
             <w:r>
               <w:rPr>
                 <w:rFonts w:cstheme="minorHAnsi"/>
@@ -3292,17 +3394,35 @@
               </w:rPr>
               <w:t>, traceability, reporting, and statistics gathering (</w:t>
             </w:r>
-            <w:hyperlink r:id="rId49" w:history="1">
-              <w:r>
-                <w:rPr>
-                  <w:rStyle w:val="Hyperlink"/>
-                  <w:rFonts w:cstheme="minorHAnsi"/>
-                  <w:sz w:val="24"/>
-                  <w:szCs w:val="24"/>
-                </w:rPr>
-                <w:t>AutomatedRunSheet</w:t>
-              </w:r>
-            </w:hyperlink>
+            <w:proofErr w:type="spellStart"/>
+            <w:r>
+              <w:fldChar w:fldCharType="begin"/>
+            </w:r>
+            <w:r>
+              <w:instrText>HYPERLINK "https://github.com/Simbiat/AutomatedRunSheet"</w:instrText>
+            </w:r>
+            <w:r>
+              <w:fldChar w:fldCharType="separate"/>
+            </w:r>
+            <w:r>
+              <w:rPr>
+                <w:rStyle w:val="Hyperlink"/>
+                <w:rFonts w:cstheme="minorHAnsi"/>
+                <w:sz w:val="24"/>
+                <w:szCs w:val="24"/>
+              </w:rPr>
+              <w:t>AutomatedRunSheet</w:t>
+            </w:r>
+            <w:proofErr w:type="spellEnd"/>
+            <w:r>
+              <w:rPr>
+                <w:rStyle w:val="Hyperlink"/>
+                <w:rFonts w:cstheme="minorHAnsi"/>
+                <w:sz w:val="24"/>
+                <w:szCs w:val="24"/>
+              </w:rPr>
+              <w:fldChar w:fldCharType="end"/>
+            </w:r>
             <w:r>
               <w:rPr>
                 <w:rFonts w:cstheme="minorHAnsi"/>
@@ -3377,7 +3497,7 @@
               </w:rPr>
               <w:t xml:space="preserve">Pioneered huge refactoring of a client-facing application, to implement </w:t>
             </w:r>
-            <w:hyperlink r:id="rId50" w:history="1">
+            <w:hyperlink r:id="rId49" w:history="1">
               <w:r>
                 <w:rPr>
                   <w:rStyle w:val="Hyperlink"/>
@@ -3538,16 +3658,16 @@
         </w:rPr>
         <w:t xml:space="preserve">, </w:t>
       </w:r>
-      <w:hyperlink r:id="rId51" w:history="1">
+      <w:hyperlink r:id="rId50" w:history="1">
         <w:r>
           <w:rPr>
             <w:rStyle w:val="Hyperlink"/>
           </w:rPr>
           <w:object w:dxaOrig="5745" w:dyaOrig="5742" w14:anchorId="469E5BEF">
             <v:shape id="_x0000_i1038" type="#_x0000_t75" style="width:18.5pt;height:18.5pt" o:ole="">
-              <v:imagedata r:id="rId52" o:title=""/>
+              <v:imagedata r:id="rId51" o:title=""/>
             </v:shape>
-            <o:OLEObject Type="Embed" ProgID="Unknown" ShapeID="_x0000_i1038" DrawAspect="Content" ObjectID="_1772890076" r:id="rId53"/>
+            <o:OLEObject Type="Embed" ProgID="Unknown" ShapeID="_x0000_i1038" DrawAspect="Content" ObjectID="_1775492188" r:id="rId52"/>
           </w:object>
         </w:r>
         <w:r>
@@ -3750,7 +3870,7 @@
         </w:rPr>
         <w:t xml:space="preserve">: </w:t>
       </w:r>
-      <w:hyperlink r:id="rId54" w:history="1">
+      <w:hyperlink r:id="rId53" w:history="1">
         <w:r>
           <w:rPr>
             <w:rStyle w:val="Hyperlink"/>
@@ -3892,7 +4012,7 @@
         </w:rPr>
         <w:t xml:space="preserve">: </w:t>
       </w:r>
-      <w:hyperlink r:id="rId55" w:history="1">
+      <w:hyperlink r:id="rId54" w:history="1">
         <w:r>
           <w:rPr>
             <w:rStyle w:val="Hyperlink"/>
@@ -3923,13 +4043,23 @@
         </w:rPr>
         <w:t xml:space="preserve">Sharing knowledge about and around tech support with fellow supporters in </w:t>
       </w:r>
-      <w:r>
-        <w:rPr>
-          <w:rFonts w:cstheme="minorHAnsi"/>
-          <w:sz w:val="24"/>
-          <w:szCs w:val="24"/>
-        </w:rPr>
-        <w:t>support community</w:t>
+      <w:proofErr w:type="gramStart"/>
+      <w:r>
+        <w:rPr>
+          <w:rFonts w:cstheme="minorHAnsi"/>
+          <w:sz w:val="24"/>
+          <w:szCs w:val="24"/>
+        </w:rPr>
+        <w:t>support</w:t>
+      </w:r>
+      <w:proofErr w:type="gramEnd"/>
+      <w:r>
+        <w:rPr>
+          <w:rFonts w:cstheme="minorHAnsi"/>
+          <w:sz w:val="24"/>
+          <w:szCs w:val="24"/>
+        </w:rPr>
+        <w:t xml:space="preserve"> community</w:t>
       </w:r>
       <w:r>
         <w:rPr>
@@ -3967,7 +4097,8 @@
         </w:rPr>
         <w:t xml:space="preserve">: </w:t>
       </w:r>
-      <w:hyperlink r:id="rId56" w:history="1">
+      <w:hyperlink r:id="rId55" w:history="1">
+        <w:proofErr w:type="spellStart"/>
         <w:r>
           <w:rPr>
             <w:rStyle w:val="Hyperlink"/>
@@ -3977,7 +4108,19 @@
             <w:sz w:val="28"/>
             <w:szCs w:val="28"/>
           </w:rPr>
-          <w:t>Simbiat Software</w:t>
+          <w:t>Simbiat</w:t>
+        </w:r>
+        <w:proofErr w:type="spellEnd"/>
+        <w:r>
+          <w:rPr>
+            <w:rStyle w:val="Hyperlink"/>
+            <w:rFonts w:cstheme="minorHAnsi"/>
+            <w:b/>
+            <w:bCs/>
+            <w:sz w:val="28"/>
+            <w:szCs w:val="28"/>
+          </w:rPr>
+          <w:t xml:space="preserve"> Software</w:t>
         </w:r>
       </w:hyperlink>
     </w:p>
@@ -4110,7 +4253,7 @@
         </w:rPr>
         <w:t xml:space="preserve"> game-related </w:t>
       </w:r>
-      <w:hyperlink r:id="rId57" w:history="1">
+      <w:hyperlink r:id="rId56" w:history="1">
         <w:r>
           <w:rPr>
             <w:rStyle w:val="Hyperlink"/>
@@ -4243,7 +4386,7 @@
         </w:rPr>
         <w:t xml:space="preserve">: </w:t>
       </w:r>
-      <w:hyperlink r:id="rId58" w:history="1">
+      <w:hyperlink r:id="rId57" w:history="1">
         <w:r>
           <w:rPr>
             <w:rStyle w:val="Hyperlink"/>
@@ -4293,7 +4436,23 @@
           <w:sz w:val="24"/>
           <w:szCs w:val="24"/>
         </w:rPr>
-        <w:t>as final assignment for Arcada's Game Design and Production course.</w:t>
+        <w:t xml:space="preserve">as final assignment for </w:t>
+      </w:r>
+      <w:proofErr w:type="spellStart"/>
+      <w:r>
+        <w:rPr>
+          <w:sz w:val="24"/>
+          <w:szCs w:val="24"/>
+        </w:rPr>
+        <w:t>Arcada's</w:t>
+      </w:r>
+      <w:proofErr w:type="spellEnd"/>
+      <w:r>
+        <w:rPr>
+          <w:sz w:val="24"/>
+          <w:szCs w:val="24"/>
+        </w:rPr>
+        <w:t xml:space="preserve"> Game Design and Production course.</w:t>
       </w:r>
     </w:p>
     <w:p>
@@ -4373,7 +4532,8 @@
         </w:rPr>
         <w:t xml:space="preserve">: </w:t>
       </w:r>
-      <w:hyperlink r:id="rId59" w:history="1">
+      <w:hyperlink r:id="rId58" w:history="1">
+        <w:proofErr w:type="spellStart"/>
         <w:r>
           <w:rPr>
             <w:rStyle w:val="Hyperlink"/>
@@ -4385,6 +4545,7 @@
           </w:rPr>
           <w:t>Jiangshi</w:t>
         </w:r>
+        <w:proofErr w:type="spellEnd"/>
       </w:hyperlink>
     </w:p>
     <w:p>
@@ -4409,7 +4570,23 @@
           <w:sz w:val="24"/>
           <w:szCs w:val="24"/>
         </w:rPr>
-        <w:t>game done as part of retheming game jam for Arcada's Game Design and Production course.</w:t>
+        <w:t xml:space="preserve">game done as part of retheming game jam for </w:t>
+      </w:r>
+      <w:proofErr w:type="spellStart"/>
+      <w:r>
+        <w:rPr>
+          <w:sz w:val="24"/>
+          <w:szCs w:val="24"/>
+        </w:rPr>
+        <w:t>Arcada's</w:t>
+      </w:r>
+      <w:proofErr w:type="spellEnd"/>
+      <w:r>
+        <w:rPr>
+          <w:sz w:val="24"/>
+          <w:szCs w:val="24"/>
+        </w:rPr>
+        <w:t xml:space="preserve"> Game Design and Production course.</w:t>
       </w:r>
     </w:p>
     <w:p>
@@ -4469,7 +4646,7 @@
         </w:rPr>
         <w:t xml:space="preserve">: </w:t>
       </w:r>
-      <w:hyperlink r:id="rId60" w:history="1">
+      <w:hyperlink r:id="rId59" w:history="1">
         <w:r>
           <w:rPr>
             <w:rStyle w:val="Hyperlink"/>
@@ -4479,8 +4656,21 @@
             <w:sz w:val="28"/>
             <w:szCs w:val="28"/>
           </w:rPr>
-          <w:t>Aqua Chronica</w:t>
+          <w:t xml:space="preserve">Aqua </w:t>
         </w:r>
+        <w:proofErr w:type="spellStart"/>
+        <w:r>
+          <w:rPr>
+            <w:rStyle w:val="Hyperlink"/>
+            <w:rFonts w:cstheme="minorHAnsi"/>
+            <w:b/>
+            <w:bCs/>
+            <w:sz w:val="28"/>
+            <w:szCs w:val="28"/>
+          </w:rPr>
+          <w:t>Chronica</w:t>
+        </w:r>
+        <w:proofErr w:type="spellEnd"/>
       </w:hyperlink>
     </w:p>
     <w:p>
@@ -4500,13 +4690,23 @@
         </w:rPr>
         <w:t xml:space="preserve">Filmed and edited a series of videos describing </w:t>
       </w:r>
-      <w:r>
-        <w:rPr>
-          <w:rFonts w:cstheme="minorHAnsi"/>
-          <w:sz w:val="24"/>
-          <w:szCs w:val="24"/>
-        </w:rPr>
-        <w:t>journey of offices fishes to my home.</w:t>
+      <w:proofErr w:type="gramStart"/>
+      <w:r>
+        <w:rPr>
+          <w:rFonts w:cstheme="minorHAnsi"/>
+          <w:sz w:val="24"/>
+          <w:szCs w:val="24"/>
+        </w:rPr>
+        <w:t>journey</w:t>
+      </w:r>
+      <w:proofErr w:type="gramEnd"/>
+      <w:r>
+        <w:rPr>
+          <w:rFonts w:cstheme="minorHAnsi"/>
+          <w:sz w:val="24"/>
+          <w:szCs w:val="24"/>
+        </w:rPr>
+        <w:t xml:space="preserve"> of offices fishes to my home.</w:t>
       </w:r>
     </w:p>
     <w:p>
@@ -4576,7 +4776,7 @@
         </w:rPr>
         <w:t xml:space="preserve">: </w:t>
       </w:r>
-      <w:hyperlink r:id="rId61" w:history="1">
+      <w:hyperlink r:id="rId60" w:history="1">
         <w:r>
           <w:rPr>
             <w:rStyle w:val="Hyperlink"/>
@@ -4717,7 +4917,7 @@
         </w:rPr>
         <w:t xml:space="preserve">: </w:t>
       </w:r>
-      <w:hyperlink r:id="rId62" w:history="1">
+      <w:hyperlink r:id="rId61" w:history="1">
         <w:r>
           <w:rPr>
             <w:rStyle w:val="Hyperlink"/>
@@ -4748,7 +4948,7 @@
         </w:rPr>
         <w:t xml:space="preserve">PHP-based web-service aimed at tracking </w:t>
       </w:r>
-      <w:hyperlink r:id="rId63" w:history="1">
+      <w:hyperlink r:id="rId62" w:history="1">
         <w:r>
           <w:rPr>
             <w:rStyle w:val="Hyperlink"/>
@@ -4773,7 +4973,25 @@
           <w:sz w:val="24"/>
           <w:szCs w:val="24"/>
         </w:rPr>
-        <w:t xml:space="preserve"> Merged into Simbiat Software.</w:t>
+        <w:t xml:space="preserve"> Merged into </w:t>
+      </w:r>
+      <w:proofErr w:type="spellStart"/>
+      <w:r>
+        <w:rPr>
+          <w:rFonts w:cstheme="minorHAnsi"/>
+          <w:sz w:val="24"/>
+          <w:szCs w:val="24"/>
+        </w:rPr>
+        <w:t>Simbiat</w:t>
+      </w:r>
+      <w:proofErr w:type="spellEnd"/>
+      <w:r>
+        <w:rPr>
+          <w:rFonts w:cstheme="minorHAnsi"/>
+          <w:sz w:val="24"/>
+          <w:szCs w:val="24"/>
+        </w:rPr>
+        <w:t xml:space="preserve"> Software.</w:t>
       </w:r>
       <w:r>
         <w:rPr>
@@ -4783,7 +5001,7 @@
         </w:rPr>
         <w:t xml:space="preserve"> Also filmed </w:t>
       </w:r>
-      <w:hyperlink r:id="rId64" w:history="1">
+      <w:hyperlink r:id="rId63" w:history="1">
         <w:r>
           <w:rPr>
             <w:rStyle w:val="Hyperlink"/>
@@ -4860,7 +5078,7 @@
         </w:rPr>
         <w:t xml:space="preserve">: </w:t>
       </w:r>
-      <w:hyperlink r:id="rId65" w:history="1">
+      <w:hyperlink r:id="rId64" w:history="1">
         <w:r>
           <w:rPr>
             <w:rStyle w:val="Hyperlink"/>
@@ -4899,7 +5117,7 @@
         </w:rPr>
         <w:t xml:space="preserve"> client for </w:t>
       </w:r>
-      <w:hyperlink r:id="rId66" w:history="1">
+      <w:hyperlink r:id="rId65" w:history="1">
         <w:r>
           <w:rPr>
             <w:rStyle w:val="Hyperlink"/>
@@ -4926,7 +5144,7 @@
         </w:rPr>
         <w:t xml:space="preserve"> utilizing </w:t>
       </w:r>
-      <w:hyperlink r:id="rId67" w:history="1">
+      <w:hyperlink r:id="rId66" w:history="1">
         <w:r>
           <w:rPr>
             <w:rStyle w:val="Hyperlink"/>
@@ -4945,7 +5163,8 @@
         </w:rPr>
         <w:t xml:space="preserve">'s SFTP, </w:t>
       </w:r>
-      <w:hyperlink r:id="rId68" w:history="1">
+      <w:hyperlink r:id="rId67" w:history="1">
+        <w:proofErr w:type="spellStart"/>
         <w:r>
           <w:rPr>
             <w:rStyle w:val="Hyperlink"/>
@@ -4955,6 +5174,7 @@
           </w:rPr>
           <w:t>vBulletin</w:t>
         </w:r>
+        <w:proofErr w:type="spellEnd"/>
       </w:hyperlink>
       <w:r>
         <w:rPr>
@@ -5120,7 +5340,7 @@
         </w:rPr>
         <w:t xml:space="preserve"> </w:t>
       </w:r>
-      <w:hyperlink r:id="rId69" w:history="1">
+      <w:hyperlink r:id="rId68" w:history="1">
         <w:r>
           <w:rPr>
             <w:rStyle w:val="Hyperlink"/>
@@ -5211,7 +5431,7 @@
         </w:rPr>
         <w:t xml:space="preserve">: </w:t>
       </w:r>
-      <w:hyperlink r:id="rId70" w:history="1">
+      <w:hyperlink r:id="rId69" w:history="1">
         <w:r>
           <w:rPr>
             <w:rStyle w:val="Hyperlink"/>
@@ -5234,7 +5454,7 @@
         </w:rPr>
         <w:t xml:space="preserve"> and </w:t>
       </w:r>
-      <w:hyperlink r:id="rId71" w:history="1">
+      <w:hyperlink r:id="rId70" w:history="1">
         <w:r>
           <w:rPr>
             <w:rStyle w:val="Hyperlink"/>
@@ -5273,7 +5493,7 @@
         </w:rPr>
         <w:t xml:space="preserve">4 attempts to write a whole </w:t>
       </w:r>
-      <w:hyperlink r:id="rId72" w:history="1">
+      <w:hyperlink r:id="rId71" w:history="1">
         <w:r>
           <w:rPr>
             <w:rStyle w:val="Hyperlink"/>
@@ -5370,6 +5590,7 @@
         </w:rPr>
         <w:t xml:space="preserve">: </w:t>
       </w:r>
+      <w:proofErr w:type="spellStart"/>
       <w:r>
         <w:rPr>
           <w:rFonts w:cstheme="minorHAnsi"/>
@@ -5400,6 +5621,7 @@
         </w:rPr>
         <w:t>.lan</w:t>
       </w:r>
+      <w:proofErr w:type="spellEnd"/>
     </w:p>
     <w:p>
       <w:pPr>
@@ -5434,7 +5656,7 @@
         </w:rPr>
         <w:t xml:space="preserve">, accumulating (and translating) various information about </w:t>
       </w:r>
-      <w:hyperlink r:id="rId73" w:history="1">
+      <w:hyperlink r:id="rId72" w:history="1">
         <w:r>
           <w:rPr>
             <w:rStyle w:val="Hyperlink"/>
@@ -5472,8 +5694,8 @@
       </w:pPr>
     </w:p>
     <w:sectPr>
-      <w:headerReference w:type="default" r:id="rId74"/>
-      <w:headerReference w:type="first" r:id="rId75"/>
+      <w:headerReference w:type="default" r:id="rId73"/>
+      <w:headerReference w:type="first" r:id="rId74"/>
       <w:type w:val="continuous"/>
       <w:pgSz w:w="12240" w:h="15840"/>
       <w:pgMar w:top="720" w:right="720" w:bottom="720" w:left="720" w:header="720" w:footer="720" w:gutter="0"/>

</xml_diff>